<commit_message>
Edited tests word file
</commit_message>
<xml_diff>
--- a/src/main/resources/iteration2_tests_Wolf.docx
+++ b/src/main/resources/iteration2_tests_Wolf.docx
@@ -8954,7 +8954,7 @@
         <mc:AlternateContent>
           <mc:Choice Requires="wpg">
             <w:drawing>
-              <wp:anchor distT="0" distB="0" distL="114300" distR="114300" simplePos="0" relativeHeight="251665408" behindDoc="0" locked="0" layoutInCell="1" allowOverlap="1" wp14:anchorId="01C6D33F" wp14:editId="43187BDA">
+              <wp:anchor distT="0" distB="0" distL="114300" distR="114300" simplePos="0" relativeHeight="251665408" behindDoc="0" locked="0" layoutInCell="1" allowOverlap="1" wp14:anchorId="01C6D33F" wp14:editId="6AAF3626">
                 <wp:simplePos x="0" y="0"/>
                 <wp:positionH relativeFrom="margin">
                   <wp:align>center</wp:align>
@@ -15145,20 +15145,38 @@
               <w:rPr>
                 <w:rFonts w:ascii="David" w:eastAsiaTheme="majorEastAsia" w:hAnsi="David" w:cs="David"/>
               </w:rPr>
-              <w:t>Verify timer is enabled when timer toggle is selected</w:t>
-            </w:r>
-          </w:p>
-          <w:p>
-            <w:pPr>
-              <w:pStyle w:val="ListParagraph"/>
-              <w:spacing w:line="276" w:lineRule="auto"/>
-              <w:ind w:left="0"/>
-              <w:jc w:val="center"/>
-              <w:cnfStyle w:val="000000100000" w:firstRow="0" w:lastRow="0" w:firstColumn="0" w:lastColumn="0" w:oddVBand="0" w:evenVBand="0" w:oddHBand="1" w:evenHBand="0" w:firstRowFirstColumn="0" w:firstRowLastColumn="0" w:lastRowFirstColumn="0" w:lastRowLastColumn="0"/>
-              <w:rPr>
-                <w:rFonts w:ascii="David" w:eastAsiaTheme="majorEastAsia" w:hAnsi="David" w:cs="David"/>
-              </w:rPr>
-            </w:pPr>
+              <w:t xml:space="preserve">Verify timer setting toggles from </w:t>
+            </w:r>
+            <w:r>
+              <w:rPr>
+                <w:rFonts w:ascii="David" w:eastAsiaTheme="majorEastAsia" w:hAnsi="David" w:cs="David"/>
+              </w:rPr>
+              <w:t>OFF</w:t>
+            </w:r>
+            <w:r>
+              <w:rPr>
+                <w:rFonts w:ascii="David" w:eastAsiaTheme="majorEastAsia" w:hAnsi="David" w:cs="David"/>
+              </w:rPr>
+              <w:t xml:space="preserve"> to O</w:t>
+            </w:r>
+            <w:r>
+              <w:rPr>
+                <w:rFonts w:ascii="David" w:eastAsiaTheme="majorEastAsia" w:hAnsi="David" w:cs="David"/>
+              </w:rPr>
+              <w:t>N</w:t>
+            </w:r>
+            <w:r>
+              <w:rPr>
+                <w:rFonts w:ascii="David" w:eastAsiaTheme="majorEastAsia" w:hAnsi="David" w:cs="David"/>
+              </w:rPr>
+              <w:t xml:space="preserve"> when onTimerToggled() is invoked</w:t>
+            </w:r>
+            <w:r>
+              <w:rPr>
+                <w:rFonts w:ascii="David" w:eastAsiaTheme="majorEastAsia" w:hAnsi="David" w:cs="David"/>
+              </w:rPr>
+              <w:t xml:space="preserve"> </w:t>
+            </w:r>
           </w:p>
         </w:tc>
         <w:tc>
@@ -15190,6 +15208,12 @@
                 <w:rFonts w:ascii="David" w:eastAsiaTheme="majorEastAsia" w:hAnsi="David" w:cs="David"/>
               </w:rPr>
             </w:pPr>
+            <w:r>
+              <w:rPr>
+                <w:rFonts w:ascii="David" w:eastAsiaTheme="majorEastAsia" w:hAnsi="David" w:cs="David"/>
+              </w:rPr>
+              <w:t xml:space="preserve">SysData.isTimerEnabled()== </w:t>
+            </w:r>
             <w:r>
               <w:rPr>
                 <w:rFonts w:ascii="David" w:eastAsiaTheme="majorEastAsia" w:hAnsi="David" w:cs="David"/>
@@ -15283,6 +15307,7 @@
           <w:tcPr>
             <w:cnfStyle w:val="001000000000" w:firstRow="0" w:lastRow="0" w:firstColumn="1" w:lastColumn="0" w:oddVBand="0" w:evenVBand="0" w:oddHBand="0" w:evenHBand="0" w:firstRowFirstColumn="0" w:firstRowLastColumn="0" w:lastRowFirstColumn="0" w:lastRowLastColumn="0"/>
             <w:tcW w:w="643" w:type="pct"/>
+            <w:shd w:val="clear" w:color="auto" w:fill="auto"/>
             <w:vAlign w:val="center"/>
           </w:tcPr>
           <w:p>
@@ -15296,7 +15321,6 @@
                 <w:i w:val="0"/>
                 <w:iCs w:val="0"/>
                 <w:color w:val="00B050"/>
-                <w:sz w:val="24"/>
               </w:rPr>
             </w:pPr>
             <w:r>
@@ -15305,9 +15329,8 @@
                 <w:i w:val="0"/>
                 <w:iCs w:val="0"/>
                 <w:color w:val="00B050"/>
-                <w:sz w:val="24"/>
-              </w:rPr>
-              <w:t>JU-ADI-1</w:t>
+              </w:rPr>
+              <w:t>TC-02</w:t>
             </w:r>
           </w:p>
         </w:tc>
@@ -15333,7 +15356,7 @@
                 <w:rFonts w:ascii="David" w:eastAsiaTheme="majorEastAsia" w:hAnsi="David" w:cs="David"/>
                 <w:color w:val="00B050"/>
               </w:rPr>
-              <w:t>allDistinctIgnoreCase with all different values: "Software", "Hardware", "Maintenance", "Development"</w:t>
+              <w:t>Verify timer setting toggles from ON to OFF when onTimerToggled() is invoked</w:t>
             </w:r>
           </w:p>
         </w:tc>
@@ -15359,21 +15382,8 @@
                 <w:rFonts w:ascii="David" w:eastAsiaTheme="majorEastAsia" w:hAnsi="David" w:cs="David"/>
                 <w:color w:val="00B050"/>
               </w:rPr>
-              <w:t>true</w:t>
-            </w:r>
-          </w:p>
-          <w:p>
-            <w:pPr>
-              <w:pStyle w:val="ListParagraph"/>
-              <w:spacing w:line="276" w:lineRule="auto"/>
-              <w:ind w:left="0"/>
-              <w:jc w:val="center"/>
-              <w:cnfStyle w:val="000000000000" w:firstRow="0" w:lastRow="0" w:firstColumn="0" w:lastColumn="0" w:oddVBand="0" w:evenVBand="0" w:oddHBand="0" w:evenHBand="0" w:firstRowFirstColumn="0" w:firstRowLastColumn="0" w:lastRowFirstColumn="0" w:lastRowLastColumn="0"/>
-              <w:rPr>
-                <w:rFonts w:ascii="David" w:eastAsiaTheme="majorEastAsia" w:hAnsi="David" w:cs="David"/>
-                <w:color w:val="00B050"/>
-              </w:rPr>
-            </w:pPr>
+              <w:t>SysData.isTimerEnabled()== false</w:t>
+            </w:r>
           </w:p>
         </w:tc>
         <w:tc>
@@ -15398,21 +15408,8 @@
                 <w:rFonts w:ascii="David" w:eastAsiaTheme="majorEastAsia" w:hAnsi="David" w:cs="David"/>
                 <w:color w:val="00B050"/>
               </w:rPr>
-              <w:t>true</w:t>
-            </w:r>
-          </w:p>
-          <w:p>
-            <w:pPr>
-              <w:pStyle w:val="ListParagraph"/>
-              <w:spacing w:line="276" w:lineRule="auto"/>
-              <w:ind w:left="0"/>
-              <w:jc w:val="center"/>
-              <w:cnfStyle w:val="000000000000" w:firstRow="0" w:lastRow="0" w:firstColumn="0" w:lastColumn="0" w:oddVBand="0" w:evenVBand="0" w:oddHBand="0" w:evenHBand="0" w:firstRowFirstColumn="0" w:firstRowLastColumn="0" w:lastRowFirstColumn="0" w:lastRowLastColumn="0"/>
-              <w:rPr>
-                <w:rFonts w:ascii="David" w:eastAsiaTheme="majorEastAsia" w:hAnsi="David" w:cs="David"/>
-                <w:color w:val="00B050"/>
-              </w:rPr>
-            </w:pPr>
+              <w:t>false</w:t>
+            </w:r>
           </w:p>
         </w:tc>
         <w:tc>
@@ -15464,7 +15461,7 @@
                 <w:rFonts w:ascii="David" w:eastAsiaTheme="majorEastAsia" w:hAnsi="David" w:cs="David"/>
                 <w:color w:val="00B050"/>
               </w:rPr>
-              <w:t>jihad</w:t>
+              <w:t>Aya</w:t>
             </w:r>
           </w:p>
         </w:tc>
@@ -15472,6 +15469,200 @@
       <w:tr>
         <w:trPr>
           <w:cnfStyle w:val="000000100000" w:firstRow="0" w:lastRow="0" w:firstColumn="0" w:lastColumn="0" w:oddVBand="0" w:evenVBand="0" w:oddHBand="1" w:evenHBand="0" w:firstRowFirstColumn="0" w:firstRowLastColumn="0" w:lastRowFirstColumn="0" w:lastRowLastColumn="0"/>
+          <w:trHeight w:val="1091"/>
+        </w:trPr>
+        <w:tc>
+          <w:tcPr>
+            <w:cnfStyle w:val="001000000000" w:firstRow="0" w:lastRow="0" w:firstColumn="1" w:lastColumn="0" w:oddVBand="0" w:evenVBand="0" w:oddHBand="0" w:evenHBand="0" w:firstRowFirstColumn="0" w:firstRowLastColumn="0" w:lastRowFirstColumn="0" w:lastRowLastColumn="0"/>
+            <w:tcW w:w="643" w:type="pct"/>
+            <w:vAlign w:val="center"/>
+          </w:tcPr>
+          <w:p>
+            <w:pPr>
+              <w:pStyle w:val="ListParagraph"/>
+              <w:spacing w:line="276" w:lineRule="auto"/>
+              <w:ind w:left="0"/>
+              <w:jc w:val="center"/>
+              <w:rPr>
+                <w:rFonts w:ascii="David" w:hAnsi="David" w:cs="David"/>
+                <w:i w:val="0"/>
+                <w:iCs w:val="0"/>
+                <w:color w:val="00B050"/>
+                <w:sz w:val="24"/>
+              </w:rPr>
+            </w:pPr>
+            <w:r>
+              <w:rPr>
+                <w:rFonts w:ascii="David" w:hAnsi="David" w:cs="David"/>
+                <w:i w:val="0"/>
+                <w:iCs w:val="0"/>
+                <w:color w:val="00B050"/>
+                <w:sz w:val="24"/>
+              </w:rPr>
+              <w:t>JU-ADI-1</w:t>
+            </w:r>
+          </w:p>
+        </w:tc>
+        <w:tc>
+          <w:tcPr>
+            <w:tcW w:w="2074" w:type="pct"/>
+            <w:vAlign w:val="center"/>
+          </w:tcPr>
+          <w:p>
+            <w:pPr>
+              <w:pStyle w:val="ListParagraph"/>
+              <w:spacing w:line="276" w:lineRule="auto"/>
+              <w:ind w:left="0"/>
+              <w:jc w:val="center"/>
+              <w:cnfStyle w:val="000000100000" w:firstRow="0" w:lastRow="0" w:firstColumn="0" w:lastColumn="0" w:oddVBand="0" w:evenVBand="0" w:oddHBand="1" w:evenHBand="0" w:firstRowFirstColumn="0" w:firstRowLastColumn="0" w:lastRowFirstColumn="0" w:lastRowLastColumn="0"/>
+              <w:rPr>
+                <w:rFonts w:ascii="David" w:eastAsiaTheme="majorEastAsia" w:hAnsi="David" w:cs="David"/>
+                <w:color w:val="00B050"/>
+              </w:rPr>
+            </w:pPr>
+            <w:r>
+              <w:rPr>
+                <w:rFonts w:ascii="David" w:eastAsiaTheme="majorEastAsia" w:hAnsi="David" w:cs="David"/>
+                <w:color w:val="00B050"/>
+              </w:rPr>
+              <w:t>allDistinctIgnoreCase with all different values: "Software", "Hardware", "Maintenance", "Development"</w:t>
+            </w:r>
+          </w:p>
+        </w:tc>
+        <w:tc>
+          <w:tcPr>
+            <w:tcW w:w="640" w:type="pct"/>
+            <w:vAlign w:val="center"/>
+          </w:tcPr>
+          <w:p>
+            <w:pPr>
+              <w:pStyle w:val="ListParagraph"/>
+              <w:spacing w:line="276" w:lineRule="auto"/>
+              <w:ind w:left="0"/>
+              <w:jc w:val="center"/>
+              <w:cnfStyle w:val="000000100000" w:firstRow="0" w:lastRow="0" w:firstColumn="0" w:lastColumn="0" w:oddVBand="0" w:evenVBand="0" w:oddHBand="1" w:evenHBand="0" w:firstRowFirstColumn="0" w:firstRowLastColumn="0" w:lastRowFirstColumn="0" w:lastRowLastColumn="0"/>
+              <w:rPr>
+                <w:rFonts w:ascii="David" w:eastAsiaTheme="majorEastAsia" w:hAnsi="David" w:cs="David"/>
+                <w:color w:val="00B050"/>
+              </w:rPr>
+            </w:pPr>
+            <w:r>
+              <w:rPr>
+                <w:rFonts w:ascii="David" w:eastAsiaTheme="majorEastAsia" w:hAnsi="David" w:cs="David"/>
+                <w:color w:val="00B050"/>
+              </w:rPr>
+              <w:t>true</w:t>
+            </w:r>
+          </w:p>
+          <w:p>
+            <w:pPr>
+              <w:pStyle w:val="ListParagraph"/>
+              <w:spacing w:line="276" w:lineRule="auto"/>
+              <w:ind w:left="0"/>
+              <w:jc w:val="center"/>
+              <w:cnfStyle w:val="000000100000" w:firstRow="0" w:lastRow="0" w:firstColumn="0" w:lastColumn="0" w:oddVBand="0" w:evenVBand="0" w:oddHBand="1" w:evenHBand="0" w:firstRowFirstColumn="0" w:firstRowLastColumn="0" w:lastRowFirstColumn="0" w:lastRowLastColumn="0"/>
+              <w:rPr>
+                <w:rFonts w:ascii="David" w:eastAsiaTheme="majorEastAsia" w:hAnsi="David" w:cs="David"/>
+                <w:color w:val="00B050"/>
+              </w:rPr>
+            </w:pPr>
+          </w:p>
+        </w:tc>
+        <w:tc>
+          <w:tcPr>
+            <w:tcW w:w="504" w:type="pct"/>
+            <w:vAlign w:val="center"/>
+          </w:tcPr>
+          <w:p>
+            <w:pPr>
+              <w:pStyle w:val="ListParagraph"/>
+              <w:spacing w:line="276" w:lineRule="auto"/>
+              <w:ind w:left="0"/>
+              <w:jc w:val="center"/>
+              <w:cnfStyle w:val="000000100000" w:firstRow="0" w:lastRow="0" w:firstColumn="0" w:lastColumn="0" w:oddVBand="0" w:evenVBand="0" w:oddHBand="1" w:evenHBand="0" w:firstRowFirstColumn="0" w:firstRowLastColumn="0" w:lastRowFirstColumn="0" w:lastRowLastColumn="0"/>
+              <w:rPr>
+                <w:rFonts w:ascii="David" w:eastAsiaTheme="majorEastAsia" w:hAnsi="David" w:cs="David"/>
+                <w:color w:val="00B050"/>
+              </w:rPr>
+            </w:pPr>
+            <w:r>
+              <w:rPr>
+                <w:rFonts w:ascii="David" w:eastAsiaTheme="majorEastAsia" w:hAnsi="David" w:cs="David"/>
+                <w:color w:val="00B050"/>
+              </w:rPr>
+              <w:t>true</w:t>
+            </w:r>
+          </w:p>
+          <w:p>
+            <w:pPr>
+              <w:pStyle w:val="ListParagraph"/>
+              <w:spacing w:line="276" w:lineRule="auto"/>
+              <w:ind w:left="0"/>
+              <w:jc w:val="center"/>
+              <w:cnfStyle w:val="000000100000" w:firstRow="0" w:lastRow="0" w:firstColumn="0" w:lastColumn="0" w:oddVBand="0" w:evenVBand="0" w:oddHBand="1" w:evenHBand="0" w:firstRowFirstColumn="0" w:firstRowLastColumn="0" w:lastRowFirstColumn="0" w:lastRowLastColumn="0"/>
+              <w:rPr>
+                <w:rFonts w:ascii="David" w:eastAsiaTheme="majorEastAsia" w:hAnsi="David" w:cs="David"/>
+                <w:color w:val="00B050"/>
+              </w:rPr>
+            </w:pPr>
+          </w:p>
+        </w:tc>
+        <w:tc>
+          <w:tcPr>
+            <w:tcW w:w="500" w:type="pct"/>
+            <w:vAlign w:val="center"/>
+          </w:tcPr>
+          <w:p>
+            <w:pPr>
+              <w:pStyle w:val="ListParagraph"/>
+              <w:spacing w:line="276" w:lineRule="auto"/>
+              <w:ind w:left="0"/>
+              <w:jc w:val="center"/>
+              <w:cnfStyle w:val="000000100000" w:firstRow="0" w:lastRow="0" w:firstColumn="0" w:lastColumn="0" w:oddVBand="0" w:evenVBand="0" w:oddHBand="1" w:evenHBand="0" w:firstRowFirstColumn="0" w:firstRowLastColumn="0" w:lastRowFirstColumn="0" w:lastRowLastColumn="0"/>
+              <w:rPr>
+                <w:rFonts w:ascii="David" w:eastAsiaTheme="majorEastAsia" w:hAnsi="David" w:cs="David"/>
+                <w:color w:val="00B050"/>
+              </w:rPr>
+            </w:pPr>
+            <w:r>
+              <w:rPr>
+                <w:rFonts w:ascii="David" w:eastAsiaTheme="majorEastAsia" w:hAnsi="David" w:cs="David"/>
+                <w:color w:val="00B050"/>
+              </w:rPr>
+              <w:t>pass</w:t>
+            </w:r>
+          </w:p>
+        </w:tc>
+        <w:tc>
+          <w:tcPr>
+            <w:tcW w:w="639" w:type="pct"/>
+            <w:gridSpan w:val="2"/>
+            <w:vAlign w:val="center"/>
+          </w:tcPr>
+          <w:p>
+            <w:pPr>
+              <w:pStyle w:val="ListParagraph"/>
+              <w:spacing w:line="276" w:lineRule="auto"/>
+              <w:ind w:left="0"/>
+              <w:jc w:val="center"/>
+              <w:cnfStyle w:val="000000100000" w:firstRow="0" w:lastRow="0" w:firstColumn="0" w:lastColumn="0" w:oddVBand="0" w:evenVBand="0" w:oddHBand="1" w:evenHBand="0" w:firstRowFirstColumn="0" w:firstRowLastColumn="0" w:lastRowFirstColumn="0" w:lastRowLastColumn="0"/>
+              <w:rPr>
+                <w:rFonts w:ascii="David" w:eastAsiaTheme="majorEastAsia" w:hAnsi="David" w:cs="David"/>
+                <w:color w:val="00B050"/>
+              </w:rPr>
+            </w:pPr>
+            <w:r>
+              <w:rPr>
+                <w:rFonts w:ascii="David" w:eastAsiaTheme="majorEastAsia" w:hAnsi="David" w:cs="David"/>
+                <w:color w:val="00B050"/>
+              </w:rPr>
+              <w:t>jihad</w:t>
+            </w:r>
+          </w:p>
+        </w:tc>
+      </w:tr>
+      <w:tr>
+        <w:trPr>
           <w:trHeight w:val="1091"/>
         </w:trPr>
         <w:tc>
@@ -15517,7 +15708,7 @@
               <w:spacing w:line="276" w:lineRule="auto"/>
               <w:ind w:left="0"/>
               <w:jc w:val="center"/>
-              <w:cnfStyle w:val="000000100000" w:firstRow="0" w:lastRow="0" w:firstColumn="0" w:lastColumn="0" w:oddVBand="0" w:evenVBand="0" w:oddHBand="1" w:evenHBand="0" w:firstRowFirstColumn="0" w:firstRowLastColumn="0" w:lastRowFirstColumn="0" w:lastRowLastColumn="0"/>
+              <w:cnfStyle w:val="000000000000" w:firstRow="0" w:lastRow="0" w:firstColumn="0" w:lastColumn="0" w:oddVBand="0" w:evenVBand="0" w:oddHBand="0" w:evenHBand="0" w:firstRowFirstColumn="0" w:firstRowLastColumn="0" w:lastRowFirstColumn="0" w:lastRowLastColumn="0"/>
               <w:rPr>
                 <w:rFonts w:ascii="David" w:eastAsiaTheme="majorEastAsia" w:hAnsi="David" w:cs="David"/>
               </w:rPr>
@@ -15542,7 +15733,7 @@
               <w:spacing w:line="276" w:lineRule="auto"/>
               <w:ind w:left="0"/>
               <w:jc w:val="center"/>
-              <w:cnfStyle w:val="000000100000" w:firstRow="0" w:lastRow="0" w:firstColumn="0" w:lastColumn="0" w:oddVBand="0" w:evenVBand="0" w:oddHBand="1" w:evenHBand="0" w:firstRowFirstColumn="0" w:firstRowLastColumn="0" w:lastRowFirstColumn="0" w:lastRowLastColumn="0"/>
+              <w:cnfStyle w:val="000000000000" w:firstRow="0" w:lastRow="0" w:firstColumn="0" w:lastColumn="0" w:oddVBand="0" w:evenVBand="0" w:oddHBand="0" w:evenHBand="0" w:firstRowFirstColumn="0" w:firstRowLastColumn="0" w:lastRowFirstColumn="0" w:lastRowLastColumn="0"/>
               <w:rPr>
                 <w:rFonts w:ascii="David" w:eastAsiaTheme="majorEastAsia" w:hAnsi="David" w:cs="David"/>
               </w:rPr>
@@ -15567,7 +15758,7 @@
               <w:spacing w:line="276" w:lineRule="auto"/>
               <w:ind w:left="0"/>
               <w:jc w:val="center"/>
-              <w:cnfStyle w:val="000000100000" w:firstRow="0" w:lastRow="0" w:firstColumn="0" w:lastColumn="0" w:oddVBand="0" w:evenVBand="0" w:oddHBand="1" w:evenHBand="0" w:firstRowFirstColumn="0" w:firstRowLastColumn="0" w:lastRowFirstColumn="0" w:lastRowLastColumn="0"/>
+              <w:cnfStyle w:val="000000000000" w:firstRow="0" w:lastRow="0" w:firstColumn="0" w:lastColumn="0" w:oddVBand="0" w:evenVBand="0" w:oddHBand="0" w:evenHBand="0" w:firstRowFirstColumn="0" w:firstRowLastColumn="0" w:lastRowFirstColumn="0" w:lastRowLastColumn="0"/>
               <w:rPr>
                 <w:rFonts w:ascii="David" w:eastAsiaTheme="majorEastAsia" w:hAnsi="David" w:cs="David"/>
               </w:rPr>
@@ -15593,7 +15784,7 @@
               <w:spacing w:line="276" w:lineRule="auto"/>
               <w:ind w:left="0"/>
               <w:jc w:val="center"/>
-              <w:cnfStyle w:val="000000100000" w:firstRow="0" w:lastRow="0" w:firstColumn="0" w:lastColumn="0" w:oddVBand="0" w:evenVBand="0" w:oddHBand="1" w:evenHBand="0" w:firstRowFirstColumn="0" w:firstRowLastColumn="0" w:lastRowFirstColumn="0" w:lastRowLastColumn="0"/>
+              <w:cnfStyle w:val="000000000000" w:firstRow="0" w:lastRow="0" w:firstColumn="0" w:lastColumn="0" w:oddVBand="0" w:evenVBand="0" w:oddHBand="0" w:evenHBand="0" w:firstRowFirstColumn="0" w:firstRowLastColumn="0" w:lastRowFirstColumn="0" w:lastRowLastColumn="0"/>
               <w:rPr>
                 <w:rFonts w:ascii="David" w:eastAsiaTheme="majorEastAsia" w:hAnsi="David" w:cs="David"/>
               </w:rPr>
@@ -15618,7 +15809,7 @@
               <w:spacing w:line="276" w:lineRule="auto"/>
               <w:ind w:left="0"/>
               <w:jc w:val="center"/>
-              <w:cnfStyle w:val="000000100000" w:firstRow="0" w:lastRow="0" w:firstColumn="0" w:lastColumn="0" w:oddVBand="0" w:evenVBand="0" w:oddHBand="1" w:evenHBand="0" w:firstRowFirstColumn="0" w:firstRowLastColumn="0" w:lastRowFirstColumn="0" w:lastRowLastColumn="0"/>
+              <w:cnfStyle w:val="000000000000" w:firstRow="0" w:lastRow="0" w:firstColumn="0" w:lastColumn="0" w:oddVBand="0" w:evenVBand="0" w:oddHBand="0" w:evenHBand="0" w:firstRowFirstColumn="0" w:firstRowLastColumn="0" w:lastRowFirstColumn="0" w:lastRowLastColumn="0"/>
               <w:rPr>
                 <w:rFonts w:ascii="David" w:eastAsiaTheme="majorEastAsia" w:hAnsi="David" w:cs="David"/>
               </w:rPr>
@@ -15634,6 +15825,7 @@
       </w:tr>
       <w:tr>
         <w:trPr>
+          <w:cnfStyle w:val="000000100000" w:firstRow="0" w:lastRow="0" w:firstColumn="0" w:lastColumn="0" w:oddVBand="0" w:evenVBand="0" w:oddHBand="1" w:evenHBand="0" w:firstRowFirstColumn="0" w:firstRowLastColumn="0" w:lastRowFirstColumn="0" w:lastRowLastColumn="0"/>
           <w:trHeight w:val="1091"/>
         </w:trPr>
         <w:tc>
@@ -15679,7 +15871,7 @@
               <w:spacing w:line="276" w:lineRule="auto"/>
               <w:ind w:left="0"/>
               <w:jc w:val="center"/>
-              <w:cnfStyle w:val="000000000000" w:firstRow="0" w:lastRow="0" w:firstColumn="0" w:lastColumn="0" w:oddVBand="0" w:evenVBand="0" w:oddHBand="0" w:evenHBand="0" w:firstRowFirstColumn="0" w:firstRowLastColumn="0" w:lastRowFirstColumn="0" w:lastRowLastColumn="0"/>
+              <w:cnfStyle w:val="000000100000" w:firstRow="0" w:lastRow="0" w:firstColumn="0" w:lastColumn="0" w:oddVBand="0" w:evenVBand="0" w:oddHBand="1" w:evenHBand="0" w:firstRowFirstColumn="0" w:firstRowLastColumn="0" w:lastRowFirstColumn="0" w:lastRowLastColumn="0"/>
               <w:rPr>
                 <w:rFonts w:ascii="David" w:eastAsiaTheme="majorEastAsia" w:hAnsi="David" w:cs="David"/>
                 <w:color w:val="00B050"/>
@@ -15705,7 +15897,7 @@
               <w:spacing w:line="276" w:lineRule="auto"/>
               <w:ind w:left="0"/>
               <w:jc w:val="center"/>
-              <w:cnfStyle w:val="000000000000" w:firstRow="0" w:lastRow="0" w:firstColumn="0" w:lastColumn="0" w:oddVBand="0" w:evenVBand="0" w:oddHBand="0" w:evenHBand="0" w:firstRowFirstColumn="0" w:firstRowLastColumn="0" w:lastRowFirstColumn="0" w:lastRowLastColumn="0"/>
+              <w:cnfStyle w:val="000000100000" w:firstRow="0" w:lastRow="0" w:firstColumn="0" w:lastColumn="0" w:oddVBand="0" w:evenVBand="0" w:oddHBand="1" w:evenHBand="0" w:firstRowFirstColumn="0" w:firstRowLastColumn="0" w:lastRowFirstColumn="0" w:lastRowLastColumn="0"/>
               <w:rPr>
                 <w:rFonts w:ascii="David" w:eastAsiaTheme="majorEastAsia" w:hAnsi="David" w:cs="David"/>
                 <w:color w:val="00B050"/>
@@ -15731,7 +15923,7 @@
               <w:spacing w:line="276" w:lineRule="auto"/>
               <w:ind w:left="0"/>
               <w:jc w:val="center"/>
-              <w:cnfStyle w:val="000000000000" w:firstRow="0" w:lastRow="0" w:firstColumn="0" w:lastColumn="0" w:oddVBand="0" w:evenVBand="0" w:oddHBand="0" w:evenHBand="0" w:firstRowFirstColumn="0" w:firstRowLastColumn="0" w:lastRowFirstColumn="0" w:lastRowLastColumn="0"/>
+              <w:cnfStyle w:val="000000100000" w:firstRow="0" w:lastRow="0" w:firstColumn="0" w:lastColumn="0" w:oddVBand="0" w:evenVBand="0" w:oddHBand="1" w:evenHBand="0" w:firstRowFirstColumn="0" w:firstRowLastColumn="0" w:lastRowFirstColumn="0" w:lastRowLastColumn="0"/>
               <w:rPr>
                 <w:rFonts w:ascii="David" w:eastAsiaTheme="majorEastAsia" w:hAnsi="David" w:cs="David"/>
                 <w:color w:val="00B050"/>
@@ -15757,7 +15949,7 @@
               <w:spacing w:line="276" w:lineRule="auto"/>
               <w:ind w:left="0"/>
               <w:jc w:val="center"/>
-              <w:cnfStyle w:val="000000000000" w:firstRow="0" w:lastRow="0" w:firstColumn="0" w:lastColumn="0" w:oddVBand="0" w:evenVBand="0" w:oddHBand="0" w:evenHBand="0" w:firstRowFirstColumn="0" w:firstRowLastColumn="0" w:lastRowFirstColumn="0" w:lastRowLastColumn="0"/>
+              <w:cnfStyle w:val="000000100000" w:firstRow="0" w:lastRow="0" w:firstColumn="0" w:lastColumn="0" w:oddVBand="0" w:evenVBand="0" w:oddHBand="1" w:evenHBand="0" w:firstRowFirstColumn="0" w:firstRowLastColumn="0" w:lastRowFirstColumn="0" w:lastRowLastColumn="0"/>
               <w:rPr>
                 <w:rFonts w:ascii="David" w:eastAsiaTheme="majorEastAsia" w:hAnsi="David" w:cs="David"/>
                 <w:color w:val="00B050"/>
@@ -15784,7 +15976,7 @@
               <w:spacing w:line="276" w:lineRule="auto"/>
               <w:ind w:left="0"/>
               <w:jc w:val="center"/>
-              <w:cnfStyle w:val="000000000000" w:firstRow="0" w:lastRow="0" w:firstColumn="0" w:lastColumn="0" w:oddVBand="0" w:evenVBand="0" w:oddHBand="0" w:evenHBand="0" w:firstRowFirstColumn="0" w:firstRowLastColumn="0" w:lastRowFirstColumn="0" w:lastRowLastColumn="0"/>
+              <w:cnfStyle w:val="000000100000" w:firstRow="0" w:lastRow="0" w:firstColumn="0" w:lastColumn="0" w:oddVBand="0" w:evenVBand="0" w:oddHBand="1" w:evenHBand="0" w:firstRowFirstColumn="0" w:firstRowLastColumn="0" w:lastRowFirstColumn="0" w:lastRowLastColumn="0"/>
               <w:rPr>
                 <w:rFonts w:ascii="David" w:eastAsiaTheme="majorEastAsia" w:hAnsi="David" w:cs="David"/>
                 <w:color w:val="00B050"/>
@@ -15802,7 +15994,6 @@
       </w:tr>
       <w:tr>
         <w:trPr>
-          <w:cnfStyle w:val="000000100000" w:firstRow="0" w:lastRow="0" w:firstColumn="0" w:lastColumn="0" w:oddVBand="0" w:evenVBand="0" w:oddHBand="1" w:evenHBand="0" w:firstRowFirstColumn="0" w:firstRowLastColumn="0" w:lastRowFirstColumn="0" w:lastRowLastColumn="0"/>
           <w:trHeight w:val="1091"/>
         </w:trPr>
         <w:tc>
@@ -15848,7 +16039,7 @@
               <w:spacing w:line="276" w:lineRule="auto"/>
               <w:ind w:left="0"/>
               <w:jc w:val="center"/>
-              <w:cnfStyle w:val="000000100000" w:firstRow="0" w:lastRow="0" w:firstColumn="0" w:lastColumn="0" w:oddVBand="0" w:evenVBand="0" w:oddHBand="1" w:evenHBand="0" w:firstRowFirstColumn="0" w:firstRowLastColumn="0" w:lastRowFirstColumn="0" w:lastRowLastColumn="0"/>
+              <w:cnfStyle w:val="000000000000" w:firstRow="0" w:lastRow="0" w:firstColumn="0" w:lastColumn="0" w:oddVBand="0" w:evenVBand="0" w:oddHBand="0" w:evenHBand="0" w:firstRowFirstColumn="0" w:firstRowLastColumn="0" w:lastRowFirstColumn="0" w:lastRowLastColumn="0"/>
               <w:rPr>
                 <w:rFonts w:ascii="David" w:eastAsiaTheme="majorEastAsia" w:hAnsi="David" w:cs="David"/>
               </w:rPr>
@@ -15873,7 +16064,7 @@
               <w:spacing w:line="276" w:lineRule="auto"/>
               <w:ind w:left="0"/>
               <w:jc w:val="center"/>
-              <w:cnfStyle w:val="000000100000" w:firstRow="0" w:lastRow="0" w:firstColumn="0" w:lastColumn="0" w:oddVBand="0" w:evenVBand="0" w:oddHBand="1" w:evenHBand="0" w:firstRowFirstColumn="0" w:firstRowLastColumn="0" w:lastRowFirstColumn="0" w:lastRowLastColumn="0"/>
+              <w:cnfStyle w:val="000000000000" w:firstRow="0" w:lastRow="0" w:firstColumn="0" w:lastColumn="0" w:oddVBand="0" w:evenVBand="0" w:oddHBand="0" w:evenHBand="0" w:firstRowFirstColumn="0" w:firstRowLastColumn="0" w:lastRowFirstColumn="0" w:lastRowLastColumn="0"/>
               <w:rPr>
                 <w:rFonts w:ascii="David" w:eastAsiaTheme="majorEastAsia" w:hAnsi="David" w:cs="David"/>
               </w:rPr>
@@ -15898,7 +16089,7 @@
               <w:spacing w:line="276" w:lineRule="auto"/>
               <w:ind w:left="0"/>
               <w:jc w:val="center"/>
-              <w:cnfStyle w:val="000000100000" w:firstRow="0" w:lastRow="0" w:firstColumn="0" w:lastColumn="0" w:oddVBand="0" w:evenVBand="0" w:oddHBand="1" w:evenHBand="0" w:firstRowFirstColumn="0" w:firstRowLastColumn="0" w:lastRowFirstColumn="0" w:lastRowLastColumn="0"/>
+              <w:cnfStyle w:val="000000000000" w:firstRow="0" w:lastRow="0" w:firstColumn="0" w:lastColumn="0" w:oddVBand="0" w:evenVBand="0" w:oddHBand="0" w:evenHBand="0" w:firstRowFirstColumn="0" w:firstRowLastColumn="0" w:lastRowFirstColumn="0" w:lastRowLastColumn="0"/>
               <w:rPr>
                 <w:rFonts w:ascii="David" w:eastAsiaTheme="majorEastAsia" w:hAnsi="David" w:cs="David"/>
               </w:rPr>
@@ -15923,7 +16114,7 @@
               <w:spacing w:line="276" w:lineRule="auto"/>
               <w:ind w:left="0"/>
               <w:jc w:val="center"/>
-              <w:cnfStyle w:val="000000100000" w:firstRow="0" w:lastRow="0" w:firstColumn="0" w:lastColumn="0" w:oddVBand="0" w:evenVBand="0" w:oddHBand="1" w:evenHBand="0" w:firstRowFirstColumn="0" w:firstRowLastColumn="0" w:lastRowFirstColumn="0" w:lastRowLastColumn="0"/>
+              <w:cnfStyle w:val="000000000000" w:firstRow="0" w:lastRow="0" w:firstColumn="0" w:lastColumn="0" w:oddVBand="0" w:evenVBand="0" w:oddHBand="0" w:evenHBand="0" w:firstRowFirstColumn="0" w:firstRowLastColumn="0" w:lastRowFirstColumn="0" w:lastRowLastColumn="0"/>
               <w:rPr>
                 <w:rFonts w:ascii="David" w:eastAsiaTheme="majorEastAsia" w:hAnsi="David" w:cs="David"/>
               </w:rPr>
@@ -15949,7 +16140,7 @@
               <w:spacing w:line="276" w:lineRule="auto"/>
               <w:ind w:left="0"/>
               <w:jc w:val="center"/>
-              <w:cnfStyle w:val="000000100000" w:firstRow="0" w:lastRow="0" w:firstColumn="0" w:lastColumn="0" w:oddVBand="0" w:evenVBand="0" w:oddHBand="1" w:evenHBand="0" w:firstRowFirstColumn="0" w:firstRowLastColumn="0" w:lastRowFirstColumn="0" w:lastRowLastColumn="0"/>
+              <w:cnfStyle w:val="000000000000" w:firstRow="0" w:lastRow="0" w:firstColumn="0" w:lastColumn="0" w:oddVBand="0" w:evenVBand="0" w:oddHBand="0" w:evenHBand="0" w:firstRowFirstColumn="0" w:firstRowLastColumn="0" w:lastRowFirstColumn="0" w:lastRowLastColumn="0"/>
               <w:rPr>
                 <w:rFonts w:ascii="David" w:eastAsiaTheme="majorEastAsia" w:hAnsi="David" w:cs="David"/>
               </w:rPr>
@@ -15965,6 +16156,7 @@
       </w:tr>
       <w:tr>
         <w:trPr>
+          <w:cnfStyle w:val="000000100000" w:firstRow="0" w:lastRow="0" w:firstColumn="0" w:lastColumn="0" w:oddVBand="0" w:evenVBand="0" w:oddHBand="1" w:evenHBand="0" w:firstRowFirstColumn="0" w:firstRowLastColumn="0" w:lastRowFirstColumn="0" w:lastRowLastColumn="0"/>
           <w:trHeight w:val="1091"/>
         </w:trPr>
         <w:tc>
@@ -16010,7 +16202,7 @@
               <w:spacing w:line="276" w:lineRule="auto"/>
               <w:ind w:left="0"/>
               <w:jc w:val="center"/>
-              <w:cnfStyle w:val="000000000000" w:firstRow="0" w:lastRow="0" w:firstColumn="0" w:lastColumn="0" w:oddVBand="0" w:evenVBand="0" w:oddHBand="0" w:evenHBand="0" w:firstRowFirstColumn="0" w:firstRowLastColumn="0" w:lastRowFirstColumn="0" w:lastRowLastColumn="0"/>
+              <w:cnfStyle w:val="000000100000" w:firstRow="0" w:lastRow="0" w:firstColumn="0" w:lastColumn="0" w:oddVBand="0" w:evenVBand="0" w:oddHBand="1" w:evenHBand="0" w:firstRowFirstColumn="0" w:firstRowLastColumn="0" w:lastRowFirstColumn="0" w:lastRowLastColumn="0"/>
               <w:rPr>
                 <w:rFonts w:ascii="David" w:eastAsiaTheme="majorEastAsia" w:hAnsi="David" w:cs="David"/>
                 <w:color w:val="00B050"/>
@@ -16036,7 +16228,7 @@
               <w:spacing w:line="276" w:lineRule="auto"/>
               <w:ind w:left="0"/>
               <w:jc w:val="center"/>
-              <w:cnfStyle w:val="000000000000" w:firstRow="0" w:lastRow="0" w:firstColumn="0" w:lastColumn="0" w:oddVBand="0" w:evenVBand="0" w:oddHBand="0" w:evenHBand="0" w:firstRowFirstColumn="0" w:firstRowLastColumn="0" w:lastRowFirstColumn="0" w:lastRowLastColumn="0"/>
+              <w:cnfStyle w:val="000000100000" w:firstRow="0" w:lastRow="0" w:firstColumn="0" w:lastColumn="0" w:oddVBand="0" w:evenVBand="0" w:oddHBand="1" w:evenHBand="0" w:firstRowFirstColumn="0" w:firstRowLastColumn="0" w:lastRowFirstColumn="0" w:lastRowLastColumn="0"/>
               <w:rPr>
                 <w:rFonts w:ascii="David" w:eastAsiaTheme="majorEastAsia" w:hAnsi="David" w:cs="David"/>
                 <w:color w:val="00B050"/>
@@ -16062,7 +16254,7 @@
               <w:spacing w:line="276" w:lineRule="auto"/>
               <w:ind w:left="0"/>
               <w:jc w:val="center"/>
-              <w:cnfStyle w:val="000000000000" w:firstRow="0" w:lastRow="0" w:firstColumn="0" w:lastColumn="0" w:oddVBand="0" w:evenVBand="0" w:oddHBand="0" w:evenHBand="0" w:firstRowFirstColumn="0" w:firstRowLastColumn="0" w:lastRowFirstColumn="0" w:lastRowLastColumn="0"/>
+              <w:cnfStyle w:val="000000100000" w:firstRow="0" w:lastRow="0" w:firstColumn="0" w:lastColumn="0" w:oddVBand="0" w:evenVBand="0" w:oddHBand="1" w:evenHBand="0" w:firstRowFirstColumn="0" w:firstRowLastColumn="0" w:lastRowFirstColumn="0" w:lastRowLastColumn="0"/>
               <w:rPr>
                 <w:rFonts w:ascii="David" w:eastAsiaTheme="majorEastAsia" w:hAnsi="David" w:cs="David"/>
                 <w:color w:val="00B050"/>
@@ -16088,7 +16280,7 @@
               <w:spacing w:line="276" w:lineRule="auto"/>
               <w:ind w:left="0"/>
               <w:jc w:val="center"/>
-              <w:cnfStyle w:val="000000000000" w:firstRow="0" w:lastRow="0" w:firstColumn="0" w:lastColumn="0" w:oddVBand="0" w:evenVBand="0" w:oddHBand="0" w:evenHBand="0" w:firstRowFirstColumn="0" w:firstRowLastColumn="0" w:lastRowFirstColumn="0" w:lastRowLastColumn="0"/>
+              <w:cnfStyle w:val="000000100000" w:firstRow="0" w:lastRow="0" w:firstColumn="0" w:lastColumn="0" w:oddVBand="0" w:evenVBand="0" w:oddHBand="1" w:evenHBand="0" w:firstRowFirstColumn="0" w:firstRowLastColumn="0" w:lastRowFirstColumn="0" w:lastRowLastColumn="0"/>
               <w:rPr>
                 <w:rFonts w:ascii="David" w:eastAsiaTheme="majorEastAsia" w:hAnsi="David" w:cs="David"/>
                 <w:color w:val="00B050"/>
@@ -16115,7 +16307,7 @@
               <w:spacing w:line="276" w:lineRule="auto"/>
               <w:ind w:left="0"/>
               <w:jc w:val="center"/>
-              <w:cnfStyle w:val="000000000000" w:firstRow="0" w:lastRow="0" w:firstColumn="0" w:lastColumn="0" w:oddVBand="0" w:evenVBand="0" w:oddHBand="0" w:evenHBand="0" w:firstRowFirstColumn="0" w:firstRowLastColumn="0" w:lastRowFirstColumn="0" w:lastRowLastColumn="0"/>
+              <w:cnfStyle w:val="000000100000" w:firstRow="0" w:lastRow="0" w:firstColumn="0" w:lastColumn="0" w:oddVBand="0" w:evenVBand="0" w:oddHBand="1" w:evenHBand="0" w:firstRowFirstColumn="0" w:firstRowLastColumn="0" w:lastRowFirstColumn="0" w:lastRowLastColumn="0"/>
               <w:rPr>
                 <w:rFonts w:ascii="David" w:eastAsiaTheme="majorEastAsia" w:hAnsi="David" w:cs="David"/>
                 <w:color w:val="00B050"/>
@@ -16133,7 +16325,6 @@
       </w:tr>
       <w:tr>
         <w:trPr>
-          <w:cnfStyle w:val="000000100000" w:firstRow="0" w:lastRow="0" w:firstColumn="0" w:lastColumn="0" w:oddVBand="0" w:evenVBand="0" w:oddHBand="1" w:evenHBand="0" w:firstRowFirstColumn="0" w:firstRowLastColumn="0" w:lastRowFirstColumn="0" w:lastRowLastColumn="0"/>
           <w:trHeight w:val="1091"/>
         </w:trPr>
         <w:tc>
@@ -16179,7 +16370,7 @@
               <w:spacing w:line="276" w:lineRule="auto"/>
               <w:ind w:left="0"/>
               <w:jc w:val="center"/>
-              <w:cnfStyle w:val="000000100000" w:firstRow="0" w:lastRow="0" w:firstColumn="0" w:lastColumn="0" w:oddVBand="0" w:evenVBand="0" w:oddHBand="1" w:evenHBand="0" w:firstRowFirstColumn="0" w:firstRowLastColumn="0" w:lastRowFirstColumn="0" w:lastRowLastColumn="0"/>
+              <w:cnfStyle w:val="000000000000" w:firstRow="0" w:lastRow="0" w:firstColumn="0" w:lastColumn="0" w:oddVBand="0" w:evenVBand="0" w:oddHBand="0" w:evenHBand="0" w:firstRowFirstColumn="0" w:firstRowLastColumn="0" w:lastRowFirstColumn="0" w:lastRowLastColumn="0"/>
               <w:rPr>
                 <w:rFonts w:ascii="David" w:eastAsiaTheme="majorEastAsia" w:hAnsi="David" w:cs="David"/>
               </w:rPr>
@@ -16204,7 +16395,7 @@
               <w:spacing w:line="276" w:lineRule="auto"/>
               <w:ind w:left="0"/>
               <w:jc w:val="center"/>
-              <w:cnfStyle w:val="000000100000" w:firstRow="0" w:lastRow="0" w:firstColumn="0" w:lastColumn="0" w:oddVBand="0" w:evenVBand="0" w:oddHBand="1" w:evenHBand="0" w:firstRowFirstColumn="0" w:firstRowLastColumn="0" w:lastRowFirstColumn="0" w:lastRowLastColumn="0"/>
+              <w:cnfStyle w:val="000000000000" w:firstRow="0" w:lastRow="0" w:firstColumn="0" w:lastColumn="0" w:oddVBand="0" w:evenVBand="0" w:oddHBand="0" w:evenHBand="0" w:firstRowFirstColumn="0" w:firstRowLastColumn="0" w:lastRowFirstColumn="0" w:lastRowLastColumn="0"/>
               <w:rPr>
                 <w:rFonts w:ascii="David" w:eastAsiaTheme="majorEastAsia" w:hAnsi="David" w:cs="David"/>
               </w:rPr>
@@ -16229,7 +16420,7 @@
               <w:spacing w:line="276" w:lineRule="auto"/>
               <w:ind w:left="0"/>
               <w:jc w:val="center"/>
-              <w:cnfStyle w:val="000000100000" w:firstRow="0" w:lastRow="0" w:firstColumn="0" w:lastColumn="0" w:oddVBand="0" w:evenVBand="0" w:oddHBand="1" w:evenHBand="0" w:firstRowFirstColumn="0" w:firstRowLastColumn="0" w:lastRowFirstColumn="0" w:lastRowLastColumn="0"/>
+              <w:cnfStyle w:val="000000000000" w:firstRow="0" w:lastRow="0" w:firstColumn="0" w:lastColumn="0" w:oddVBand="0" w:evenVBand="0" w:oddHBand="0" w:evenHBand="0" w:firstRowFirstColumn="0" w:firstRowLastColumn="0" w:lastRowFirstColumn="0" w:lastRowLastColumn="0"/>
               <w:rPr>
                 <w:rFonts w:ascii="David" w:eastAsiaTheme="majorEastAsia" w:hAnsi="David" w:cs="David"/>
               </w:rPr>
@@ -16254,7 +16445,7 @@
               <w:spacing w:line="276" w:lineRule="auto"/>
               <w:ind w:left="0"/>
               <w:jc w:val="center"/>
-              <w:cnfStyle w:val="000000100000" w:firstRow="0" w:lastRow="0" w:firstColumn="0" w:lastColumn="0" w:oddVBand="0" w:evenVBand="0" w:oddHBand="1" w:evenHBand="0" w:firstRowFirstColumn="0" w:firstRowLastColumn="0" w:lastRowFirstColumn="0" w:lastRowLastColumn="0"/>
+              <w:cnfStyle w:val="000000000000" w:firstRow="0" w:lastRow="0" w:firstColumn="0" w:lastColumn="0" w:oddVBand="0" w:evenVBand="0" w:oddHBand="0" w:evenHBand="0" w:firstRowFirstColumn="0" w:firstRowLastColumn="0" w:lastRowFirstColumn="0" w:lastRowLastColumn="0"/>
               <w:rPr>
                 <w:rFonts w:ascii="David" w:eastAsiaTheme="majorEastAsia" w:hAnsi="David" w:cs="David"/>
               </w:rPr>
@@ -16280,7 +16471,7 @@
               <w:spacing w:line="276" w:lineRule="auto"/>
               <w:ind w:left="0"/>
               <w:jc w:val="center"/>
-              <w:cnfStyle w:val="000000100000" w:firstRow="0" w:lastRow="0" w:firstColumn="0" w:lastColumn="0" w:oddVBand="0" w:evenVBand="0" w:oddHBand="1" w:evenHBand="0" w:firstRowFirstColumn="0" w:firstRowLastColumn="0" w:lastRowFirstColumn="0" w:lastRowLastColumn="0"/>
+              <w:cnfStyle w:val="000000000000" w:firstRow="0" w:lastRow="0" w:firstColumn="0" w:lastColumn="0" w:oddVBand="0" w:evenVBand="0" w:oddHBand="0" w:evenHBand="0" w:firstRowFirstColumn="0" w:firstRowLastColumn="0" w:lastRowFirstColumn="0" w:lastRowLastColumn="0"/>
               <w:rPr>
                 <w:rFonts w:ascii="David" w:eastAsiaTheme="majorEastAsia" w:hAnsi="David" w:cs="David"/>
               </w:rPr>
@@ -16296,6 +16487,7 @@
       </w:tr>
       <w:tr>
         <w:trPr>
+          <w:cnfStyle w:val="000000100000" w:firstRow="0" w:lastRow="0" w:firstColumn="0" w:lastColumn="0" w:oddVBand="0" w:evenVBand="0" w:oddHBand="1" w:evenHBand="0" w:firstRowFirstColumn="0" w:firstRowLastColumn="0" w:lastRowFirstColumn="0" w:lastRowLastColumn="0"/>
           <w:trHeight w:val="1091"/>
         </w:trPr>
         <w:tc>
@@ -16341,7 +16533,7 @@
               <w:spacing w:line="276" w:lineRule="auto"/>
               <w:ind w:left="0"/>
               <w:jc w:val="center"/>
-              <w:cnfStyle w:val="000000000000" w:firstRow="0" w:lastRow="0" w:firstColumn="0" w:lastColumn="0" w:oddVBand="0" w:evenVBand="0" w:oddHBand="0" w:evenHBand="0" w:firstRowFirstColumn="0" w:firstRowLastColumn="0" w:lastRowFirstColumn="0" w:lastRowLastColumn="0"/>
+              <w:cnfStyle w:val="000000100000" w:firstRow="0" w:lastRow="0" w:firstColumn="0" w:lastColumn="0" w:oddVBand="0" w:evenVBand="0" w:oddHBand="1" w:evenHBand="0" w:firstRowFirstColumn="0" w:firstRowLastColumn="0" w:lastRowFirstColumn="0" w:lastRowLastColumn="0"/>
               <w:rPr>
                 <w:rFonts w:ascii="David" w:eastAsiaTheme="majorEastAsia" w:hAnsi="David" w:cs="David"/>
                 <w:color w:val="00B050"/>
@@ -16367,7 +16559,7 @@
               <w:spacing w:line="276" w:lineRule="auto"/>
               <w:ind w:left="0"/>
               <w:jc w:val="center"/>
-              <w:cnfStyle w:val="000000000000" w:firstRow="0" w:lastRow="0" w:firstColumn="0" w:lastColumn="0" w:oddVBand="0" w:evenVBand="0" w:oddHBand="0" w:evenHBand="0" w:firstRowFirstColumn="0" w:firstRowLastColumn="0" w:lastRowFirstColumn="0" w:lastRowLastColumn="0"/>
+              <w:cnfStyle w:val="000000100000" w:firstRow="0" w:lastRow="0" w:firstColumn="0" w:lastColumn="0" w:oddVBand="0" w:evenVBand="0" w:oddHBand="1" w:evenHBand="0" w:firstRowFirstColumn="0" w:firstRowLastColumn="0" w:lastRowFirstColumn="0" w:lastRowLastColumn="0"/>
               <w:rPr>
                 <w:rFonts w:ascii="David" w:eastAsiaTheme="majorEastAsia" w:hAnsi="David" w:cs="David"/>
                 <w:color w:val="00B050"/>
@@ -16393,7 +16585,7 @@
               <w:spacing w:line="276" w:lineRule="auto"/>
               <w:ind w:left="0"/>
               <w:jc w:val="center"/>
-              <w:cnfStyle w:val="000000000000" w:firstRow="0" w:lastRow="0" w:firstColumn="0" w:lastColumn="0" w:oddVBand="0" w:evenVBand="0" w:oddHBand="0" w:evenHBand="0" w:firstRowFirstColumn="0" w:firstRowLastColumn="0" w:lastRowFirstColumn="0" w:lastRowLastColumn="0"/>
+              <w:cnfStyle w:val="000000100000" w:firstRow="0" w:lastRow="0" w:firstColumn="0" w:lastColumn="0" w:oddVBand="0" w:evenVBand="0" w:oddHBand="1" w:evenHBand="0" w:firstRowFirstColumn="0" w:firstRowLastColumn="0" w:lastRowFirstColumn="0" w:lastRowLastColumn="0"/>
               <w:rPr>
                 <w:rFonts w:ascii="David" w:eastAsiaTheme="majorEastAsia" w:hAnsi="David" w:cs="David"/>
                 <w:color w:val="00B050"/>
@@ -16419,7 +16611,7 @@
               <w:spacing w:line="276" w:lineRule="auto"/>
               <w:ind w:left="0"/>
               <w:jc w:val="center"/>
-              <w:cnfStyle w:val="000000000000" w:firstRow="0" w:lastRow="0" w:firstColumn="0" w:lastColumn="0" w:oddVBand="0" w:evenVBand="0" w:oddHBand="0" w:evenHBand="0" w:firstRowFirstColumn="0" w:firstRowLastColumn="0" w:lastRowFirstColumn="0" w:lastRowLastColumn="0"/>
+              <w:cnfStyle w:val="000000100000" w:firstRow="0" w:lastRow="0" w:firstColumn="0" w:lastColumn="0" w:oddVBand="0" w:evenVBand="0" w:oddHBand="1" w:evenHBand="0" w:firstRowFirstColumn="0" w:firstRowLastColumn="0" w:lastRowFirstColumn="0" w:lastRowLastColumn="0"/>
               <w:rPr>
                 <w:rFonts w:ascii="David" w:eastAsiaTheme="majorEastAsia" w:hAnsi="David" w:cs="David"/>
                 <w:color w:val="00B050"/>
@@ -16446,7 +16638,7 @@
               <w:spacing w:line="276" w:lineRule="auto"/>
               <w:ind w:left="0"/>
               <w:jc w:val="center"/>
-              <w:cnfStyle w:val="000000000000" w:firstRow="0" w:lastRow="0" w:firstColumn="0" w:lastColumn="0" w:oddVBand="0" w:evenVBand="0" w:oddHBand="0" w:evenHBand="0" w:firstRowFirstColumn="0" w:firstRowLastColumn="0" w:lastRowFirstColumn="0" w:lastRowLastColumn="0"/>
+              <w:cnfStyle w:val="000000100000" w:firstRow="0" w:lastRow="0" w:firstColumn="0" w:lastColumn="0" w:oddVBand="0" w:evenVBand="0" w:oddHBand="1" w:evenHBand="0" w:firstRowFirstColumn="0" w:firstRowLastColumn="0" w:lastRowFirstColumn="0" w:lastRowLastColumn="0"/>
               <w:rPr>
                 <w:rFonts w:ascii="David" w:eastAsiaTheme="majorEastAsia" w:hAnsi="David" w:cs="David"/>
                 <w:color w:val="00B050"/>
@@ -16464,7 +16656,6 @@
       </w:tr>
       <w:tr>
         <w:trPr>
-          <w:cnfStyle w:val="000000100000" w:firstRow="0" w:lastRow="0" w:firstColumn="0" w:lastColumn="0" w:oddVBand="0" w:evenVBand="0" w:oddHBand="1" w:evenHBand="0" w:firstRowFirstColumn="0" w:firstRowLastColumn="0" w:lastRowFirstColumn="0" w:lastRowLastColumn="0"/>
           <w:trHeight w:val="1091"/>
         </w:trPr>
         <w:tc>
@@ -16512,7 +16703,7 @@
               <w:spacing w:line="276" w:lineRule="auto"/>
               <w:ind w:left="0"/>
               <w:jc w:val="center"/>
-              <w:cnfStyle w:val="000000100000" w:firstRow="0" w:lastRow="0" w:firstColumn="0" w:lastColumn="0" w:oddVBand="0" w:evenVBand="0" w:oddHBand="1" w:evenHBand="0" w:firstRowFirstColumn="0" w:firstRowLastColumn="0" w:lastRowFirstColumn="0" w:lastRowLastColumn="0"/>
+              <w:cnfStyle w:val="000000000000" w:firstRow="0" w:lastRow="0" w:firstColumn="0" w:lastColumn="0" w:oddVBand="0" w:evenVBand="0" w:oddHBand="0" w:evenHBand="0" w:firstRowFirstColumn="0" w:firstRowLastColumn="0" w:lastRowFirstColumn="0" w:lastRowLastColumn="0"/>
               <w:rPr>
                 <w:rFonts w:ascii="David" w:eastAsiaTheme="majorEastAsia" w:hAnsi="David" w:cs="David"/>
                 <w:color w:val="000000" w:themeColor="text1"/>
@@ -16574,7 +16765,7 @@
               <w:spacing w:line="276" w:lineRule="auto"/>
               <w:ind w:left="0"/>
               <w:jc w:val="center"/>
-              <w:cnfStyle w:val="000000100000" w:firstRow="0" w:lastRow="0" w:firstColumn="0" w:lastColumn="0" w:oddVBand="0" w:evenVBand="0" w:oddHBand="1" w:evenHBand="0" w:firstRowFirstColumn="0" w:firstRowLastColumn="0" w:lastRowFirstColumn="0" w:lastRowLastColumn="0"/>
+              <w:cnfStyle w:val="000000000000" w:firstRow="0" w:lastRow="0" w:firstColumn="0" w:lastColumn="0" w:oddVBand="0" w:evenVBand="0" w:oddHBand="0" w:evenHBand="0" w:firstRowFirstColumn="0" w:firstRowLastColumn="0" w:lastRowFirstColumn="0" w:lastRowLastColumn="0"/>
               <w:rPr>
                 <w:rFonts w:ascii="David" w:eastAsiaTheme="majorEastAsia" w:hAnsi="David" w:cs="David"/>
                 <w:color w:val="000000" w:themeColor="text1"/>
@@ -16600,7 +16791,7 @@
               <w:spacing w:line="276" w:lineRule="auto"/>
               <w:ind w:left="0"/>
               <w:jc w:val="center"/>
-              <w:cnfStyle w:val="000000100000" w:firstRow="0" w:lastRow="0" w:firstColumn="0" w:lastColumn="0" w:oddVBand="0" w:evenVBand="0" w:oddHBand="1" w:evenHBand="0" w:firstRowFirstColumn="0" w:firstRowLastColumn="0" w:lastRowFirstColumn="0" w:lastRowLastColumn="0"/>
+              <w:cnfStyle w:val="000000000000" w:firstRow="0" w:lastRow="0" w:firstColumn="0" w:lastColumn="0" w:oddVBand="0" w:evenVBand="0" w:oddHBand="0" w:evenHBand="0" w:firstRowFirstColumn="0" w:firstRowLastColumn="0" w:lastRowFirstColumn="0" w:lastRowLastColumn="0"/>
               <w:rPr>
                 <w:rFonts w:ascii="David" w:eastAsiaTheme="majorEastAsia" w:hAnsi="David" w:cs="David"/>
                 <w:color w:val="000000" w:themeColor="text1"/>
@@ -16627,7 +16818,7 @@
               <w:spacing w:line="276" w:lineRule="auto"/>
               <w:ind w:left="0"/>
               <w:jc w:val="center"/>
-              <w:cnfStyle w:val="000000100000" w:firstRow="0" w:lastRow="0" w:firstColumn="0" w:lastColumn="0" w:oddVBand="0" w:evenVBand="0" w:oddHBand="1" w:evenHBand="0" w:firstRowFirstColumn="0" w:firstRowLastColumn="0" w:lastRowFirstColumn="0" w:lastRowLastColumn="0"/>
+              <w:cnfStyle w:val="000000000000" w:firstRow="0" w:lastRow="0" w:firstColumn="0" w:lastColumn="0" w:oddVBand="0" w:evenVBand="0" w:oddHBand="0" w:evenHBand="0" w:firstRowFirstColumn="0" w:firstRowLastColumn="0" w:lastRowFirstColumn="0" w:lastRowLastColumn="0"/>
               <w:rPr>
                 <w:rFonts w:ascii="David" w:eastAsiaTheme="majorEastAsia" w:hAnsi="David" w:cs="David"/>
                 <w:color w:val="000000" w:themeColor="text1"/>
@@ -16655,7 +16846,7 @@
               <w:spacing w:line="276" w:lineRule="auto"/>
               <w:ind w:left="0"/>
               <w:jc w:val="center"/>
-              <w:cnfStyle w:val="000000100000" w:firstRow="0" w:lastRow="0" w:firstColumn="0" w:lastColumn="0" w:oddVBand="0" w:evenVBand="0" w:oddHBand="1" w:evenHBand="0" w:firstRowFirstColumn="0" w:firstRowLastColumn="0" w:lastRowFirstColumn="0" w:lastRowLastColumn="0"/>
+              <w:cnfStyle w:val="000000000000" w:firstRow="0" w:lastRow="0" w:firstColumn="0" w:lastColumn="0" w:oddVBand="0" w:evenVBand="0" w:oddHBand="0" w:evenHBand="0" w:firstRowFirstColumn="0" w:firstRowLastColumn="0" w:lastRowFirstColumn="0" w:lastRowLastColumn="0"/>
               <w:rPr>
                 <w:rFonts w:ascii="David" w:eastAsiaTheme="majorEastAsia" w:hAnsi="David" w:cs="David"/>
                 <w:color w:val="000000" w:themeColor="text1"/>
@@ -16673,6 +16864,7 @@
       </w:tr>
       <w:tr>
         <w:trPr>
+          <w:cnfStyle w:val="000000100000" w:firstRow="0" w:lastRow="0" w:firstColumn="0" w:lastColumn="0" w:oddVBand="0" w:evenVBand="0" w:oddHBand="1" w:evenHBand="0" w:firstRowFirstColumn="0" w:firstRowLastColumn="0" w:lastRowFirstColumn="0" w:lastRowLastColumn="0"/>
           <w:trHeight w:val="1091"/>
         </w:trPr>
         <w:tc>
@@ -16703,6 +16895,7 @@
                 <w:color w:val="00B050"/>
                 <w:sz w:val="24"/>
               </w:rPr>
+              <w:lastRenderedPageBreak/>
               <w:t>JU-AND-2</w:t>
             </w:r>
           </w:p>
@@ -16718,7 +16911,7 @@
               <w:spacing w:line="276" w:lineRule="auto"/>
               <w:ind w:left="0"/>
               <w:jc w:val="center"/>
-              <w:cnfStyle w:val="000000000000" w:firstRow="0" w:lastRow="0" w:firstColumn="0" w:lastColumn="0" w:oddVBand="0" w:evenVBand="0" w:oddHBand="0" w:evenHBand="0" w:firstRowFirstColumn="0" w:firstRowLastColumn="0" w:lastRowFirstColumn="0" w:lastRowLastColumn="0"/>
+              <w:cnfStyle w:val="000000100000" w:firstRow="0" w:lastRow="0" w:firstColumn="0" w:lastColumn="0" w:oddVBand="0" w:evenVBand="0" w:oddHBand="1" w:evenHBand="0" w:firstRowFirstColumn="0" w:firstRowLastColumn="0" w:lastRowFirstColumn="0" w:lastRowLastColumn="0"/>
               <w:rPr>
                 <w:rFonts w:ascii="David" w:eastAsiaTheme="majorEastAsia" w:hAnsi="David" w:cs="David"/>
                 <w:color w:val="00B050"/>
@@ -16799,7 +16992,7 @@
               <w:spacing w:line="276" w:lineRule="auto"/>
               <w:ind w:left="0"/>
               <w:jc w:val="center"/>
-              <w:cnfStyle w:val="000000000000" w:firstRow="0" w:lastRow="0" w:firstColumn="0" w:lastColumn="0" w:oddVBand="0" w:evenVBand="0" w:oddHBand="0" w:evenHBand="0" w:firstRowFirstColumn="0" w:firstRowLastColumn="0" w:lastRowFirstColumn="0" w:lastRowLastColumn="0"/>
+              <w:cnfStyle w:val="000000100000" w:firstRow="0" w:lastRow="0" w:firstColumn="0" w:lastColumn="0" w:oddVBand="0" w:evenVBand="0" w:oddHBand="1" w:evenHBand="0" w:firstRowFirstColumn="0" w:firstRowLastColumn="0" w:lastRowFirstColumn="0" w:lastRowLastColumn="0"/>
               <w:rPr>
                 <w:rFonts w:ascii="David" w:eastAsiaTheme="majorEastAsia" w:hAnsi="David" w:cs="David"/>
                 <w:color w:val="00B050"/>
@@ -16825,7 +17018,7 @@
               <w:spacing w:line="276" w:lineRule="auto"/>
               <w:ind w:left="0"/>
               <w:jc w:val="center"/>
-              <w:cnfStyle w:val="000000000000" w:firstRow="0" w:lastRow="0" w:firstColumn="0" w:lastColumn="0" w:oddVBand="0" w:evenVBand="0" w:oddHBand="0" w:evenHBand="0" w:firstRowFirstColumn="0" w:firstRowLastColumn="0" w:lastRowFirstColumn="0" w:lastRowLastColumn="0"/>
+              <w:cnfStyle w:val="000000100000" w:firstRow="0" w:lastRow="0" w:firstColumn="0" w:lastColumn="0" w:oddVBand="0" w:evenVBand="0" w:oddHBand="1" w:evenHBand="0" w:firstRowFirstColumn="0" w:firstRowLastColumn="0" w:lastRowFirstColumn="0" w:lastRowLastColumn="0"/>
               <w:rPr>
                 <w:rFonts w:ascii="David" w:eastAsiaTheme="majorEastAsia" w:hAnsi="David" w:cs="David"/>
                 <w:color w:val="00B050"/>
@@ -16851,7 +17044,7 @@
               <w:spacing w:line="276" w:lineRule="auto"/>
               <w:ind w:left="0"/>
               <w:jc w:val="center"/>
-              <w:cnfStyle w:val="000000000000" w:firstRow="0" w:lastRow="0" w:firstColumn="0" w:lastColumn="0" w:oddVBand="0" w:evenVBand="0" w:oddHBand="0" w:evenHBand="0" w:firstRowFirstColumn="0" w:firstRowLastColumn="0" w:lastRowFirstColumn="0" w:lastRowLastColumn="0"/>
+              <w:cnfStyle w:val="000000100000" w:firstRow="0" w:lastRow="0" w:firstColumn="0" w:lastColumn="0" w:oddVBand="0" w:evenVBand="0" w:oddHBand="1" w:evenHBand="0" w:firstRowFirstColumn="0" w:firstRowLastColumn="0" w:lastRowFirstColumn="0" w:lastRowLastColumn="0"/>
               <w:rPr>
                 <w:rFonts w:ascii="David" w:eastAsiaTheme="majorEastAsia" w:hAnsi="David" w:cs="David"/>
                 <w:color w:val="00B050"/>
@@ -16878,7 +17071,7 @@
               <w:spacing w:line="276" w:lineRule="auto"/>
               <w:ind w:left="0"/>
               <w:jc w:val="center"/>
-              <w:cnfStyle w:val="000000000000" w:firstRow="0" w:lastRow="0" w:firstColumn="0" w:lastColumn="0" w:oddVBand="0" w:evenVBand="0" w:oddHBand="0" w:evenHBand="0" w:firstRowFirstColumn="0" w:firstRowLastColumn="0" w:lastRowFirstColumn="0" w:lastRowLastColumn="0"/>
+              <w:cnfStyle w:val="000000100000" w:firstRow="0" w:lastRow="0" w:firstColumn="0" w:lastColumn="0" w:oddVBand="0" w:evenVBand="0" w:oddHBand="1" w:evenHBand="0" w:firstRowFirstColumn="0" w:firstRowLastColumn="0" w:lastRowFirstColumn="0" w:lastRowLastColumn="0"/>
               <w:rPr>
                 <w:rFonts w:ascii="David" w:eastAsiaTheme="majorEastAsia" w:hAnsi="David" w:cs="David"/>
                 <w:color w:val="00B050"/>
@@ -16896,7 +17089,6 @@
       </w:tr>
       <w:tr>
         <w:trPr>
-          <w:cnfStyle w:val="000000100000" w:firstRow="0" w:lastRow="0" w:firstColumn="0" w:lastColumn="0" w:oddVBand="0" w:evenVBand="0" w:oddHBand="1" w:evenHBand="0" w:firstRowFirstColumn="0" w:firstRowLastColumn="0" w:lastRowFirstColumn="0" w:lastRowLastColumn="0"/>
           <w:trHeight w:val="1091"/>
         </w:trPr>
         <w:tc>
@@ -16928,7 +17120,6 @@
                 <w:color w:val="000000" w:themeColor="text1"/>
                 <w:sz w:val="24"/>
               </w:rPr>
-              <w:lastRenderedPageBreak/>
               <w:t>JU-A</w:t>
             </w:r>
             <w:r>
@@ -16965,7 +17156,7 @@
               <w:spacing w:line="276" w:lineRule="auto"/>
               <w:ind w:left="0"/>
               <w:jc w:val="center"/>
-              <w:cnfStyle w:val="000000100000" w:firstRow="0" w:lastRow="0" w:firstColumn="0" w:lastColumn="0" w:oddVBand="0" w:evenVBand="0" w:oddHBand="1" w:evenHBand="0" w:firstRowFirstColumn="0" w:firstRowLastColumn="0" w:lastRowFirstColumn="0" w:lastRowLastColumn="0"/>
+              <w:cnfStyle w:val="000000000000" w:firstRow="0" w:lastRow="0" w:firstColumn="0" w:lastColumn="0" w:oddVBand="0" w:evenVBand="0" w:oddHBand="0" w:evenHBand="0" w:firstRowFirstColumn="0" w:firstRowLastColumn="0" w:lastRowFirstColumn="0" w:lastRowLastColumn="0"/>
               <w:rPr>
                 <w:rFonts w:ascii="David" w:eastAsiaTheme="majorEastAsia" w:hAnsi="David" w:cs="David"/>
                 <w:color w:val="000000" w:themeColor="text1"/>
@@ -17015,7 +17206,7 @@
               <w:spacing w:line="276" w:lineRule="auto"/>
               <w:ind w:left="0"/>
               <w:jc w:val="center"/>
-              <w:cnfStyle w:val="000000100000" w:firstRow="0" w:lastRow="0" w:firstColumn="0" w:lastColumn="0" w:oddVBand="0" w:evenVBand="0" w:oddHBand="1" w:evenHBand="0" w:firstRowFirstColumn="0" w:firstRowLastColumn="0" w:lastRowFirstColumn="0" w:lastRowLastColumn="0"/>
+              <w:cnfStyle w:val="000000000000" w:firstRow="0" w:lastRow="0" w:firstColumn="0" w:lastColumn="0" w:oddVBand="0" w:evenVBand="0" w:oddHBand="0" w:evenHBand="0" w:firstRowFirstColumn="0" w:firstRowLastColumn="0" w:lastRowFirstColumn="0" w:lastRowLastColumn="0"/>
               <w:rPr>
                 <w:rFonts w:ascii="David" w:eastAsiaTheme="majorEastAsia" w:hAnsi="David" w:cs="David"/>
                 <w:color w:val="000000" w:themeColor="text1"/>
@@ -17042,7 +17233,7 @@
               <w:spacing w:line="276" w:lineRule="auto"/>
               <w:ind w:left="0"/>
               <w:jc w:val="center"/>
-              <w:cnfStyle w:val="000000100000" w:firstRow="0" w:lastRow="0" w:firstColumn="0" w:lastColumn="0" w:oddVBand="0" w:evenVBand="0" w:oddHBand="1" w:evenHBand="0" w:firstRowFirstColumn="0" w:firstRowLastColumn="0" w:lastRowFirstColumn="0" w:lastRowLastColumn="0"/>
+              <w:cnfStyle w:val="000000000000" w:firstRow="0" w:lastRow="0" w:firstColumn="0" w:lastColumn="0" w:oddVBand="0" w:evenVBand="0" w:oddHBand="0" w:evenHBand="0" w:firstRowFirstColumn="0" w:firstRowLastColumn="0" w:lastRowFirstColumn="0" w:lastRowLastColumn="0"/>
               <w:rPr>
                 <w:rFonts w:ascii="David" w:eastAsiaTheme="majorEastAsia" w:hAnsi="David" w:cs="David"/>
                 <w:color w:val="000000" w:themeColor="text1"/>
@@ -17069,7 +17260,7 @@
               <w:spacing w:line="276" w:lineRule="auto"/>
               <w:ind w:left="0"/>
               <w:jc w:val="center"/>
-              <w:cnfStyle w:val="000000100000" w:firstRow="0" w:lastRow="0" w:firstColumn="0" w:lastColumn="0" w:oddVBand="0" w:evenVBand="0" w:oddHBand="1" w:evenHBand="0" w:firstRowFirstColumn="0" w:firstRowLastColumn="0" w:lastRowFirstColumn="0" w:lastRowLastColumn="0"/>
+              <w:cnfStyle w:val="000000000000" w:firstRow="0" w:lastRow="0" w:firstColumn="0" w:lastColumn="0" w:oddVBand="0" w:evenVBand="0" w:oddHBand="0" w:evenHBand="0" w:firstRowFirstColumn="0" w:firstRowLastColumn="0" w:lastRowFirstColumn="0" w:lastRowLastColumn="0"/>
               <w:rPr>
                 <w:rFonts w:ascii="David" w:eastAsiaTheme="majorEastAsia" w:hAnsi="David" w:cs="David"/>
                 <w:color w:val="000000" w:themeColor="text1"/>
@@ -17097,7 +17288,7 @@
               <w:spacing w:line="276" w:lineRule="auto"/>
               <w:ind w:left="0"/>
               <w:jc w:val="center"/>
-              <w:cnfStyle w:val="000000100000" w:firstRow="0" w:lastRow="0" w:firstColumn="0" w:lastColumn="0" w:oddVBand="0" w:evenVBand="0" w:oddHBand="1" w:evenHBand="0" w:firstRowFirstColumn="0" w:firstRowLastColumn="0" w:lastRowFirstColumn="0" w:lastRowLastColumn="0"/>
+              <w:cnfStyle w:val="000000000000" w:firstRow="0" w:lastRow="0" w:firstColumn="0" w:lastColumn="0" w:oddVBand="0" w:evenVBand="0" w:oddHBand="0" w:evenHBand="0" w:firstRowFirstColumn="0" w:firstRowLastColumn="0" w:lastRowFirstColumn="0" w:lastRowLastColumn="0"/>
               <w:rPr>
                 <w:rFonts w:ascii="David" w:eastAsiaTheme="majorEastAsia" w:hAnsi="David" w:cs="David"/>
                 <w:color w:val="000000" w:themeColor="text1"/>
@@ -23491,6 +23682,7 @@
   <w:style w:type="character" w:default="1" w:styleId="DefaultParagraphFont">
     <w:name w:val="Default Paragraph Font"/>
     <w:uiPriority w:val="1"/>
+    <w:semiHidden/>
     <w:unhideWhenUsed/>
   </w:style>
   <w:style w:type="table" w:default="1" w:styleId="TableNormal">

</xml_diff>

<commit_message>
Edit Junit table in the word file
</commit_message>
<xml_diff>
--- a/src/main/resources/iteration2_tests_Wolf.docx
+++ b/src/main/resources/iteration2_tests_Wolf.docx
@@ -8954,7 +8954,7 @@
         <mc:AlternateContent>
           <mc:Choice Requires="wpg">
             <w:drawing>
-              <wp:anchor distT="0" distB="0" distL="114300" distR="114300" simplePos="0" relativeHeight="251665408" behindDoc="0" locked="0" layoutInCell="1" allowOverlap="1" wp14:anchorId="01C6D33F" wp14:editId="6AAF3626">
+              <wp:anchor distT="0" distB="0" distL="114300" distR="114300" simplePos="0" relativeHeight="251665408" behindDoc="0" locked="0" layoutInCell="1" allowOverlap="1" wp14:anchorId="01C6D33F" wp14:editId="43187BDA">
                 <wp:simplePos x="0" y="0"/>
                 <wp:positionH relativeFrom="margin">
                   <wp:align>center</wp:align>
@@ -15145,38 +15145,20 @@
               <w:rPr>
                 <w:rFonts w:ascii="David" w:eastAsiaTheme="majorEastAsia" w:hAnsi="David" w:cs="David"/>
               </w:rPr>
-              <w:t xml:space="preserve">Verify timer setting toggles from </w:t>
-            </w:r>
-            <w:r>
-              <w:rPr>
-                <w:rFonts w:ascii="David" w:eastAsiaTheme="majorEastAsia" w:hAnsi="David" w:cs="David"/>
-              </w:rPr>
-              <w:t>OFF</w:t>
-            </w:r>
-            <w:r>
-              <w:rPr>
-                <w:rFonts w:ascii="David" w:eastAsiaTheme="majorEastAsia" w:hAnsi="David" w:cs="David"/>
-              </w:rPr>
-              <w:t xml:space="preserve"> to O</w:t>
-            </w:r>
-            <w:r>
-              <w:rPr>
-                <w:rFonts w:ascii="David" w:eastAsiaTheme="majorEastAsia" w:hAnsi="David" w:cs="David"/>
-              </w:rPr>
-              <w:t>N</w:t>
-            </w:r>
-            <w:r>
-              <w:rPr>
-                <w:rFonts w:ascii="David" w:eastAsiaTheme="majorEastAsia" w:hAnsi="David" w:cs="David"/>
-              </w:rPr>
-              <w:t xml:space="preserve"> when onTimerToggled() is invoked</w:t>
-            </w:r>
-            <w:r>
-              <w:rPr>
-                <w:rFonts w:ascii="David" w:eastAsiaTheme="majorEastAsia" w:hAnsi="David" w:cs="David"/>
-              </w:rPr>
-              <w:t xml:space="preserve"> </w:t>
-            </w:r>
+              <w:t>Verify timer is enabled when timer toggle is selected</w:t>
+            </w:r>
+          </w:p>
+          <w:p>
+            <w:pPr>
+              <w:pStyle w:val="ListParagraph"/>
+              <w:spacing w:line="276" w:lineRule="auto"/>
+              <w:ind w:left="0"/>
+              <w:jc w:val="center"/>
+              <w:cnfStyle w:val="000000100000" w:firstRow="0" w:lastRow="0" w:firstColumn="0" w:lastColumn="0" w:oddVBand="0" w:evenVBand="0" w:oddHBand="1" w:evenHBand="0" w:firstRowFirstColumn="0" w:firstRowLastColumn="0" w:lastRowFirstColumn="0" w:lastRowLastColumn="0"/>
+              <w:rPr>
+                <w:rFonts w:ascii="David" w:eastAsiaTheme="majorEastAsia" w:hAnsi="David" w:cs="David"/>
+              </w:rPr>
+            </w:pPr>
           </w:p>
         </w:tc>
         <w:tc>
@@ -15208,12 +15190,6 @@
                 <w:rFonts w:ascii="David" w:eastAsiaTheme="majorEastAsia" w:hAnsi="David" w:cs="David"/>
               </w:rPr>
             </w:pPr>
-            <w:r>
-              <w:rPr>
-                <w:rFonts w:ascii="David" w:eastAsiaTheme="majorEastAsia" w:hAnsi="David" w:cs="David"/>
-              </w:rPr>
-              <w:t xml:space="preserve">SysData.isTimerEnabled()== </w:t>
-            </w:r>
             <w:r>
               <w:rPr>
                 <w:rFonts w:ascii="David" w:eastAsiaTheme="majorEastAsia" w:hAnsi="David" w:cs="David"/>
@@ -15307,7 +15283,6 @@
           <w:tcPr>
             <w:cnfStyle w:val="001000000000" w:firstRow="0" w:lastRow="0" w:firstColumn="1" w:lastColumn="0" w:oddVBand="0" w:evenVBand="0" w:oddHBand="0" w:evenHBand="0" w:firstRowFirstColumn="0" w:firstRowLastColumn="0" w:lastRowFirstColumn="0" w:lastRowLastColumn="0"/>
             <w:tcW w:w="643" w:type="pct"/>
-            <w:shd w:val="clear" w:color="auto" w:fill="auto"/>
             <w:vAlign w:val="center"/>
           </w:tcPr>
           <w:p>
@@ -15321,6 +15296,7 @@
                 <w:i w:val="0"/>
                 <w:iCs w:val="0"/>
                 <w:color w:val="00B050"/>
+                <w:sz w:val="24"/>
               </w:rPr>
             </w:pPr>
             <w:r>
@@ -15329,8 +15305,9 @@
                 <w:i w:val="0"/>
                 <w:iCs w:val="0"/>
                 <w:color w:val="00B050"/>
-              </w:rPr>
-              <w:t>TC-02</w:t>
+                <w:sz w:val="24"/>
+              </w:rPr>
+              <w:t>JU-ADI-1</w:t>
             </w:r>
           </w:p>
         </w:tc>
@@ -15356,7 +15333,7 @@
                 <w:rFonts w:ascii="David" w:eastAsiaTheme="majorEastAsia" w:hAnsi="David" w:cs="David"/>
                 <w:color w:val="00B050"/>
               </w:rPr>
-              <w:t>Verify timer setting toggles from ON to OFF when onTimerToggled() is invoked</w:t>
+              <w:t>allDistinctIgnoreCase with all different values: "Software", "Hardware", "Maintenance", "Development"</w:t>
             </w:r>
           </w:p>
         </w:tc>
@@ -15382,8 +15359,21 @@
                 <w:rFonts w:ascii="David" w:eastAsiaTheme="majorEastAsia" w:hAnsi="David" w:cs="David"/>
                 <w:color w:val="00B050"/>
               </w:rPr>
-              <w:t>SysData.isTimerEnabled()== false</w:t>
-            </w:r>
+              <w:t>true</w:t>
+            </w:r>
+          </w:p>
+          <w:p>
+            <w:pPr>
+              <w:pStyle w:val="ListParagraph"/>
+              <w:spacing w:line="276" w:lineRule="auto"/>
+              <w:ind w:left="0"/>
+              <w:jc w:val="center"/>
+              <w:cnfStyle w:val="000000000000" w:firstRow="0" w:lastRow="0" w:firstColumn="0" w:lastColumn="0" w:oddVBand="0" w:evenVBand="0" w:oddHBand="0" w:evenHBand="0" w:firstRowFirstColumn="0" w:firstRowLastColumn="0" w:lastRowFirstColumn="0" w:lastRowLastColumn="0"/>
+              <w:rPr>
+                <w:rFonts w:ascii="David" w:eastAsiaTheme="majorEastAsia" w:hAnsi="David" w:cs="David"/>
+                <w:color w:val="00B050"/>
+              </w:rPr>
+            </w:pPr>
           </w:p>
         </w:tc>
         <w:tc>
@@ -15408,8 +15398,21 @@
                 <w:rFonts w:ascii="David" w:eastAsiaTheme="majorEastAsia" w:hAnsi="David" w:cs="David"/>
                 <w:color w:val="00B050"/>
               </w:rPr>
-              <w:t>false</w:t>
-            </w:r>
+              <w:t>true</w:t>
+            </w:r>
+          </w:p>
+          <w:p>
+            <w:pPr>
+              <w:pStyle w:val="ListParagraph"/>
+              <w:spacing w:line="276" w:lineRule="auto"/>
+              <w:ind w:left="0"/>
+              <w:jc w:val="center"/>
+              <w:cnfStyle w:val="000000000000" w:firstRow="0" w:lastRow="0" w:firstColumn="0" w:lastColumn="0" w:oddVBand="0" w:evenVBand="0" w:oddHBand="0" w:evenHBand="0" w:firstRowFirstColumn="0" w:firstRowLastColumn="0" w:lastRowFirstColumn="0" w:lastRowLastColumn="0"/>
+              <w:rPr>
+                <w:rFonts w:ascii="David" w:eastAsiaTheme="majorEastAsia" w:hAnsi="David" w:cs="David"/>
+                <w:color w:val="00B050"/>
+              </w:rPr>
+            </w:pPr>
           </w:p>
         </w:tc>
         <w:tc>
@@ -15461,7 +15464,7 @@
                 <w:rFonts w:ascii="David" w:eastAsiaTheme="majorEastAsia" w:hAnsi="David" w:cs="David"/>
                 <w:color w:val="00B050"/>
               </w:rPr>
-              <w:t>Aya</w:t>
+              <w:t>jihad</w:t>
             </w:r>
           </w:p>
         </w:tc>
@@ -15469,200 +15472,6 @@
       <w:tr>
         <w:trPr>
           <w:cnfStyle w:val="000000100000" w:firstRow="0" w:lastRow="0" w:firstColumn="0" w:lastColumn="0" w:oddVBand="0" w:evenVBand="0" w:oddHBand="1" w:evenHBand="0" w:firstRowFirstColumn="0" w:firstRowLastColumn="0" w:lastRowFirstColumn="0" w:lastRowLastColumn="0"/>
-          <w:trHeight w:val="1091"/>
-        </w:trPr>
-        <w:tc>
-          <w:tcPr>
-            <w:cnfStyle w:val="001000000000" w:firstRow="0" w:lastRow="0" w:firstColumn="1" w:lastColumn="0" w:oddVBand="0" w:evenVBand="0" w:oddHBand="0" w:evenHBand="0" w:firstRowFirstColumn="0" w:firstRowLastColumn="0" w:lastRowFirstColumn="0" w:lastRowLastColumn="0"/>
-            <w:tcW w:w="643" w:type="pct"/>
-            <w:vAlign w:val="center"/>
-          </w:tcPr>
-          <w:p>
-            <w:pPr>
-              <w:pStyle w:val="ListParagraph"/>
-              <w:spacing w:line="276" w:lineRule="auto"/>
-              <w:ind w:left="0"/>
-              <w:jc w:val="center"/>
-              <w:rPr>
-                <w:rFonts w:ascii="David" w:hAnsi="David" w:cs="David"/>
-                <w:i w:val="0"/>
-                <w:iCs w:val="0"/>
-                <w:color w:val="00B050"/>
-                <w:sz w:val="24"/>
-              </w:rPr>
-            </w:pPr>
-            <w:r>
-              <w:rPr>
-                <w:rFonts w:ascii="David" w:hAnsi="David" w:cs="David"/>
-                <w:i w:val="0"/>
-                <w:iCs w:val="0"/>
-                <w:color w:val="00B050"/>
-                <w:sz w:val="24"/>
-              </w:rPr>
-              <w:t>JU-ADI-1</w:t>
-            </w:r>
-          </w:p>
-        </w:tc>
-        <w:tc>
-          <w:tcPr>
-            <w:tcW w:w="2074" w:type="pct"/>
-            <w:vAlign w:val="center"/>
-          </w:tcPr>
-          <w:p>
-            <w:pPr>
-              <w:pStyle w:val="ListParagraph"/>
-              <w:spacing w:line="276" w:lineRule="auto"/>
-              <w:ind w:left="0"/>
-              <w:jc w:val="center"/>
-              <w:cnfStyle w:val="000000100000" w:firstRow="0" w:lastRow="0" w:firstColumn="0" w:lastColumn="0" w:oddVBand="0" w:evenVBand="0" w:oddHBand="1" w:evenHBand="0" w:firstRowFirstColumn="0" w:firstRowLastColumn="0" w:lastRowFirstColumn="0" w:lastRowLastColumn="0"/>
-              <w:rPr>
-                <w:rFonts w:ascii="David" w:eastAsiaTheme="majorEastAsia" w:hAnsi="David" w:cs="David"/>
-                <w:color w:val="00B050"/>
-              </w:rPr>
-            </w:pPr>
-            <w:r>
-              <w:rPr>
-                <w:rFonts w:ascii="David" w:eastAsiaTheme="majorEastAsia" w:hAnsi="David" w:cs="David"/>
-                <w:color w:val="00B050"/>
-              </w:rPr>
-              <w:t>allDistinctIgnoreCase with all different values: "Software", "Hardware", "Maintenance", "Development"</w:t>
-            </w:r>
-          </w:p>
-        </w:tc>
-        <w:tc>
-          <w:tcPr>
-            <w:tcW w:w="640" w:type="pct"/>
-            <w:vAlign w:val="center"/>
-          </w:tcPr>
-          <w:p>
-            <w:pPr>
-              <w:pStyle w:val="ListParagraph"/>
-              <w:spacing w:line="276" w:lineRule="auto"/>
-              <w:ind w:left="0"/>
-              <w:jc w:val="center"/>
-              <w:cnfStyle w:val="000000100000" w:firstRow="0" w:lastRow="0" w:firstColumn="0" w:lastColumn="0" w:oddVBand="0" w:evenVBand="0" w:oddHBand="1" w:evenHBand="0" w:firstRowFirstColumn="0" w:firstRowLastColumn="0" w:lastRowFirstColumn="0" w:lastRowLastColumn="0"/>
-              <w:rPr>
-                <w:rFonts w:ascii="David" w:eastAsiaTheme="majorEastAsia" w:hAnsi="David" w:cs="David"/>
-                <w:color w:val="00B050"/>
-              </w:rPr>
-            </w:pPr>
-            <w:r>
-              <w:rPr>
-                <w:rFonts w:ascii="David" w:eastAsiaTheme="majorEastAsia" w:hAnsi="David" w:cs="David"/>
-                <w:color w:val="00B050"/>
-              </w:rPr>
-              <w:t>true</w:t>
-            </w:r>
-          </w:p>
-          <w:p>
-            <w:pPr>
-              <w:pStyle w:val="ListParagraph"/>
-              <w:spacing w:line="276" w:lineRule="auto"/>
-              <w:ind w:left="0"/>
-              <w:jc w:val="center"/>
-              <w:cnfStyle w:val="000000100000" w:firstRow="0" w:lastRow="0" w:firstColumn="0" w:lastColumn="0" w:oddVBand="0" w:evenVBand="0" w:oddHBand="1" w:evenHBand="0" w:firstRowFirstColumn="0" w:firstRowLastColumn="0" w:lastRowFirstColumn="0" w:lastRowLastColumn="0"/>
-              <w:rPr>
-                <w:rFonts w:ascii="David" w:eastAsiaTheme="majorEastAsia" w:hAnsi="David" w:cs="David"/>
-                <w:color w:val="00B050"/>
-              </w:rPr>
-            </w:pPr>
-          </w:p>
-        </w:tc>
-        <w:tc>
-          <w:tcPr>
-            <w:tcW w:w="504" w:type="pct"/>
-            <w:vAlign w:val="center"/>
-          </w:tcPr>
-          <w:p>
-            <w:pPr>
-              <w:pStyle w:val="ListParagraph"/>
-              <w:spacing w:line="276" w:lineRule="auto"/>
-              <w:ind w:left="0"/>
-              <w:jc w:val="center"/>
-              <w:cnfStyle w:val="000000100000" w:firstRow="0" w:lastRow="0" w:firstColumn="0" w:lastColumn="0" w:oddVBand="0" w:evenVBand="0" w:oddHBand="1" w:evenHBand="0" w:firstRowFirstColumn="0" w:firstRowLastColumn="0" w:lastRowFirstColumn="0" w:lastRowLastColumn="0"/>
-              <w:rPr>
-                <w:rFonts w:ascii="David" w:eastAsiaTheme="majorEastAsia" w:hAnsi="David" w:cs="David"/>
-                <w:color w:val="00B050"/>
-              </w:rPr>
-            </w:pPr>
-            <w:r>
-              <w:rPr>
-                <w:rFonts w:ascii="David" w:eastAsiaTheme="majorEastAsia" w:hAnsi="David" w:cs="David"/>
-                <w:color w:val="00B050"/>
-              </w:rPr>
-              <w:t>true</w:t>
-            </w:r>
-          </w:p>
-          <w:p>
-            <w:pPr>
-              <w:pStyle w:val="ListParagraph"/>
-              <w:spacing w:line="276" w:lineRule="auto"/>
-              <w:ind w:left="0"/>
-              <w:jc w:val="center"/>
-              <w:cnfStyle w:val="000000100000" w:firstRow="0" w:lastRow="0" w:firstColumn="0" w:lastColumn="0" w:oddVBand="0" w:evenVBand="0" w:oddHBand="1" w:evenHBand="0" w:firstRowFirstColumn="0" w:firstRowLastColumn="0" w:lastRowFirstColumn="0" w:lastRowLastColumn="0"/>
-              <w:rPr>
-                <w:rFonts w:ascii="David" w:eastAsiaTheme="majorEastAsia" w:hAnsi="David" w:cs="David"/>
-                <w:color w:val="00B050"/>
-              </w:rPr>
-            </w:pPr>
-          </w:p>
-        </w:tc>
-        <w:tc>
-          <w:tcPr>
-            <w:tcW w:w="500" w:type="pct"/>
-            <w:vAlign w:val="center"/>
-          </w:tcPr>
-          <w:p>
-            <w:pPr>
-              <w:pStyle w:val="ListParagraph"/>
-              <w:spacing w:line="276" w:lineRule="auto"/>
-              <w:ind w:left="0"/>
-              <w:jc w:val="center"/>
-              <w:cnfStyle w:val="000000100000" w:firstRow="0" w:lastRow="0" w:firstColumn="0" w:lastColumn="0" w:oddVBand="0" w:evenVBand="0" w:oddHBand="1" w:evenHBand="0" w:firstRowFirstColumn="0" w:firstRowLastColumn="0" w:lastRowFirstColumn="0" w:lastRowLastColumn="0"/>
-              <w:rPr>
-                <w:rFonts w:ascii="David" w:eastAsiaTheme="majorEastAsia" w:hAnsi="David" w:cs="David"/>
-                <w:color w:val="00B050"/>
-              </w:rPr>
-            </w:pPr>
-            <w:r>
-              <w:rPr>
-                <w:rFonts w:ascii="David" w:eastAsiaTheme="majorEastAsia" w:hAnsi="David" w:cs="David"/>
-                <w:color w:val="00B050"/>
-              </w:rPr>
-              <w:t>pass</w:t>
-            </w:r>
-          </w:p>
-        </w:tc>
-        <w:tc>
-          <w:tcPr>
-            <w:tcW w:w="639" w:type="pct"/>
-            <w:gridSpan w:val="2"/>
-            <w:vAlign w:val="center"/>
-          </w:tcPr>
-          <w:p>
-            <w:pPr>
-              <w:pStyle w:val="ListParagraph"/>
-              <w:spacing w:line="276" w:lineRule="auto"/>
-              <w:ind w:left="0"/>
-              <w:jc w:val="center"/>
-              <w:cnfStyle w:val="000000100000" w:firstRow="0" w:lastRow="0" w:firstColumn="0" w:lastColumn="0" w:oddVBand="0" w:evenVBand="0" w:oddHBand="1" w:evenHBand="0" w:firstRowFirstColumn="0" w:firstRowLastColumn="0" w:lastRowFirstColumn="0" w:lastRowLastColumn="0"/>
-              <w:rPr>
-                <w:rFonts w:ascii="David" w:eastAsiaTheme="majorEastAsia" w:hAnsi="David" w:cs="David"/>
-                <w:color w:val="00B050"/>
-              </w:rPr>
-            </w:pPr>
-            <w:r>
-              <w:rPr>
-                <w:rFonts w:ascii="David" w:eastAsiaTheme="majorEastAsia" w:hAnsi="David" w:cs="David"/>
-                <w:color w:val="00B050"/>
-              </w:rPr>
-              <w:t>jihad</w:t>
-            </w:r>
-          </w:p>
-        </w:tc>
-      </w:tr>
-      <w:tr>
-        <w:trPr>
           <w:trHeight w:val="1091"/>
         </w:trPr>
         <w:tc>
@@ -15708,7 +15517,7 @@
               <w:spacing w:line="276" w:lineRule="auto"/>
               <w:ind w:left="0"/>
               <w:jc w:val="center"/>
-              <w:cnfStyle w:val="000000000000" w:firstRow="0" w:lastRow="0" w:firstColumn="0" w:lastColumn="0" w:oddVBand="0" w:evenVBand="0" w:oddHBand="0" w:evenHBand="0" w:firstRowFirstColumn="0" w:firstRowLastColumn="0" w:lastRowFirstColumn="0" w:lastRowLastColumn="0"/>
+              <w:cnfStyle w:val="000000100000" w:firstRow="0" w:lastRow="0" w:firstColumn="0" w:lastColumn="0" w:oddVBand="0" w:evenVBand="0" w:oddHBand="1" w:evenHBand="0" w:firstRowFirstColumn="0" w:firstRowLastColumn="0" w:lastRowFirstColumn="0" w:lastRowLastColumn="0"/>
               <w:rPr>
                 <w:rFonts w:ascii="David" w:eastAsiaTheme="majorEastAsia" w:hAnsi="David" w:cs="David"/>
               </w:rPr>
@@ -15733,7 +15542,7 @@
               <w:spacing w:line="276" w:lineRule="auto"/>
               <w:ind w:left="0"/>
               <w:jc w:val="center"/>
-              <w:cnfStyle w:val="000000000000" w:firstRow="0" w:lastRow="0" w:firstColumn="0" w:lastColumn="0" w:oddVBand="0" w:evenVBand="0" w:oddHBand="0" w:evenHBand="0" w:firstRowFirstColumn="0" w:firstRowLastColumn="0" w:lastRowFirstColumn="0" w:lastRowLastColumn="0"/>
+              <w:cnfStyle w:val="000000100000" w:firstRow="0" w:lastRow="0" w:firstColumn="0" w:lastColumn="0" w:oddVBand="0" w:evenVBand="0" w:oddHBand="1" w:evenHBand="0" w:firstRowFirstColumn="0" w:firstRowLastColumn="0" w:lastRowFirstColumn="0" w:lastRowLastColumn="0"/>
               <w:rPr>
                 <w:rFonts w:ascii="David" w:eastAsiaTheme="majorEastAsia" w:hAnsi="David" w:cs="David"/>
               </w:rPr>
@@ -15758,7 +15567,7 @@
               <w:spacing w:line="276" w:lineRule="auto"/>
               <w:ind w:left="0"/>
               <w:jc w:val="center"/>
-              <w:cnfStyle w:val="000000000000" w:firstRow="0" w:lastRow="0" w:firstColumn="0" w:lastColumn="0" w:oddVBand="0" w:evenVBand="0" w:oddHBand="0" w:evenHBand="0" w:firstRowFirstColumn="0" w:firstRowLastColumn="0" w:lastRowFirstColumn="0" w:lastRowLastColumn="0"/>
+              <w:cnfStyle w:val="000000100000" w:firstRow="0" w:lastRow="0" w:firstColumn="0" w:lastColumn="0" w:oddVBand="0" w:evenVBand="0" w:oddHBand="1" w:evenHBand="0" w:firstRowFirstColumn="0" w:firstRowLastColumn="0" w:lastRowFirstColumn="0" w:lastRowLastColumn="0"/>
               <w:rPr>
                 <w:rFonts w:ascii="David" w:eastAsiaTheme="majorEastAsia" w:hAnsi="David" w:cs="David"/>
               </w:rPr>
@@ -15784,7 +15593,7 @@
               <w:spacing w:line="276" w:lineRule="auto"/>
               <w:ind w:left="0"/>
               <w:jc w:val="center"/>
-              <w:cnfStyle w:val="000000000000" w:firstRow="0" w:lastRow="0" w:firstColumn="0" w:lastColumn="0" w:oddVBand="0" w:evenVBand="0" w:oddHBand="0" w:evenHBand="0" w:firstRowFirstColumn="0" w:firstRowLastColumn="0" w:lastRowFirstColumn="0" w:lastRowLastColumn="0"/>
+              <w:cnfStyle w:val="000000100000" w:firstRow="0" w:lastRow="0" w:firstColumn="0" w:lastColumn="0" w:oddVBand="0" w:evenVBand="0" w:oddHBand="1" w:evenHBand="0" w:firstRowFirstColumn="0" w:firstRowLastColumn="0" w:lastRowFirstColumn="0" w:lastRowLastColumn="0"/>
               <w:rPr>
                 <w:rFonts w:ascii="David" w:eastAsiaTheme="majorEastAsia" w:hAnsi="David" w:cs="David"/>
               </w:rPr>
@@ -15809,7 +15618,7 @@
               <w:spacing w:line="276" w:lineRule="auto"/>
               <w:ind w:left="0"/>
               <w:jc w:val="center"/>
-              <w:cnfStyle w:val="000000000000" w:firstRow="0" w:lastRow="0" w:firstColumn="0" w:lastColumn="0" w:oddVBand="0" w:evenVBand="0" w:oddHBand="0" w:evenHBand="0" w:firstRowFirstColumn="0" w:firstRowLastColumn="0" w:lastRowFirstColumn="0" w:lastRowLastColumn="0"/>
+              <w:cnfStyle w:val="000000100000" w:firstRow="0" w:lastRow="0" w:firstColumn="0" w:lastColumn="0" w:oddVBand="0" w:evenVBand="0" w:oddHBand="1" w:evenHBand="0" w:firstRowFirstColumn="0" w:firstRowLastColumn="0" w:lastRowFirstColumn="0" w:lastRowLastColumn="0"/>
               <w:rPr>
                 <w:rFonts w:ascii="David" w:eastAsiaTheme="majorEastAsia" w:hAnsi="David" w:cs="David"/>
               </w:rPr>
@@ -15825,7 +15634,6 @@
       </w:tr>
       <w:tr>
         <w:trPr>
-          <w:cnfStyle w:val="000000100000" w:firstRow="0" w:lastRow="0" w:firstColumn="0" w:lastColumn="0" w:oddVBand="0" w:evenVBand="0" w:oddHBand="1" w:evenHBand="0" w:firstRowFirstColumn="0" w:firstRowLastColumn="0" w:lastRowFirstColumn="0" w:lastRowLastColumn="0"/>
           <w:trHeight w:val="1091"/>
         </w:trPr>
         <w:tc>
@@ -15871,7 +15679,7 @@
               <w:spacing w:line="276" w:lineRule="auto"/>
               <w:ind w:left="0"/>
               <w:jc w:val="center"/>
-              <w:cnfStyle w:val="000000100000" w:firstRow="0" w:lastRow="0" w:firstColumn="0" w:lastColumn="0" w:oddVBand="0" w:evenVBand="0" w:oddHBand="1" w:evenHBand="0" w:firstRowFirstColumn="0" w:firstRowLastColumn="0" w:lastRowFirstColumn="0" w:lastRowLastColumn="0"/>
+              <w:cnfStyle w:val="000000000000" w:firstRow="0" w:lastRow="0" w:firstColumn="0" w:lastColumn="0" w:oddVBand="0" w:evenVBand="0" w:oddHBand="0" w:evenHBand="0" w:firstRowFirstColumn="0" w:firstRowLastColumn="0" w:lastRowFirstColumn="0" w:lastRowLastColumn="0"/>
               <w:rPr>
                 <w:rFonts w:ascii="David" w:eastAsiaTheme="majorEastAsia" w:hAnsi="David" w:cs="David"/>
                 <w:color w:val="00B050"/>
@@ -15897,7 +15705,7 @@
               <w:spacing w:line="276" w:lineRule="auto"/>
               <w:ind w:left="0"/>
               <w:jc w:val="center"/>
-              <w:cnfStyle w:val="000000100000" w:firstRow="0" w:lastRow="0" w:firstColumn="0" w:lastColumn="0" w:oddVBand="0" w:evenVBand="0" w:oddHBand="1" w:evenHBand="0" w:firstRowFirstColumn="0" w:firstRowLastColumn="0" w:lastRowFirstColumn="0" w:lastRowLastColumn="0"/>
+              <w:cnfStyle w:val="000000000000" w:firstRow="0" w:lastRow="0" w:firstColumn="0" w:lastColumn="0" w:oddVBand="0" w:evenVBand="0" w:oddHBand="0" w:evenHBand="0" w:firstRowFirstColumn="0" w:firstRowLastColumn="0" w:lastRowFirstColumn="0" w:lastRowLastColumn="0"/>
               <w:rPr>
                 <w:rFonts w:ascii="David" w:eastAsiaTheme="majorEastAsia" w:hAnsi="David" w:cs="David"/>
                 <w:color w:val="00B050"/>
@@ -15923,7 +15731,7 @@
               <w:spacing w:line="276" w:lineRule="auto"/>
               <w:ind w:left="0"/>
               <w:jc w:val="center"/>
-              <w:cnfStyle w:val="000000100000" w:firstRow="0" w:lastRow="0" w:firstColumn="0" w:lastColumn="0" w:oddVBand="0" w:evenVBand="0" w:oddHBand="1" w:evenHBand="0" w:firstRowFirstColumn="0" w:firstRowLastColumn="0" w:lastRowFirstColumn="0" w:lastRowLastColumn="0"/>
+              <w:cnfStyle w:val="000000000000" w:firstRow="0" w:lastRow="0" w:firstColumn="0" w:lastColumn="0" w:oddVBand="0" w:evenVBand="0" w:oddHBand="0" w:evenHBand="0" w:firstRowFirstColumn="0" w:firstRowLastColumn="0" w:lastRowFirstColumn="0" w:lastRowLastColumn="0"/>
               <w:rPr>
                 <w:rFonts w:ascii="David" w:eastAsiaTheme="majorEastAsia" w:hAnsi="David" w:cs="David"/>
                 <w:color w:val="00B050"/>
@@ -15949,7 +15757,7 @@
               <w:spacing w:line="276" w:lineRule="auto"/>
               <w:ind w:left="0"/>
               <w:jc w:val="center"/>
-              <w:cnfStyle w:val="000000100000" w:firstRow="0" w:lastRow="0" w:firstColumn="0" w:lastColumn="0" w:oddVBand="0" w:evenVBand="0" w:oddHBand="1" w:evenHBand="0" w:firstRowFirstColumn="0" w:firstRowLastColumn="0" w:lastRowFirstColumn="0" w:lastRowLastColumn="0"/>
+              <w:cnfStyle w:val="000000000000" w:firstRow="0" w:lastRow="0" w:firstColumn="0" w:lastColumn="0" w:oddVBand="0" w:evenVBand="0" w:oddHBand="0" w:evenHBand="0" w:firstRowFirstColumn="0" w:firstRowLastColumn="0" w:lastRowFirstColumn="0" w:lastRowLastColumn="0"/>
               <w:rPr>
                 <w:rFonts w:ascii="David" w:eastAsiaTheme="majorEastAsia" w:hAnsi="David" w:cs="David"/>
                 <w:color w:val="00B050"/>
@@ -15976,7 +15784,7 @@
               <w:spacing w:line="276" w:lineRule="auto"/>
               <w:ind w:left="0"/>
               <w:jc w:val="center"/>
-              <w:cnfStyle w:val="000000100000" w:firstRow="0" w:lastRow="0" w:firstColumn="0" w:lastColumn="0" w:oddVBand="0" w:evenVBand="0" w:oddHBand="1" w:evenHBand="0" w:firstRowFirstColumn="0" w:firstRowLastColumn="0" w:lastRowFirstColumn="0" w:lastRowLastColumn="0"/>
+              <w:cnfStyle w:val="000000000000" w:firstRow="0" w:lastRow="0" w:firstColumn="0" w:lastColumn="0" w:oddVBand="0" w:evenVBand="0" w:oddHBand="0" w:evenHBand="0" w:firstRowFirstColumn="0" w:firstRowLastColumn="0" w:lastRowFirstColumn="0" w:lastRowLastColumn="0"/>
               <w:rPr>
                 <w:rFonts w:ascii="David" w:eastAsiaTheme="majorEastAsia" w:hAnsi="David" w:cs="David"/>
                 <w:color w:val="00B050"/>
@@ -15994,6 +15802,7 @@
       </w:tr>
       <w:tr>
         <w:trPr>
+          <w:cnfStyle w:val="000000100000" w:firstRow="0" w:lastRow="0" w:firstColumn="0" w:lastColumn="0" w:oddVBand="0" w:evenVBand="0" w:oddHBand="1" w:evenHBand="0" w:firstRowFirstColumn="0" w:firstRowLastColumn="0" w:lastRowFirstColumn="0" w:lastRowLastColumn="0"/>
           <w:trHeight w:val="1091"/>
         </w:trPr>
         <w:tc>
@@ -16039,7 +15848,7 @@
               <w:spacing w:line="276" w:lineRule="auto"/>
               <w:ind w:left="0"/>
               <w:jc w:val="center"/>
-              <w:cnfStyle w:val="000000000000" w:firstRow="0" w:lastRow="0" w:firstColumn="0" w:lastColumn="0" w:oddVBand="0" w:evenVBand="0" w:oddHBand="0" w:evenHBand="0" w:firstRowFirstColumn="0" w:firstRowLastColumn="0" w:lastRowFirstColumn="0" w:lastRowLastColumn="0"/>
+              <w:cnfStyle w:val="000000100000" w:firstRow="0" w:lastRow="0" w:firstColumn="0" w:lastColumn="0" w:oddVBand="0" w:evenVBand="0" w:oddHBand="1" w:evenHBand="0" w:firstRowFirstColumn="0" w:firstRowLastColumn="0" w:lastRowFirstColumn="0" w:lastRowLastColumn="0"/>
               <w:rPr>
                 <w:rFonts w:ascii="David" w:eastAsiaTheme="majorEastAsia" w:hAnsi="David" w:cs="David"/>
               </w:rPr>
@@ -16064,7 +15873,7 @@
               <w:spacing w:line="276" w:lineRule="auto"/>
               <w:ind w:left="0"/>
               <w:jc w:val="center"/>
-              <w:cnfStyle w:val="000000000000" w:firstRow="0" w:lastRow="0" w:firstColumn="0" w:lastColumn="0" w:oddVBand="0" w:evenVBand="0" w:oddHBand="0" w:evenHBand="0" w:firstRowFirstColumn="0" w:firstRowLastColumn="0" w:lastRowFirstColumn="0" w:lastRowLastColumn="0"/>
+              <w:cnfStyle w:val="000000100000" w:firstRow="0" w:lastRow="0" w:firstColumn="0" w:lastColumn="0" w:oddVBand="0" w:evenVBand="0" w:oddHBand="1" w:evenHBand="0" w:firstRowFirstColumn="0" w:firstRowLastColumn="0" w:lastRowFirstColumn="0" w:lastRowLastColumn="0"/>
               <w:rPr>
                 <w:rFonts w:ascii="David" w:eastAsiaTheme="majorEastAsia" w:hAnsi="David" w:cs="David"/>
               </w:rPr>
@@ -16089,7 +15898,7 @@
               <w:spacing w:line="276" w:lineRule="auto"/>
               <w:ind w:left="0"/>
               <w:jc w:val="center"/>
-              <w:cnfStyle w:val="000000000000" w:firstRow="0" w:lastRow="0" w:firstColumn="0" w:lastColumn="0" w:oddVBand="0" w:evenVBand="0" w:oddHBand="0" w:evenHBand="0" w:firstRowFirstColumn="0" w:firstRowLastColumn="0" w:lastRowFirstColumn="0" w:lastRowLastColumn="0"/>
+              <w:cnfStyle w:val="000000100000" w:firstRow="0" w:lastRow="0" w:firstColumn="0" w:lastColumn="0" w:oddVBand="0" w:evenVBand="0" w:oddHBand="1" w:evenHBand="0" w:firstRowFirstColumn="0" w:firstRowLastColumn="0" w:lastRowFirstColumn="0" w:lastRowLastColumn="0"/>
               <w:rPr>
                 <w:rFonts w:ascii="David" w:eastAsiaTheme="majorEastAsia" w:hAnsi="David" w:cs="David"/>
               </w:rPr>
@@ -16114,7 +15923,7 @@
               <w:spacing w:line="276" w:lineRule="auto"/>
               <w:ind w:left="0"/>
               <w:jc w:val="center"/>
-              <w:cnfStyle w:val="000000000000" w:firstRow="0" w:lastRow="0" w:firstColumn="0" w:lastColumn="0" w:oddVBand="0" w:evenVBand="0" w:oddHBand="0" w:evenHBand="0" w:firstRowFirstColumn="0" w:firstRowLastColumn="0" w:lastRowFirstColumn="0" w:lastRowLastColumn="0"/>
+              <w:cnfStyle w:val="000000100000" w:firstRow="0" w:lastRow="0" w:firstColumn="0" w:lastColumn="0" w:oddVBand="0" w:evenVBand="0" w:oddHBand="1" w:evenHBand="0" w:firstRowFirstColumn="0" w:firstRowLastColumn="0" w:lastRowFirstColumn="0" w:lastRowLastColumn="0"/>
               <w:rPr>
                 <w:rFonts w:ascii="David" w:eastAsiaTheme="majorEastAsia" w:hAnsi="David" w:cs="David"/>
               </w:rPr>
@@ -16140,7 +15949,7 @@
               <w:spacing w:line="276" w:lineRule="auto"/>
               <w:ind w:left="0"/>
               <w:jc w:val="center"/>
-              <w:cnfStyle w:val="000000000000" w:firstRow="0" w:lastRow="0" w:firstColumn="0" w:lastColumn="0" w:oddVBand="0" w:evenVBand="0" w:oddHBand="0" w:evenHBand="0" w:firstRowFirstColumn="0" w:firstRowLastColumn="0" w:lastRowFirstColumn="0" w:lastRowLastColumn="0"/>
+              <w:cnfStyle w:val="000000100000" w:firstRow="0" w:lastRow="0" w:firstColumn="0" w:lastColumn="0" w:oddVBand="0" w:evenVBand="0" w:oddHBand="1" w:evenHBand="0" w:firstRowFirstColumn="0" w:firstRowLastColumn="0" w:lastRowFirstColumn="0" w:lastRowLastColumn="0"/>
               <w:rPr>
                 <w:rFonts w:ascii="David" w:eastAsiaTheme="majorEastAsia" w:hAnsi="David" w:cs="David"/>
               </w:rPr>
@@ -16156,7 +15965,6 @@
       </w:tr>
       <w:tr>
         <w:trPr>
-          <w:cnfStyle w:val="000000100000" w:firstRow="0" w:lastRow="0" w:firstColumn="0" w:lastColumn="0" w:oddVBand="0" w:evenVBand="0" w:oddHBand="1" w:evenHBand="0" w:firstRowFirstColumn="0" w:firstRowLastColumn="0" w:lastRowFirstColumn="0" w:lastRowLastColumn="0"/>
           <w:trHeight w:val="1091"/>
         </w:trPr>
         <w:tc>
@@ -16202,7 +16010,7 @@
               <w:spacing w:line="276" w:lineRule="auto"/>
               <w:ind w:left="0"/>
               <w:jc w:val="center"/>
-              <w:cnfStyle w:val="000000100000" w:firstRow="0" w:lastRow="0" w:firstColumn="0" w:lastColumn="0" w:oddVBand="0" w:evenVBand="0" w:oddHBand="1" w:evenHBand="0" w:firstRowFirstColumn="0" w:firstRowLastColumn="0" w:lastRowFirstColumn="0" w:lastRowLastColumn="0"/>
+              <w:cnfStyle w:val="000000000000" w:firstRow="0" w:lastRow="0" w:firstColumn="0" w:lastColumn="0" w:oddVBand="0" w:evenVBand="0" w:oddHBand="0" w:evenHBand="0" w:firstRowFirstColumn="0" w:firstRowLastColumn="0" w:lastRowFirstColumn="0" w:lastRowLastColumn="0"/>
               <w:rPr>
                 <w:rFonts w:ascii="David" w:eastAsiaTheme="majorEastAsia" w:hAnsi="David" w:cs="David"/>
                 <w:color w:val="00B050"/>
@@ -16228,7 +16036,7 @@
               <w:spacing w:line="276" w:lineRule="auto"/>
               <w:ind w:left="0"/>
               <w:jc w:val="center"/>
-              <w:cnfStyle w:val="000000100000" w:firstRow="0" w:lastRow="0" w:firstColumn="0" w:lastColumn="0" w:oddVBand="0" w:evenVBand="0" w:oddHBand="1" w:evenHBand="0" w:firstRowFirstColumn="0" w:firstRowLastColumn="0" w:lastRowFirstColumn="0" w:lastRowLastColumn="0"/>
+              <w:cnfStyle w:val="000000000000" w:firstRow="0" w:lastRow="0" w:firstColumn="0" w:lastColumn="0" w:oddVBand="0" w:evenVBand="0" w:oddHBand="0" w:evenHBand="0" w:firstRowFirstColumn="0" w:firstRowLastColumn="0" w:lastRowFirstColumn="0" w:lastRowLastColumn="0"/>
               <w:rPr>
                 <w:rFonts w:ascii="David" w:eastAsiaTheme="majorEastAsia" w:hAnsi="David" w:cs="David"/>
                 <w:color w:val="00B050"/>
@@ -16254,7 +16062,7 @@
               <w:spacing w:line="276" w:lineRule="auto"/>
               <w:ind w:left="0"/>
               <w:jc w:val="center"/>
-              <w:cnfStyle w:val="000000100000" w:firstRow="0" w:lastRow="0" w:firstColumn="0" w:lastColumn="0" w:oddVBand="0" w:evenVBand="0" w:oddHBand="1" w:evenHBand="0" w:firstRowFirstColumn="0" w:firstRowLastColumn="0" w:lastRowFirstColumn="0" w:lastRowLastColumn="0"/>
+              <w:cnfStyle w:val="000000000000" w:firstRow="0" w:lastRow="0" w:firstColumn="0" w:lastColumn="0" w:oddVBand="0" w:evenVBand="0" w:oddHBand="0" w:evenHBand="0" w:firstRowFirstColumn="0" w:firstRowLastColumn="0" w:lastRowFirstColumn="0" w:lastRowLastColumn="0"/>
               <w:rPr>
                 <w:rFonts w:ascii="David" w:eastAsiaTheme="majorEastAsia" w:hAnsi="David" w:cs="David"/>
                 <w:color w:val="00B050"/>
@@ -16280,7 +16088,7 @@
               <w:spacing w:line="276" w:lineRule="auto"/>
               <w:ind w:left="0"/>
               <w:jc w:val="center"/>
-              <w:cnfStyle w:val="000000100000" w:firstRow="0" w:lastRow="0" w:firstColumn="0" w:lastColumn="0" w:oddVBand="0" w:evenVBand="0" w:oddHBand="1" w:evenHBand="0" w:firstRowFirstColumn="0" w:firstRowLastColumn="0" w:lastRowFirstColumn="0" w:lastRowLastColumn="0"/>
+              <w:cnfStyle w:val="000000000000" w:firstRow="0" w:lastRow="0" w:firstColumn="0" w:lastColumn="0" w:oddVBand="0" w:evenVBand="0" w:oddHBand="0" w:evenHBand="0" w:firstRowFirstColumn="0" w:firstRowLastColumn="0" w:lastRowFirstColumn="0" w:lastRowLastColumn="0"/>
               <w:rPr>
                 <w:rFonts w:ascii="David" w:eastAsiaTheme="majorEastAsia" w:hAnsi="David" w:cs="David"/>
                 <w:color w:val="00B050"/>
@@ -16307,7 +16115,7 @@
               <w:spacing w:line="276" w:lineRule="auto"/>
               <w:ind w:left="0"/>
               <w:jc w:val="center"/>
-              <w:cnfStyle w:val="000000100000" w:firstRow="0" w:lastRow="0" w:firstColumn="0" w:lastColumn="0" w:oddVBand="0" w:evenVBand="0" w:oddHBand="1" w:evenHBand="0" w:firstRowFirstColumn="0" w:firstRowLastColumn="0" w:lastRowFirstColumn="0" w:lastRowLastColumn="0"/>
+              <w:cnfStyle w:val="000000000000" w:firstRow="0" w:lastRow="0" w:firstColumn="0" w:lastColumn="0" w:oddVBand="0" w:evenVBand="0" w:oddHBand="0" w:evenHBand="0" w:firstRowFirstColumn="0" w:firstRowLastColumn="0" w:lastRowFirstColumn="0" w:lastRowLastColumn="0"/>
               <w:rPr>
                 <w:rFonts w:ascii="David" w:eastAsiaTheme="majorEastAsia" w:hAnsi="David" w:cs="David"/>
                 <w:color w:val="00B050"/>
@@ -16325,6 +16133,7 @@
       </w:tr>
       <w:tr>
         <w:trPr>
+          <w:cnfStyle w:val="000000100000" w:firstRow="0" w:lastRow="0" w:firstColumn="0" w:lastColumn="0" w:oddVBand="0" w:evenVBand="0" w:oddHBand="1" w:evenHBand="0" w:firstRowFirstColumn="0" w:firstRowLastColumn="0" w:lastRowFirstColumn="0" w:lastRowLastColumn="0"/>
           <w:trHeight w:val="1091"/>
         </w:trPr>
         <w:tc>
@@ -16370,7 +16179,7 @@
               <w:spacing w:line="276" w:lineRule="auto"/>
               <w:ind w:left="0"/>
               <w:jc w:val="center"/>
-              <w:cnfStyle w:val="000000000000" w:firstRow="0" w:lastRow="0" w:firstColumn="0" w:lastColumn="0" w:oddVBand="0" w:evenVBand="0" w:oddHBand="0" w:evenHBand="0" w:firstRowFirstColumn="0" w:firstRowLastColumn="0" w:lastRowFirstColumn="0" w:lastRowLastColumn="0"/>
+              <w:cnfStyle w:val="000000100000" w:firstRow="0" w:lastRow="0" w:firstColumn="0" w:lastColumn="0" w:oddVBand="0" w:evenVBand="0" w:oddHBand="1" w:evenHBand="0" w:firstRowFirstColumn="0" w:firstRowLastColumn="0" w:lastRowFirstColumn="0" w:lastRowLastColumn="0"/>
               <w:rPr>
                 <w:rFonts w:ascii="David" w:eastAsiaTheme="majorEastAsia" w:hAnsi="David" w:cs="David"/>
               </w:rPr>
@@ -16395,7 +16204,7 @@
               <w:spacing w:line="276" w:lineRule="auto"/>
               <w:ind w:left="0"/>
               <w:jc w:val="center"/>
-              <w:cnfStyle w:val="000000000000" w:firstRow="0" w:lastRow="0" w:firstColumn="0" w:lastColumn="0" w:oddVBand="0" w:evenVBand="0" w:oddHBand="0" w:evenHBand="0" w:firstRowFirstColumn="0" w:firstRowLastColumn="0" w:lastRowFirstColumn="0" w:lastRowLastColumn="0"/>
+              <w:cnfStyle w:val="000000100000" w:firstRow="0" w:lastRow="0" w:firstColumn="0" w:lastColumn="0" w:oddVBand="0" w:evenVBand="0" w:oddHBand="1" w:evenHBand="0" w:firstRowFirstColumn="0" w:firstRowLastColumn="0" w:lastRowFirstColumn="0" w:lastRowLastColumn="0"/>
               <w:rPr>
                 <w:rFonts w:ascii="David" w:eastAsiaTheme="majorEastAsia" w:hAnsi="David" w:cs="David"/>
               </w:rPr>
@@ -16420,7 +16229,7 @@
               <w:spacing w:line="276" w:lineRule="auto"/>
               <w:ind w:left="0"/>
               <w:jc w:val="center"/>
-              <w:cnfStyle w:val="000000000000" w:firstRow="0" w:lastRow="0" w:firstColumn="0" w:lastColumn="0" w:oddVBand="0" w:evenVBand="0" w:oddHBand="0" w:evenHBand="0" w:firstRowFirstColumn="0" w:firstRowLastColumn="0" w:lastRowFirstColumn="0" w:lastRowLastColumn="0"/>
+              <w:cnfStyle w:val="000000100000" w:firstRow="0" w:lastRow="0" w:firstColumn="0" w:lastColumn="0" w:oddVBand="0" w:evenVBand="0" w:oddHBand="1" w:evenHBand="0" w:firstRowFirstColumn="0" w:firstRowLastColumn="0" w:lastRowFirstColumn="0" w:lastRowLastColumn="0"/>
               <w:rPr>
                 <w:rFonts w:ascii="David" w:eastAsiaTheme="majorEastAsia" w:hAnsi="David" w:cs="David"/>
               </w:rPr>
@@ -16445,7 +16254,7 @@
               <w:spacing w:line="276" w:lineRule="auto"/>
               <w:ind w:left="0"/>
               <w:jc w:val="center"/>
-              <w:cnfStyle w:val="000000000000" w:firstRow="0" w:lastRow="0" w:firstColumn="0" w:lastColumn="0" w:oddVBand="0" w:evenVBand="0" w:oddHBand="0" w:evenHBand="0" w:firstRowFirstColumn="0" w:firstRowLastColumn="0" w:lastRowFirstColumn="0" w:lastRowLastColumn="0"/>
+              <w:cnfStyle w:val="000000100000" w:firstRow="0" w:lastRow="0" w:firstColumn="0" w:lastColumn="0" w:oddVBand="0" w:evenVBand="0" w:oddHBand="1" w:evenHBand="0" w:firstRowFirstColumn="0" w:firstRowLastColumn="0" w:lastRowFirstColumn="0" w:lastRowLastColumn="0"/>
               <w:rPr>
                 <w:rFonts w:ascii="David" w:eastAsiaTheme="majorEastAsia" w:hAnsi="David" w:cs="David"/>
               </w:rPr>
@@ -16471,7 +16280,7 @@
               <w:spacing w:line="276" w:lineRule="auto"/>
               <w:ind w:left="0"/>
               <w:jc w:val="center"/>
-              <w:cnfStyle w:val="000000000000" w:firstRow="0" w:lastRow="0" w:firstColumn="0" w:lastColumn="0" w:oddVBand="0" w:evenVBand="0" w:oddHBand="0" w:evenHBand="0" w:firstRowFirstColumn="0" w:firstRowLastColumn="0" w:lastRowFirstColumn="0" w:lastRowLastColumn="0"/>
+              <w:cnfStyle w:val="000000100000" w:firstRow="0" w:lastRow="0" w:firstColumn="0" w:lastColumn="0" w:oddVBand="0" w:evenVBand="0" w:oddHBand="1" w:evenHBand="0" w:firstRowFirstColumn="0" w:firstRowLastColumn="0" w:lastRowFirstColumn="0" w:lastRowLastColumn="0"/>
               <w:rPr>
                 <w:rFonts w:ascii="David" w:eastAsiaTheme="majorEastAsia" w:hAnsi="David" w:cs="David"/>
               </w:rPr>
@@ -16487,7 +16296,6 @@
       </w:tr>
       <w:tr>
         <w:trPr>
-          <w:cnfStyle w:val="000000100000" w:firstRow="0" w:lastRow="0" w:firstColumn="0" w:lastColumn="0" w:oddVBand="0" w:evenVBand="0" w:oddHBand="1" w:evenHBand="0" w:firstRowFirstColumn="0" w:firstRowLastColumn="0" w:lastRowFirstColumn="0" w:lastRowLastColumn="0"/>
           <w:trHeight w:val="1091"/>
         </w:trPr>
         <w:tc>
@@ -16533,7 +16341,7 @@
               <w:spacing w:line="276" w:lineRule="auto"/>
               <w:ind w:left="0"/>
               <w:jc w:val="center"/>
-              <w:cnfStyle w:val="000000100000" w:firstRow="0" w:lastRow="0" w:firstColumn="0" w:lastColumn="0" w:oddVBand="0" w:evenVBand="0" w:oddHBand="1" w:evenHBand="0" w:firstRowFirstColumn="0" w:firstRowLastColumn="0" w:lastRowFirstColumn="0" w:lastRowLastColumn="0"/>
+              <w:cnfStyle w:val="000000000000" w:firstRow="0" w:lastRow="0" w:firstColumn="0" w:lastColumn="0" w:oddVBand="0" w:evenVBand="0" w:oddHBand="0" w:evenHBand="0" w:firstRowFirstColumn="0" w:firstRowLastColumn="0" w:lastRowFirstColumn="0" w:lastRowLastColumn="0"/>
               <w:rPr>
                 <w:rFonts w:ascii="David" w:eastAsiaTheme="majorEastAsia" w:hAnsi="David" w:cs="David"/>
                 <w:color w:val="00B050"/>
@@ -16559,7 +16367,7 @@
               <w:spacing w:line="276" w:lineRule="auto"/>
               <w:ind w:left="0"/>
               <w:jc w:val="center"/>
-              <w:cnfStyle w:val="000000100000" w:firstRow="0" w:lastRow="0" w:firstColumn="0" w:lastColumn="0" w:oddVBand="0" w:evenVBand="0" w:oddHBand="1" w:evenHBand="0" w:firstRowFirstColumn="0" w:firstRowLastColumn="0" w:lastRowFirstColumn="0" w:lastRowLastColumn="0"/>
+              <w:cnfStyle w:val="000000000000" w:firstRow="0" w:lastRow="0" w:firstColumn="0" w:lastColumn="0" w:oddVBand="0" w:evenVBand="0" w:oddHBand="0" w:evenHBand="0" w:firstRowFirstColumn="0" w:firstRowLastColumn="0" w:lastRowFirstColumn="0" w:lastRowLastColumn="0"/>
               <w:rPr>
                 <w:rFonts w:ascii="David" w:eastAsiaTheme="majorEastAsia" w:hAnsi="David" w:cs="David"/>
                 <w:color w:val="00B050"/>
@@ -16585,7 +16393,7 @@
               <w:spacing w:line="276" w:lineRule="auto"/>
               <w:ind w:left="0"/>
               <w:jc w:val="center"/>
-              <w:cnfStyle w:val="000000100000" w:firstRow="0" w:lastRow="0" w:firstColumn="0" w:lastColumn="0" w:oddVBand="0" w:evenVBand="0" w:oddHBand="1" w:evenHBand="0" w:firstRowFirstColumn="0" w:firstRowLastColumn="0" w:lastRowFirstColumn="0" w:lastRowLastColumn="0"/>
+              <w:cnfStyle w:val="000000000000" w:firstRow="0" w:lastRow="0" w:firstColumn="0" w:lastColumn="0" w:oddVBand="0" w:evenVBand="0" w:oddHBand="0" w:evenHBand="0" w:firstRowFirstColumn="0" w:firstRowLastColumn="0" w:lastRowFirstColumn="0" w:lastRowLastColumn="0"/>
               <w:rPr>
                 <w:rFonts w:ascii="David" w:eastAsiaTheme="majorEastAsia" w:hAnsi="David" w:cs="David"/>
                 <w:color w:val="00B050"/>
@@ -16611,7 +16419,7 @@
               <w:spacing w:line="276" w:lineRule="auto"/>
               <w:ind w:left="0"/>
               <w:jc w:val="center"/>
-              <w:cnfStyle w:val="000000100000" w:firstRow="0" w:lastRow="0" w:firstColumn="0" w:lastColumn="0" w:oddVBand="0" w:evenVBand="0" w:oddHBand="1" w:evenHBand="0" w:firstRowFirstColumn="0" w:firstRowLastColumn="0" w:lastRowFirstColumn="0" w:lastRowLastColumn="0"/>
+              <w:cnfStyle w:val="000000000000" w:firstRow="0" w:lastRow="0" w:firstColumn="0" w:lastColumn="0" w:oddVBand="0" w:evenVBand="0" w:oddHBand="0" w:evenHBand="0" w:firstRowFirstColumn="0" w:firstRowLastColumn="0" w:lastRowFirstColumn="0" w:lastRowLastColumn="0"/>
               <w:rPr>
                 <w:rFonts w:ascii="David" w:eastAsiaTheme="majorEastAsia" w:hAnsi="David" w:cs="David"/>
                 <w:color w:val="00B050"/>
@@ -16638,7 +16446,7 @@
               <w:spacing w:line="276" w:lineRule="auto"/>
               <w:ind w:left="0"/>
               <w:jc w:val="center"/>
-              <w:cnfStyle w:val="000000100000" w:firstRow="0" w:lastRow="0" w:firstColumn="0" w:lastColumn="0" w:oddVBand="0" w:evenVBand="0" w:oddHBand="1" w:evenHBand="0" w:firstRowFirstColumn="0" w:firstRowLastColumn="0" w:lastRowFirstColumn="0" w:lastRowLastColumn="0"/>
+              <w:cnfStyle w:val="000000000000" w:firstRow="0" w:lastRow="0" w:firstColumn="0" w:lastColumn="0" w:oddVBand="0" w:evenVBand="0" w:oddHBand="0" w:evenHBand="0" w:firstRowFirstColumn="0" w:firstRowLastColumn="0" w:lastRowFirstColumn="0" w:lastRowLastColumn="0"/>
               <w:rPr>
                 <w:rFonts w:ascii="David" w:eastAsiaTheme="majorEastAsia" w:hAnsi="David" w:cs="David"/>
                 <w:color w:val="00B050"/>
@@ -16656,6 +16464,7 @@
       </w:tr>
       <w:tr>
         <w:trPr>
+          <w:cnfStyle w:val="000000100000" w:firstRow="0" w:lastRow="0" w:firstColumn="0" w:lastColumn="0" w:oddVBand="0" w:evenVBand="0" w:oddHBand="1" w:evenHBand="0" w:firstRowFirstColumn="0" w:firstRowLastColumn="0" w:lastRowFirstColumn="0" w:lastRowLastColumn="0"/>
           <w:trHeight w:val="1091"/>
         </w:trPr>
         <w:tc>
@@ -16703,7 +16512,7 @@
               <w:spacing w:line="276" w:lineRule="auto"/>
               <w:ind w:left="0"/>
               <w:jc w:val="center"/>
-              <w:cnfStyle w:val="000000000000" w:firstRow="0" w:lastRow="0" w:firstColumn="0" w:lastColumn="0" w:oddVBand="0" w:evenVBand="0" w:oddHBand="0" w:evenHBand="0" w:firstRowFirstColumn="0" w:firstRowLastColumn="0" w:lastRowFirstColumn="0" w:lastRowLastColumn="0"/>
+              <w:cnfStyle w:val="000000100000" w:firstRow="0" w:lastRow="0" w:firstColumn="0" w:lastColumn="0" w:oddVBand="0" w:evenVBand="0" w:oddHBand="1" w:evenHBand="0" w:firstRowFirstColumn="0" w:firstRowLastColumn="0" w:lastRowFirstColumn="0" w:lastRowLastColumn="0"/>
               <w:rPr>
                 <w:rFonts w:ascii="David" w:eastAsiaTheme="majorEastAsia" w:hAnsi="David" w:cs="David"/>
                 <w:color w:val="000000" w:themeColor="text1"/>
@@ -16765,7 +16574,7 @@
               <w:spacing w:line="276" w:lineRule="auto"/>
               <w:ind w:left="0"/>
               <w:jc w:val="center"/>
-              <w:cnfStyle w:val="000000000000" w:firstRow="0" w:lastRow="0" w:firstColumn="0" w:lastColumn="0" w:oddVBand="0" w:evenVBand="0" w:oddHBand="0" w:evenHBand="0" w:firstRowFirstColumn="0" w:firstRowLastColumn="0" w:lastRowFirstColumn="0" w:lastRowLastColumn="0"/>
+              <w:cnfStyle w:val="000000100000" w:firstRow="0" w:lastRow="0" w:firstColumn="0" w:lastColumn="0" w:oddVBand="0" w:evenVBand="0" w:oddHBand="1" w:evenHBand="0" w:firstRowFirstColumn="0" w:firstRowLastColumn="0" w:lastRowFirstColumn="0" w:lastRowLastColumn="0"/>
               <w:rPr>
                 <w:rFonts w:ascii="David" w:eastAsiaTheme="majorEastAsia" w:hAnsi="David" w:cs="David"/>
                 <w:color w:val="000000" w:themeColor="text1"/>
@@ -16791,7 +16600,7 @@
               <w:spacing w:line="276" w:lineRule="auto"/>
               <w:ind w:left="0"/>
               <w:jc w:val="center"/>
-              <w:cnfStyle w:val="000000000000" w:firstRow="0" w:lastRow="0" w:firstColumn="0" w:lastColumn="0" w:oddVBand="0" w:evenVBand="0" w:oddHBand="0" w:evenHBand="0" w:firstRowFirstColumn="0" w:firstRowLastColumn="0" w:lastRowFirstColumn="0" w:lastRowLastColumn="0"/>
+              <w:cnfStyle w:val="000000100000" w:firstRow="0" w:lastRow="0" w:firstColumn="0" w:lastColumn="0" w:oddVBand="0" w:evenVBand="0" w:oddHBand="1" w:evenHBand="0" w:firstRowFirstColumn="0" w:firstRowLastColumn="0" w:lastRowFirstColumn="0" w:lastRowLastColumn="0"/>
               <w:rPr>
                 <w:rFonts w:ascii="David" w:eastAsiaTheme="majorEastAsia" w:hAnsi="David" w:cs="David"/>
                 <w:color w:val="000000" w:themeColor="text1"/>
@@ -16818,7 +16627,7 @@
               <w:spacing w:line="276" w:lineRule="auto"/>
               <w:ind w:left="0"/>
               <w:jc w:val="center"/>
-              <w:cnfStyle w:val="000000000000" w:firstRow="0" w:lastRow="0" w:firstColumn="0" w:lastColumn="0" w:oddVBand="0" w:evenVBand="0" w:oddHBand="0" w:evenHBand="0" w:firstRowFirstColumn="0" w:firstRowLastColumn="0" w:lastRowFirstColumn="0" w:lastRowLastColumn="0"/>
+              <w:cnfStyle w:val="000000100000" w:firstRow="0" w:lastRow="0" w:firstColumn="0" w:lastColumn="0" w:oddVBand="0" w:evenVBand="0" w:oddHBand="1" w:evenHBand="0" w:firstRowFirstColumn="0" w:firstRowLastColumn="0" w:lastRowFirstColumn="0" w:lastRowLastColumn="0"/>
               <w:rPr>
                 <w:rFonts w:ascii="David" w:eastAsiaTheme="majorEastAsia" w:hAnsi="David" w:cs="David"/>
                 <w:color w:val="000000" w:themeColor="text1"/>
@@ -16846,7 +16655,7 @@
               <w:spacing w:line="276" w:lineRule="auto"/>
               <w:ind w:left="0"/>
               <w:jc w:val="center"/>
-              <w:cnfStyle w:val="000000000000" w:firstRow="0" w:lastRow="0" w:firstColumn="0" w:lastColumn="0" w:oddVBand="0" w:evenVBand="0" w:oddHBand="0" w:evenHBand="0" w:firstRowFirstColumn="0" w:firstRowLastColumn="0" w:lastRowFirstColumn="0" w:lastRowLastColumn="0"/>
+              <w:cnfStyle w:val="000000100000" w:firstRow="0" w:lastRow="0" w:firstColumn="0" w:lastColumn="0" w:oddVBand="0" w:evenVBand="0" w:oddHBand="1" w:evenHBand="0" w:firstRowFirstColumn="0" w:firstRowLastColumn="0" w:lastRowFirstColumn="0" w:lastRowLastColumn="0"/>
               <w:rPr>
                 <w:rFonts w:ascii="David" w:eastAsiaTheme="majorEastAsia" w:hAnsi="David" w:cs="David"/>
                 <w:color w:val="000000" w:themeColor="text1"/>
@@ -16864,7 +16673,6 @@
       </w:tr>
       <w:tr>
         <w:trPr>
-          <w:cnfStyle w:val="000000100000" w:firstRow="0" w:lastRow="0" w:firstColumn="0" w:lastColumn="0" w:oddVBand="0" w:evenVBand="0" w:oddHBand="1" w:evenHBand="0" w:firstRowFirstColumn="0" w:firstRowLastColumn="0" w:lastRowFirstColumn="0" w:lastRowLastColumn="0"/>
           <w:trHeight w:val="1091"/>
         </w:trPr>
         <w:tc>
@@ -16895,7 +16703,6 @@
                 <w:color w:val="00B050"/>
                 <w:sz w:val="24"/>
               </w:rPr>
-              <w:lastRenderedPageBreak/>
               <w:t>JU-AND-2</w:t>
             </w:r>
           </w:p>
@@ -16911,7 +16718,7 @@
               <w:spacing w:line="276" w:lineRule="auto"/>
               <w:ind w:left="0"/>
               <w:jc w:val="center"/>
-              <w:cnfStyle w:val="000000100000" w:firstRow="0" w:lastRow="0" w:firstColumn="0" w:lastColumn="0" w:oddVBand="0" w:evenVBand="0" w:oddHBand="1" w:evenHBand="0" w:firstRowFirstColumn="0" w:firstRowLastColumn="0" w:lastRowFirstColumn="0" w:lastRowLastColumn="0"/>
+              <w:cnfStyle w:val="000000000000" w:firstRow="0" w:lastRow="0" w:firstColumn="0" w:lastColumn="0" w:oddVBand="0" w:evenVBand="0" w:oddHBand="0" w:evenHBand="0" w:firstRowFirstColumn="0" w:firstRowLastColumn="0" w:lastRowFirstColumn="0" w:lastRowLastColumn="0"/>
               <w:rPr>
                 <w:rFonts w:ascii="David" w:eastAsiaTheme="majorEastAsia" w:hAnsi="David" w:cs="David"/>
                 <w:color w:val="00B050"/>
@@ -16992,7 +16799,7 @@
               <w:spacing w:line="276" w:lineRule="auto"/>
               <w:ind w:left="0"/>
               <w:jc w:val="center"/>
-              <w:cnfStyle w:val="000000100000" w:firstRow="0" w:lastRow="0" w:firstColumn="0" w:lastColumn="0" w:oddVBand="0" w:evenVBand="0" w:oddHBand="1" w:evenHBand="0" w:firstRowFirstColumn="0" w:firstRowLastColumn="0" w:lastRowFirstColumn="0" w:lastRowLastColumn="0"/>
+              <w:cnfStyle w:val="000000000000" w:firstRow="0" w:lastRow="0" w:firstColumn="0" w:lastColumn="0" w:oddVBand="0" w:evenVBand="0" w:oddHBand="0" w:evenHBand="0" w:firstRowFirstColumn="0" w:firstRowLastColumn="0" w:lastRowFirstColumn="0" w:lastRowLastColumn="0"/>
               <w:rPr>
                 <w:rFonts w:ascii="David" w:eastAsiaTheme="majorEastAsia" w:hAnsi="David" w:cs="David"/>
                 <w:color w:val="00B050"/>
@@ -17018,7 +16825,7 @@
               <w:spacing w:line="276" w:lineRule="auto"/>
               <w:ind w:left="0"/>
               <w:jc w:val="center"/>
-              <w:cnfStyle w:val="000000100000" w:firstRow="0" w:lastRow="0" w:firstColumn="0" w:lastColumn="0" w:oddVBand="0" w:evenVBand="0" w:oddHBand="1" w:evenHBand="0" w:firstRowFirstColumn="0" w:firstRowLastColumn="0" w:lastRowFirstColumn="0" w:lastRowLastColumn="0"/>
+              <w:cnfStyle w:val="000000000000" w:firstRow="0" w:lastRow="0" w:firstColumn="0" w:lastColumn="0" w:oddVBand="0" w:evenVBand="0" w:oddHBand="0" w:evenHBand="0" w:firstRowFirstColumn="0" w:firstRowLastColumn="0" w:lastRowFirstColumn="0" w:lastRowLastColumn="0"/>
               <w:rPr>
                 <w:rFonts w:ascii="David" w:eastAsiaTheme="majorEastAsia" w:hAnsi="David" w:cs="David"/>
                 <w:color w:val="00B050"/>
@@ -17044,7 +16851,7 @@
               <w:spacing w:line="276" w:lineRule="auto"/>
               <w:ind w:left="0"/>
               <w:jc w:val="center"/>
-              <w:cnfStyle w:val="000000100000" w:firstRow="0" w:lastRow="0" w:firstColumn="0" w:lastColumn="0" w:oddVBand="0" w:evenVBand="0" w:oddHBand="1" w:evenHBand="0" w:firstRowFirstColumn="0" w:firstRowLastColumn="0" w:lastRowFirstColumn="0" w:lastRowLastColumn="0"/>
+              <w:cnfStyle w:val="000000000000" w:firstRow="0" w:lastRow="0" w:firstColumn="0" w:lastColumn="0" w:oddVBand="0" w:evenVBand="0" w:oddHBand="0" w:evenHBand="0" w:firstRowFirstColumn="0" w:firstRowLastColumn="0" w:lastRowFirstColumn="0" w:lastRowLastColumn="0"/>
               <w:rPr>
                 <w:rFonts w:ascii="David" w:eastAsiaTheme="majorEastAsia" w:hAnsi="David" w:cs="David"/>
                 <w:color w:val="00B050"/>
@@ -17071,7 +16878,7 @@
               <w:spacing w:line="276" w:lineRule="auto"/>
               <w:ind w:left="0"/>
               <w:jc w:val="center"/>
-              <w:cnfStyle w:val="000000100000" w:firstRow="0" w:lastRow="0" w:firstColumn="0" w:lastColumn="0" w:oddVBand="0" w:evenVBand="0" w:oddHBand="1" w:evenHBand="0" w:firstRowFirstColumn="0" w:firstRowLastColumn="0" w:lastRowFirstColumn="0" w:lastRowLastColumn="0"/>
+              <w:cnfStyle w:val="000000000000" w:firstRow="0" w:lastRow="0" w:firstColumn="0" w:lastColumn="0" w:oddVBand="0" w:evenVBand="0" w:oddHBand="0" w:evenHBand="0" w:firstRowFirstColumn="0" w:firstRowLastColumn="0" w:lastRowFirstColumn="0" w:lastRowLastColumn="0"/>
               <w:rPr>
                 <w:rFonts w:ascii="David" w:eastAsiaTheme="majorEastAsia" w:hAnsi="David" w:cs="David"/>
                 <w:color w:val="00B050"/>
@@ -17089,6 +16896,7 @@
       </w:tr>
       <w:tr>
         <w:trPr>
+          <w:cnfStyle w:val="000000100000" w:firstRow="0" w:lastRow="0" w:firstColumn="0" w:lastColumn="0" w:oddVBand="0" w:evenVBand="0" w:oddHBand="1" w:evenHBand="0" w:firstRowFirstColumn="0" w:firstRowLastColumn="0" w:lastRowFirstColumn="0" w:lastRowLastColumn="0"/>
           <w:trHeight w:val="1091"/>
         </w:trPr>
         <w:tc>
@@ -17120,6 +16928,7 @@
                 <w:color w:val="000000" w:themeColor="text1"/>
                 <w:sz w:val="24"/>
               </w:rPr>
+              <w:lastRenderedPageBreak/>
               <w:t>JU-A</w:t>
             </w:r>
             <w:r>
@@ -17156,7 +16965,7 @@
               <w:spacing w:line="276" w:lineRule="auto"/>
               <w:ind w:left="0"/>
               <w:jc w:val="center"/>
-              <w:cnfStyle w:val="000000000000" w:firstRow="0" w:lastRow="0" w:firstColumn="0" w:lastColumn="0" w:oddVBand="0" w:evenVBand="0" w:oddHBand="0" w:evenHBand="0" w:firstRowFirstColumn="0" w:firstRowLastColumn="0" w:lastRowFirstColumn="0" w:lastRowLastColumn="0"/>
+              <w:cnfStyle w:val="000000100000" w:firstRow="0" w:lastRow="0" w:firstColumn="0" w:lastColumn="0" w:oddVBand="0" w:evenVBand="0" w:oddHBand="1" w:evenHBand="0" w:firstRowFirstColumn="0" w:firstRowLastColumn="0" w:lastRowFirstColumn="0" w:lastRowLastColumn="0"/>
               <w:rPr>
                 <w:rFonts w:ascii="David" w:eastAsiaTheme="majorEastAsia" w:hAnsi="David" w:cs="David"/>
                 <w:color w:val="000000" w:themeColor="text1"/>
@@ -17206,7 +17015,7 @@
               <w:spacing w:line="276" w:lineRule="auto"/>
               <w:ind w:left="0"/>
               <w:jc w:val="center"/>
-              <w:cnfStyle w:val="000000000000" w:firstRow="0" w:lastRow="0" w:firstColumn="0" w:lastColumn="0" w:oddVBand="0" w:evenVBand="0" w:oddHBand="0" w:evenHBand="0" w:firstRowFirstColumn="0" w:firstRowLastColumn="0" w:lastRowFirstColumn="0" w:lastRowLastColumn="0"/>
+              <w:cnfStyle w:val="000000100000" w:firstRow="0" w:lastRow="0" w:firstColumn="0" w:lastColumn="0" w:oddVBand="0" w:evenVBand="0" w:oddHBand="1" w:evenHBand="0" w:firstRowFirstColumn="0" w:firstRowLastColumn="0" w:lastRowFirstColumn="0" w:lastRowLastColumn="0"/>
               <w:rPr>
                 <w:rFonts w:ascii="David" w:eastAsiaTheme="majorEastAsia" w:hAnsi="David" w:cs="David"/>
                 <w:color w:val="000000" w:themeColor="text1"/>
@@ -17233,7 +17042,7 @@
               <w:spacing w:line="276" w:lineRule="auto"/>
               <w:ind w:left="0"/>
               <w:jc w:val="center"/>
-              <w:cnfStyle w:val="000000000000" w:firstRow="0" w:lastRow="0" w:firstColumn="0" w:lastColumn="0" w:oddVBand="0" w:evenVBand="0" w:oddHBand="0" w:evenHBand="0" w:firstRowFirstColumn="0" w:firstRowLastColumn="0" w:lastRowFirstColumn="0" w:lastRowLastColumn="0"/>
+              <w:cnfStyle w:val="000000100000" w:firstRow="0" w:lastRow="0" w:firstColumn="0" w:lastColumn="0" w:oddVBand="0" w:evenVBand="0" w:oddHBand="1" w:evenHBand="0" w:firstRowFirstColumn="0" w:firstRowLastColumn="0" w:lastRowFirstColumn="0" w:lastRowLastColumn="0"/>
               <w:rPr>
                 <w:rFonts w:ascii="David" w:eastAsiaTheme="majorEastAsia" w:hAnsi="David" w:cs="David"/>
                 <w:color w:val="000000" w:themeColor="text1"/>
@@ -17260,7 +17069,7 @@
               <w:spacing w:line="276" w:lineRule="auto"/>
               <w:ind w:left="0"/>
               <w:jc w:val="center"/>
-              <w:cnfStyle w:val="000000000000" w:firstRow="0" w:lastRow="0" w:firstColumn="0" w:lastColumn="0" w:oddVBand="0" w:evenVBand="0" w:oddHBand="0" w:evenHBand="0" w:firstRowFirstColumn="0" w:firstRowLastColumn="0" w:lastRowFirstColumn="0" w:lastRowLastColumn="0"/>
+              <w:cnfStyle w:val="000000100000" w:firstRow="0" w:lastRow="0" w:firstColumn="0" w:lastColumn="0" w:oddVBand="0" w:evenVBand="0" w:oddHBand="1" w:evenHBand="0" w:firstRowFirstColumn="0" w:firstRowLastColumn="0" w:lastRowFirstColumn="0" w:lastRowLastColumn="0"/>
               <w:rPr>
                 <w:rFonts w:ascii="David" w:eastAsiaTheme="majorEastAsia" w:hAnsi="David" w:cs="David"/>
                 <w:color w:val="000000" w:themeColor="text1"/>
@@ -17288,7 +17097,7 @@
               <w:spacing w:line="276" w:lineRule="auto"/>
               <w:ind w:left="0"/>
               <w:jc w:val="center"/>
-              <w:cnfStyle w:val="000000000000" w:firstRow="0" w:lastRow="0" w:firstColumn="0" w:lastColumn="0" w:oddVBand="0" w:evenVBand="0" w:oddHBand="0" w:evenHBand="0" w:firstRowFirstColumn="0" w:firstRowLastColumn="0" w:lastRowFirstColumn="0" w:lastRowLastColumn="0"/>
+              <w:cnfStyle w:val="000000100000" w:firstRow="0" w:lastRow="0" w:firstColumn="0" w:lastColumn="0" w:oddVBand="0" w:evenVBand="0" w:oddHBand="1" w:evenHBand="0" w:firstRowFirstColumn="0" w:firstRowLastColumn="0" w:lastRowFirstColumn="0" w:lastRowLastColumn="0"/>
               <w:rPr>
                 <w:rFonts w:ascii="David" w:eastAsiaTheme="majorEastAsia" w:hAnsi="David" w:cs="David"/>
                 <w:color w:val="000000" w:themeColor="text1"/>
@@ -23682,7 +23491,6 @@
   <w:style w:type="character" w:default="1" w:styleId="DefaultParagraphFont">
     <w:name w:val="Default Paragraph Font"/>
     <w:uiPriority w:val="1"/>
-    <w:semiHidden/>
     <w:unhideWhenUsed/>
   </w:style>
   <w:style w:type="table" w:default="1" w:styleId="TableNormal">

</xml_diff>

<commit_message>
Final edit to the Junit table
</commit_message>
<xml_diff>
--- a/src/main/resources/iteration2_tests_Wolf.docx
+++ b/src/main/resources/iteration2_tests_Wolf.docx
@@ -8954,7 +8954,7 @@
         <mc:AlternateContent>
           <mc:Choice Requires="wpg">
             <w:drawing>
-              <wp:anchor distT="0" distB="0" distL="114300" distR="114300" simplePos="0" relativeHeight="251665408" behindDoc="0" locked="0" layoutInCell="1" allowOverlap="1" wp14:anchorId="01C6D33F" wp14:editId="43187BDA">
+              <wp:anchor distT="0" distB="0" distL="114300" distR="114300" simplePos="0" relativeHeight="251665408" behindDoc="0" locked="0" layoutInCell="1" allowOverlap="1" wp14:anchorId="01C6D33F" wp14:editId="6AAF3626">
                 <wp:simplePos x="0" y="0"/>
                 <wp:positionH relativeFrom="margin">
                   <wp:align>center</wp:align>
@@ -15145,20 +15145,38 @@
               <w:rPr>
                 <w:rFonts w:ascii="David" w:eastAsiaTheme="majorEastAsia" w:hAnsi="David" w:cs="David"/>
               </w:rPr>
-              <w:t>Verify timer is enabled when timer toggle is selected</w:t>
-            </w:r>
-          </w:p>
-          <w:p>
-            <w:pPr>
-              <w:pStyle w:val="ListParagraph"/>
-              <w:spacing w:line="276" w:lineRule="auto"/>
-              <w:ind w:left="0"/>
-              <w:jc w:val="center"/>
-              <w:cnfStyle w:val="000000100000" w:firstRow="0" w:lastRow="0" w:firstColumn="0" w:lastColumn="0" w:oddVBand="0" w:evenVBand="0" w:oddHBand="1" w:evenHBand="0" w:firstRowFirstColumn="0" w:firstRowLastColumn="0" w:lastRowFirstColumn="0" w:lastRowLastColumn="0"/>
-              <w:rPr>
-                <w:rFonts w:ascii="David" w:eastAsiaTheme="majorEastAsia" w:hAnsi="David" w:cs="David"/>
-              </w:rPr>
-            </w:pPr>
+              <w:t xml:space="preserve">Verify timer setting toggles from </w:t>
+            </w:r>
+            <w:r>
+              <w:rPr>
+                <w:rFonts w:ascii="David" w:eastAsiaTheme="majorEastAsia" w:hAnsi="David" w:cs="David"/>
+              </w:rPr>
+              <w:t>OFF</w:t>
+            </w:r>
+            <w:r>
+              <w:rPr>
+                <w:rFonts w:ascii="David" w:eastAsiaTheme="majorEastAsia" w:hAnsi="David" w:cs="David"/>
+              </w:rPr>
+              <w:t xml:space="preserve"> to O</w:t>
+            </w:r>
+            <w:r>
+              <w:rPr>
+                <w:rFonts w:ascii="David" w:eastAsiaTheme="majorEastAsia" w:hAnsi="David" w:cs="David"/>
+              </w:rPr>
+              <w:t>N</w:t>
+            </w:r>
+            <w:r>
+              <w:rPr>
+                <w:rFonts w:ascii="David" w:eastAsiaTheme="majorEastAsia" w:hAnsi="David" w:cs="David"/>
+              </w:rPr>
+              <w:t xml:space="preserve"> when onTimerToggled() is invoked</w:t>
+            </w:r>
+            <w:r>
+              <w:rPr>
+                <w:rFonts w:ascii="David" w:eastAsiaTheme="majorEastAsia" w:hAnsi="David" w:cs="David"/>
+              </w:rPr>
+              <w:t xml:space="preserve"> </w:t>
+            </w:r>
           </w:p>
         </w:tc>
         <w:tc>
@@ -15190,6 +15208,12 @@
                 <w:rFonts w:ascii="David" w:eastAsiaTheme="majorEastAsia" w:hAnsi="David" w:cs="David"/>
               </w:rPr>
             </w:pPr>
+            <w:r>
+              <w:rPr>
+                <w:rFonts w:ascii="David" w:eastAsiaTheme="majorEastAsia" w:hAnsi="David" w:cs="David"/>
+              </w:rPr>
+              <w:t xml:space="preserve">SysData.isTimerEnabled()== </w:t>
+            </w:r>
             <w:r>
               <w:rPr>
                 <w:rFonts w:ascii="David" w:eastAsiaTheme="majorEastAsia" w:hAnsi="David" w:cs="David"/>
@@ -15283,6 +15307,7 @@
           <w:tcPr>
             <w:cnfStyle w:val="001000000000" w:firstRow="0" w:lastRow="0" w:firstColumn="1" w:lastColumn="0" w:oddVBand="0" w:evenVBand="0" w:oddHBand="0" w:evenHBand="0" w:firstRowFirstColumn="0" w:firstRowLastColumn="0" w:lastRowFirstColumn="0" w:lastRowLastColumn="0"/>
             <w:tcW w:w="643" w:type="pct"/>
+            <w:shd w:val="clear" w:color="auto" w:fill="auto"/>
             <w:vAlign w:val="center"/>
           </w:tcPr>
           <w:p>
@@ -15296,7 +15321,6 @@
                 <w:i w:val="0"/>
                 <w:iCs w:val="0"/>
                 <w:color w:val="00B050"/>
-                <w:sz w:val="24"/>
               </w:rPr>
             </w:pPr>
             <w:r>
@@ -15305,9 +15329,8 @@
                 <w:i w:val="0"/>
                 <w:iCs w:val="0"/>
                 <w:color w:val="00B050"/>
-                <w:sz w:val="24"/>
-              </w:rPr>
-              <w:t>JU-ADI-1</w:t>
+              </w:rPr>
+              <w:t>TC-02</w:t>
             </w:r>
           </w:p>
         </w:tc>
@@ -15333,7 +15356,7 @@
                 <w:rFonts w:ascii="David" w:eastAsiaTheme="majorEastAsia" w:hAnsi="David" w:cs="David"/>
                 <w:color w:val="00B050"/>
               </w:rPr>
-              <w:t>allDistinctIgnoreCase with all different values: "Software", "Hardware", "Maintenance", "Development"</w:t>
+              <w:t>Verify timer setting toggles from ON to OFF when onTimerToggled() is invoked</w:t>
             </w:r>
           </w:p>
         </w:tc>
@@ -15359,21 +15382,8 @@
                 <w:rFonts w:ascii="David" w:eastAsiaTheme="majorEastAsia" w:hAnsi="David" w:cs="David"/>
                 <w:color w:val="00B050"/>
               </w:rPr>
-              <w:t>true</w:t>
-            </w:r>
-          </w:p>
-          <w:p>
-            <w:pPr>
-              <w:pStyle w:val="ListParagraph"/>
-              <w:spacing w:line="276" w:lineRule="auto"/>
-              <w:ind w:left="0"/>
-              <w:jc w:val="center"/>
-              <w:cnfStyle w:val="000000000000" w:firstRow="0" w:lastRow="0" w:firstColumn="0" w:lastColumn="0" w:oddVBand="0" w:evenVBand="0" w:oddHBand="0" w:evenHBand="0" w:firstRowFirstColumn="0" w:firstRowLastColumn="0" w:lastRowFirstColumn="0" w:lastRowLastColumn="0"/>
-              <w:rPr>
-                <w:rFonts w:ascii="David" w:eastAsiaTheme="majorEastAsia" w:hAnsi="David" w:cs="David"/>
-                <w:color w:val="00B050"/>
-              </w:rPr>
-            </w:pPr>
+              <w:t>SysData.isTimerEnabled()== false</w:t>
+            </w:r>
           </w:p>
         </w:tc>
         <w:tc>
@@ -15398,21 +15408,8 @@
                 <w:rFonts w:ascii="David" w:eastAsiaTheme="majorEastAsia" w:hAnsi="David" w:cs="David"/>
                 <w:color w:val="00B050"/>
               </w:rPr>
-              <w:t>true</w:t>
-            </w:r>
-          </w:p>
-          <w:p>
-            <w:pPr>
-              <w:pStyle w:val="ListParagraph"/>
-              <w:spacing w:line="276" w:lineRule="auto"/>
-              <w:ind w:left="0"/>
-              <w:jc w:val="center"/>
-              <w:cnfStyle w:val="000000000000" w:firstRow="0" w:lastRow="0" w:firstColumn="0" w:lastColumn="0" w:oddVBand="0" w:evenVBand="0" w:oddHBand="0" w:evenHBand="0" w:firstRowFirstColumn="0" w:firstRowLastColumn="0" w:lastRowFirstColumn="0" w:lastRowLastColumn="0"/>
-              <w:rPr>
-                <w:rFonts w:ascii="David" w:eastAsiaTheme="majorEastAsia" w:hAnsi="David" w:cs="David"/>
-                <w:color w:val="00B050"/>
-              </w:rPr>
-            </w:pPr>
+              <w:t>false</w:t>
+            </w:r>
           </w:p>
         </w:tc>
         <w:tc>
@@ -15464,7 +15461,7 @@
                 <w:rFonts w:ascii="David" w:eastAsiaTheme="majorEastAsia" w:hAnsi="David" w:cs="David"/>
                 <w:color w:val="00B050"/>
               </w:rPr>
-              <w:t>jihad</w:t>
+              <w:t>Aya</w:t>
             </w:r>
           </w:p>
         </w:tc>
@@ -15472,6 +15469,200 @@
       <w:tr>
         <w:trPr>
           <w:cnfStyle w:val="000000100000" w:firstRow="0" w:lastRow="0" w:firstColumn="0" w:lastColumn="0" w:oddVBand="0" w:evenVBand="0" w:oddHBand="1" w:evenHBand="0" w:firstRowFirstColumn="0" w:firstRowLastColumn="0" w:lastRowFirstColumn="0" w:lastRowLastColumn="0"/>
+          <w:trHeight w:val="1091"/>
+        </w:trPr>
+        <w:tc>
+          <w:tcPr>
+            <w:cnfStyle w:val="001000000000" w:firstRow="0" w:lastRow="0" w:firstColumn="1" w:lastColumn="0" w:oddVBand="0" w:evenVBand="0" w:oddHBand="0" w:evenHBand="0" w:firstRowFirstColumn="0" w:firstRowLastColumn="0" w:lastRowFirstColumn="0" w:lastRowLastColumn="0"/>
+            <w:tcW w:w="643" w:type="pct"/>
+            <w:vAlign w:val="center"/>
+          </w:tcPr>
+          <w:p>
+            <w:pPr>
+              <w:pStyle w:val="ListParagraph"/>
+              <w:spacing w:line="276" w:lineRule="auto"/>
+              <w:ind w:left="0"/>
+              <w:jc w:val="center"/>
+              <w:rPr>
+                <w:rFonts w:ascii="David" w:hAnsi="David" w:cs="David"/>
+                <w:i w:val="0"/>
+                <w:iCs w:val="0"/>
+                <w:color w:val="00B050"/>
+                <w:sz w:val="24"/>
+              </w:rPr>
+            </w:pPr>
+            <w:r>
+              <w:rPr>
+                <w:rFonts w:ascii="David" w:hAnsi="David" w:cs="David"/>
+                <w:i w:val="0"/>
+                <w:iCs w:val="0"/>
+                <w:color w:val="00B050"/>
+                <w:sz w:val="24"/>
+              </w:rPr>
+              <w:t>JU-ADI-1</w:t>
+            </w:r>
+          </w:p>
+        </w:tc>
+        <w:tc>
+          <w:tcPr>
+            <w:tcW w:w="2074" w:type="pct"/>
+            <w:vAlign w:val="center"/>
+          </w:tcPr>
+          <w:p>
+            <w:pPr>
+              <w:pStyle w:val="ListParagraph"/>
+              <w:spacing w:line="276" w:lineRule="auto"/>
+              <w:ind w:left="0"/>
+              <w:jc w:val="center"/>
+              <w:cnfStyle w:val="000000100000" w:firstRow="0" w:lastRow="0" w:firstColumn="0" w:lastColumn="0" w:oddVBand="0" w:evenVBand="0" w:oddHBand="1" w:evenHBand="0" w:firstRowFirstColumn="0" w:firstRowLastColumn="0" w:lastRowFirstColumn="0" w:lastRowLastColumn="0"/>
+              <w:rPr>
+                <w:rFonts w:ascii="David" w:eastAsiaTheme="majorEastAsia" w:hAnsi="David" w:cs="David"/>
+                <w:color w:val="00B050"/>
+              </w:rPr>
+            </w:pPr>
+            <w:r>
+              <w:rPr>
+                <w:rFonts w:ascii="David" w:eastAsiaTheme="majorEastAsia" w:hAnsi="David" w:cs="David"/>
+                <w:color w:val="00B050"/>
+              </w:rPr>
+              <w:t>allDistinctIgnoreCase with all different values: "Software", "Hardware", "Maintenance", "Development"</w:t>
+            </w:r>
+          </w:p>
+        </w:tc>
+        <w:tc>
+          <w:tcPr>
+            <w:tcW w:w="640" w:type="pct"/>
+            <w:vAlign w:val="center"/>
+          </w:tcPr>
+          <w:p>
+            <w:pPr>
+              <w:pStyle w:val="ListParagraph"/>
+              <w:spacing w:line="276" w:lineRule="auto"/>
+              <w:ind w:left="0"/>
+              <w:jc w:val="center"/>
+              <w:cnfStyle w:val="000000100000" w:firstRow="0" w:lastRow="0" w:firstColumn="0" w:lastColumn="0" w:oddVBand="0" w:evenVBand="0" w:oddHBand="1" w:evenHBand="0" w:firstRowFirstColumn="0" w:firstRowLastColumn="0" w:lastRowFirstColumn="0" w:lastRowLastColumn="0"/>
+              <w:rPr>
+                <w:rFonts w:ascii="David" w:eastAsiaTheme="majorEastAsia" w:hAnsi="David" w:cs="David"/>
+                <w:color w:val="00B050"/>
+              </w:rPr>
+            </w:pPr>
+            <w:r>
+              <w:rPr>
+                <w:rFonts w:ascii="David" w:eastAsiaTheme="majorEastAsia" w:hAnsi="David" w:cs="David"/>
+                <w:color w:val="00B050"/>
+              </w:rPr>
+              <w:t>true</w:t>
+            </w:r>
+          </w:p>
+          <w:p>
+            <w:pPr>
+              <w:pStyle w:val="ListParagraph"/>
+              <w:spacing w:line="276" w:lineRule="auto"/>
+              <w:ind w:left="0"/>
+              <w:jc w:val="center"/>
+              <w:cnfStyle w:val="000000100000" w:firstRow="0" w:lastRow="0" w:firstColumn="0" w:lastColumn="0" w:oddVBand="0" w:evenVBand="0" w:oddHBand="1" w:evenHBand="0" w:firstRowFirstColumn="0" w:firstRowLastColumn="0" w:lastRowFirstColumn="0" w:lastRowLastColumn="0"/>
+              <w:rPr>
+                <w:rFonts w:ascii="David" w:eastAsiaTheme="majorEastAsia" w:hAnsi="David" w:cs="David"/>
+                <w:color w:val="00B050"/>
+              </w:rPr>
+            </w:pPr>
+          </w:p>
+        </w:tc>
+        <w:tc>
+          <w:tcPr>
+            <w:tcW w:w="504" w:type="pct"/>
+            <w:vAlign w:val="center"/>
+          </w:tcPr>
+          <w:p>
+            <w:pPr>
+              <w:pStyle w:val="ListParagraph"/>
+              <w:spacing w:line="276" w:lineRule="auto"/>
+              <w:ind w:left="0"/>
+              <w:jc w:val="center"/>
+              <w:cnfStyle w:val="000000100000" w:firstRow="0" w:lastRow="0" w:firstColumn="0" w:lastColumn="0" w:oddVBand="0" w:evenVBand="0" w:oddHBand="1" w:evenHBand="0" w:firstRowFirstColumn="0" w:firstRowLastColumn="0" w:lastRowFirstColumn="0" w:lastRowLastColumn="0"/>
+              <w:rPr>
+                <w:rFonts w:ascii="David" w:eastAsiaTheme="majorEastAsia" w:hAnsi="David" w:cs="David"/>
+                <w:color w:val="00B050"/>
+              </w:rPr>
+            </w:pPr>
+            <w:r>
+              <w:rPr>
+                <w:rFonts w:ascii="David" w:eastAsiaTheme="majorEastAsia" w:hAnsi="David" w:cs="David"/>
+                <w:color w:val="00B050"/>
+              </w:rPr>
+              <w:t>true</w:t>
+            </w:r>
+          </w:p>
+          <w:p>
+            <w:pPr>
+              <w:pStyle w:val="ListParagraph"/>
+              <w:spacing w:line="276" w:lineRule="auto"/>
+              <w:ind w:left="0"/>
+              <w:jc w:val="center"/>
+              <w:cnfStyle w:val="000000100000" w:firstRow="0" w:lastRow="0" w:firstColumn="0" w:lastColumn="0" w:oddVBand="0" w:evenVBand="0" w:oddHBand="1" w:evenHBand="0" w:firstRowFirstColumn="0" w:firstRowLastColumn="0" w:lastRowFirstColumn="0" w:lastRowLastColumn="0"/>
+              <w:rPr>
+                <w:rFonts w:ascii="David" w:eastAsiaTheme="majorEastAsia" w:hAnsi="David" w:cs="David"/>
+                <w:color w:val="00B050"/>
+              </w:rPr>
+            </w:pPr>
+          </w:p>
+        </w:tc>
+        <w:tc>
+          <w:tcPr>
+            <w:tcW w:w="500" w:type="pct"/>
+            <w:vAlign w:val="center"/>
+          </w:tcPr>
+          <w:p>
+            <w:pPr>
+              <w:pStyle w:val="ListParagraph"/>
+              <w:spacing w:line="276" w:lineRule="auto"/>
+              <w:ind w:left="0"/>
+              <w:jc w:val="center"/>
+              <w:cnfStyle w:val="000000100000" w:firstRow="0" w:lastRow="0" w:firstColumn="0" w:lastColumn="0" w:oddVBand="0" w:evenVBand="0" w:oddHBand="1" w:evenHBand="0" w:firstRowFirstColumn="0" w:firstRowLastColumn="0" w:lastRowFirstColumn="0" w:lastRowLastColumn="0"/>
+              <w:rPr>
+                <w:rFonts w:ascii="David" w:eastAsiaTheme="majorEastAsia" w:hAnsi="David" w:cs="David"/>
+                <w:color w:val="00B050"/>
+              </w:rPr>
+            </w:pPr>
+            <w:r>
+              <w:rPr>
+                <w:rFonts w:ascii="David" w:eastAsiaTheme="majorEastAsia" w:hAnsi="David" w:cs="David"/>
+                <w:color w:val="00B050"/>
+              </w:rPr>
+              <w:t>pass</w:t>
+            </w:r>
+          </w:p>
+        </w:tc>
+        <w:tc>
+          <w:tcPr>
+            <w:tcW w:w="639" w:type="pct"/>
+            <w:gridSpan w:val="2"/>
+            <w:vAlign w:val="center"/>
+          </w:tcPr>
+          <w:p>
+            <w:pPr>
+              <w:pStyle w:val="ListParagraph"/>
+              <w:spacing w:line="276" w:lineRule="auto"/>
+              <w:ind w:left="0"/>
+              <w:jc w:val="center"/>
+              <w:cnfStyle w:val="000000100000" w:firstRow="0" w:lastRow="0" w:firstColumn="0" w:lastColumn="0" w:oddVBand="0" w:evenVBand="0" w:oddHBand="1" w:evenHBand="0" w:firstRowFirstColumn="0" w:firstRowLastColumn="0" w:lastRowFirstColumn="0" w:lastRowLastColumn="0"/>
+              <w:rPr>
+                <w:rFonts w:ascii="David" w:eastAsiaTheme="majorEastAsia" w:hAnsi="David" w:cs="David"/>
+                <w:color w:val="00B050"/>
+              </w:rPr>
+            </w:pPr>
+            <w:r>
+              <w:rPr>
+                <w:rFonts w:ascii="David" w:eastAsiaTheme="majorEastAsia" w:hAnsi="David" w:cs="David"/>
+                <w:color w:val="00B050"/>
+              </w:rPr>
+              <w:t>jihad</w:t>
+            </w:r>
+          </w:p>
+        </w:tc>
+      </w:tr>
+      <w:tr>
+        <w:trPr>
           <w:trHeight w:val="1091"/>
         </w:trPr>
         <w:tc>
@@ -15517,7 +15708,7 @@
               <w:spacing w:line="276" w:lineRule="auto"/>
               <w:ind w:left="0"/>
               <w:jc w:val="center"/>
-              <w:cnfStyle w:val="000000100000" w:firstRow="0" w:lastRow="0" w:firstColumn="0" w:lastColumn="0" w:oddVBand="0" w:evenVBand="0" w:oddHBand="1" w:evenHBand="0" w:firstRowFirstColumn="0" w:firstRowLastColumn="0" w:lastRowFirstColumn="0" w:lastRowLastColumn="0"/>
+              <w:cnfStyle w:val="000000000000" w:firstRow="0" w:lastRow="0" w:firstColumn="0" w:lastColumn="0" w:oddVBand="0" w:evenVBand="0" w:oddHBand="0" w:evenHBand="0" w:firstRowFirstColumn="0" w:firstRowLastColumn="0" w:lastRowFirstColumn="0" w:lastRowLastColumn="0"/>
               <w:rPr>
                 <w:rFonts w:ascii="David" w:eastAsiaTheme="majorEastAsia" w:hAnsi="David" w:cs="David"/>
               </w:rPr>
@@ -15542,7 +15733,7 @@
               <w:spacing w:line="276" w:lineRule="auto"/>
               <w:ind w:left="0"/>
               <w:jc w:val="center"/>
-              <w:cnfStyle w:val="000000100000" w:firstRow="0" w:lastRow="0" w:firstColumn="0" w:lastColumn="0" w:oddVBand="0" w:evenVBand="0" w:oddHBand="1" w:evenHBand="0" w:firstRowFirstColumn="0" w:firstRowLastColumn="0" w:lastRowFirstColumn="0" w:lastRowLastColumn="0"/>
+              <w:cnfStyle w:val="000000000000" w:firstRow="0" w:lastRow="0" w:firstColumn="0" w:lastColumn="0" w:oddVBand="0" w:evenVBand="0" w:oddHBand="0" w:evenHBand="0" w:firstRowFirstColumn="0" w:firstRowLastColumn="0" w:lastRowFirstColumn="0" w:lastRowLastColumn="0"/>
               <w:rPr>
                 <w:rFonts w:ascii="David" w:eastAsiaTheme="majorEastAsia" w:hAnsi="David" w:cs="David"/>
               </w:rPr>
@@ -15567,7 +15758,7 @@
               <w:spacing w:line="276" w:lineRule="auto"/>
               <w:ind w:left="0"/>
               <w:jc w:val="center"/>
-              <w:cnfStyle w:val="000000100000" w:firstRow="0" w:lastRow="0" w:firstColumn="0" w:lastColumn="0" w:oddVBand="0" w:evenVBand="0" w:oddHBand="1" w:evenHBand="0" w:firstRowFirstColumn="0" w:firstRowLastColumn="0" w:lastRowFirstColumn="0" w:lastRowLastColumn="0"/>
+              <w:cnfStyle w:val="000000000000" w:firstRow="0" w:lastRow="0" w:firstColumn="0" w:lastColumn="0" w:oddVBand="0" w:evenVBand="0" w:oddHBand="0" w:evenHBand="0" w:firstRowFirstColumn="0" w:firstRowLastColumn="0" w:lastRowFirstColumn="0" w:lastRowLastColumn="0"/>
               <w:rPr>
                 <w:rFonts w:ascii="David" w:eastAsiaTheme="majorEastAsia" w:hAnsi="David" w:cs="David"/>
               </w:rPr>
@@ -15593,7 +15784,7 @@
               <w:spacing w:line="276" w:lineRule="auto"/>
               <w:ind w:left="0"/>
               <w:jc w:val="center"/>
-              <w:cnfStyle w:val="000000100000" w:firstRow="0" w:lastRow="0" w:firstColumn="0" w:lastColumn="0" w:oddVBand="0" w:evenVBand="0" w:oddHBand="1" w:evenHBand="0" w:firstRowFirstColumn="0" w:firstRowLastColumn="0" w:lastRowFirstColumn="0" w:lastRowLastColumn="0"/>
+              <w:cnfStyle w:val="000000000000" w:firstRow="0" w:lastRow="0" w:firstColumn="0" w:lastColumn="0" w:oddVBand="0" w:evenVBand="0" w:oddHBand="0" w:evenHBand="0" w:firstRowFirstColumn="0" w:firstRowLastColumn="0" w:lastRowFirstColumn="0" w:lastRowLastColumn="0"/>
               <w:rPr>
                 <w:rFonts w:ascii="David" w:eastAsiaTheme="majorEastAsia" w:hAnsi="David" w:cs="David"/>
               </w:rPr>
@@ -15618,7 +15809,7 @@
               <w:spacing w:line="276" w:lineRule="auto"/>
               <w:ind w:left="0"/>
               <w:jc w:val="center"/>
-              <w:cnfStyle w:val="000000100000" w:firstRow="0" w:lastRow="0" w:firstColumn="0" w:lastColumn="0" w:oddVBand="0" w:evenVBand="0" w:oddHBand="1" w:evenHBand="0" w:firstRowFirstColumn="0" w:firstRowLastColumn="0" w:lastRowFirstColumn="0" w:lastRowLastColumn="0"/>
+              <w:cnfStyle w:val="000000000000" w:firstRow="0" w:lastRow="0" w:firstColumn="0" w:lastColumn="0" w:oddVBand="0" w:evenVBand="0" w:oddHBand="0" w:evenHBand="0" w:firstRowFirstColumn="0" w:firstRowLastColumn="0" w:lastRowFirstColumn="0" w:lastRowLastColumn="0"/>
               <w:rPr>
                 <w:rFonts w:ascii="David" w:eastAsiaTheme="majorEastAsia" w:hAnsi="David" w:cs="David"/>
               </w:rPr>
@@ -15634,6 +15825,7 @@
       </w:tr>
       <w:tr>
         <w:trPr>
+          <w:cnfStyle w:val="000000100000" w:firstRow="0" w:lastRow="0" w:firstColumn="0" w:lastColumn="0" w:oddVBand="0" w:evenVBand="0" w:oddHBand="1" w:evenHBand="0" w:firstRowFirstColumn="0" w:firstRowLastColumn="0" w:lastRowFirstColumn="0" w:lastRowLastColumn="0"/>
           <w:trHeight w:val="1091"/>
         </w:trPr>
         <w:tc>
@@ -15679,7 +15871,7 @@
               <w:spacing w:line="276" w:lineRule="auto"/>
               <w:ind w:left="0"/>
               <w:jc w:val="center"/>
-              <w:cnfStyle w:val="000000000000" w:firstRow="0" w:lastRow="0" w:firstColumn="0" w:lastColumn="0" w:oddVBand="0" w:evenVBand="0" w:oddHBand="0" w:evenHBand="0" w:firstRowFirstColumn="0" w:firstRowLastColumn="0" w:lastRowFirstColumn="0" w:lastRowLastColumn="0"/>
+              <w:cnfStyle w:val="000000100000" w:firstRow="0" w:lastRow="0" w:firstColumn="0" w:lastColumn="0" w:oddVBand="0" w:evenVBand="0" w:oddHBand="1" w:evenHBand="0" w:firstRowFirstColumn="0" w:firstRowLastColumn="0" w:lastRowFirstColumn="0" w:lastRowLastColumn="0"/>
               <w:rPr>
                 <w:rFonts w:ascii="David" w:eastAsiaTheme="majorEastAsia" w:hAnsi="David" w:cs="David"/>
                 <w:color w:val="00B050"/>
@@ -15705,7 +15897,7 @@
               <w:spacing w:line="276" w:lineRule="auto"/>
               <w:ind w:left="0"/>
               <w:jc w:val="center"/>
-              <w:cnfStyle w:val="000000000000" w:firstRow="0" w:lastRow="0" w:firstColumn="0" w:lastColumn="0" w:oddVBand="0" w:evenVBand="0" w:oddHBand="0" w:evenHBand="0" w:firstRowFirstColumn="0" w:firstRowLastColumn="0" w:lastRowFirstColumn="0" w:lastRowLastColumn="0"/>
+              <w:cnfStyle w:val="000000100000" w:firstRow="0" w:lastRow="0" w:firstColumn="0" w:lastColumn="0" w:oddVBand="0" w:evenVBand="0" w:oddHBand="1" w:evenHBand="0" w:firstRowFirstColumn="0" w:firstRowLastColumn="0" w:lastRowFirstColumn="0" w:lastRowLastColumn="0"/>
               <w:rPr>
                 <w:rFonts w:ascii="David" w:eastAsiaTheme="majorEastAsia" w:hAnsi="David" w:cs="David"/>
                 <w:color w:val="00B050"/>
@@ -15731,7 +15923,7 @@
               <w:spacing w:line="276" w:lineRule="auto"/>
               <w:ind w:left="0"/>
               <w:jc w:val="center"/>
-              <w:cnfStyle w:val="000000000000" w:firstRow="0" w:lastRow="0" w:firstColumn="0" w:lastColumn="0" w:oddVBand="0" w:evenVBand="0" w:oddHBand="0" w:evenHBand="0" w:firstRowFirstColumn="0" w:firstRowLastColumn="0" w:lastRowFirstColumn="0" w:lastRowLastColumn="0"/>
+              <w:cnfStyle w:val="000000100000" w:firstRow="0" w:lastRow="0" w:firstColumn="0" w:lastColumn="0" w:oddVBand="0" w:evenVBand="0" w:oddHBand="1" w:evenHBand="0" w:firstRowFirstColumn="0" w:firstRowLastColumn="0" w:lastRowFirstColumn="0" w:lastRowLastColumn="0"/>
               <w:rPr>
                 <w:rFonts w:ascii="David" w:eastAsiaTheme="majorEastAsia" w:hAnsi="David" w:cs="David"/>
                 <w:color w:val="00B050"/>
@@ -15757,7 +15949,7 @@
               <w:spacing w:line="276" w:lineRule="auto"/>
               <w:ind w:left="0"/>
               <w:jc w:val="center"/>
-              <w:cnfStyle w:val="000000000000" w:firstRow="0" w:lastRow="0" w:firstColumn="0" w:lastColumn="0" w:oddVBand="0" w:evenVBand="0" w:oddHBand="0" w:evenHBand="0" w:firstRowFirstColumn="0" w:firstRowLastColumn="0" w:lastRowFirstColumn="0" w:lastRowLastColumn="0"/>
+              <w:cnfStyle w:val="000000100000" w:firstRow="0" w:lastRow="0" w:firstColumn="0" w:lastColumn="0" w:oddVBand="0" w:evenVBand="0" w:oddHBand="1" w:evenHBand="0" w:firstRowFirstColumn="0" w:firstRowLastColumn="0" w:lastRowFirstColumn="0" w:lastRowLastColumn="0"/>
               <w:rPr>
                 <w:rFonts w:ascii="David" w:eastAsiaTheme="majorEastAsia" w:hAnsi="David" w:cs="David"/>
                 <w:color w:val="00B050"/>
@@ -15784,7 +15976,7 @@
               <w:spacing w:line="276" w:lineRule="auto"/>
               <w:ind w:left="0"/>
               <w:jc w:val="center"/>
-              <w:cnfStyle w:val="000000000000" w:firstRow="0" w:lastRow="0" w:firstColumn="0" w:lastColumn="0" w:oddVBand="0" w:evenVBand="0" w:oddHBand="0" w:evenHBand="0" w:firstRowFirstColumn="0" w:firstRowLastColumn="0" w:lastRowFirstColumn="0" w:lastRowLastColumn="0"/>
+              <w:cnfStyle w:val="000000100000" w:firstRow="0" w:lastRow="0" w:firstColumn="0" w:lastColumn="0" w:oddVBand="0" w:evenVBand="0" w:oddHBand="1" w:evenHBand="0" w:firstRowFirstColumn="0" w:firstRowLastColumn="0" w:lastRowFirstColumn="0" w:lastRowLastColumn="0"/>
               <w:rPr>
                 <w:rFonts w:ascii="David" w:eastAsiaTheme="majorEastAsia" w:hAnsi="David" w:cs="David"/>
                 <w:color w:val="00B050"/>
@@ -15802,7 +15994,6 @@
       </w:tr>
       <w:tr>
         <w:trPr>
-          <w:cnfStyle w:val="000000100000" w:firstRow="0" w:lastRow="0" w:firstColumn="0" w:lastColumn="0" w:oddVBand="0" w:evenVBand="0" w:oddHBand="1" w:evenHBand="0" w:firstRowFirstColumn="0" w:firstRowLastColumn="0" w:lastRowFirstColumn="0" w:lastRowLastColumn="0"/>
           <w:trHeight w:val="1091"/>
         </w:trPr>
         <w:tc>
@@ -15848,7 +16039,7 @@
               <w:spacing w:line="276" w:lineRule="auto"/>
               <w:ind w:left="0"/>
               <w:jc w:val="center"/>
-              <w:cnfStyle w:val="000000100000" w:firstRow="0" w:lastRow="0" w:firstColumn="0" w:lastColumn="0" w:oddVBand="0" w:evenVBand="0" w:oddHBand="1" w:evenHBand="0" w:firstRowFirstColumn="0" w:firstRowLastColumn="0" w:lastRowFirstColumn="0" w:lastRowLastColumn="0"/>
+              <w:cnfStyle w:val="000000000000" w:firstRow="0" w:lastRow="0" w:firstColumn="0" w:lastColumn="0" w:oddVBand="0" w:evenVBand="0" w:oddHBand="0" w:evenHBand="0" w:firstRowFirstColumn="0" w:firstRowLastColumn="0" w:lastRowFirstColumn="0" w:lastRowLastColumn="0"/>
               <w:rPr>
                 <w:rFonts w:ascii="David" w:eastAsiaTheme="majorEastAsia" w:hAnsi="David" w:cs="David"/>
               </w:rPr>
@@ -15873,7 +16064,7 @@
               <w:spacing w:line="276" w:lineRule="auto"/>
               <w:ind w:left="0"/>
               <w:jc w:val="center"/>
-              <w:cnfStyle w:val="000000100000" w:firstRow="0" w:lastRow="0" w:firstColumn="0" w:lastColumn="0" w:oddVBand="0" w:evenVBand="0" w:oddHBand="1" w:evenHBand="0" w:firstRowFirstColumn="0" w:firstRowLastColumn="0" w:lastRowFirstColumn="0" w:lastRowLastColumn="0"/>
+              <w:cnfStyle w:val="000000000000" w:firstRow="0" w:lastRow="0" w:firstColumn="0" w:lastColumn="0" w:oddVBand="0" w:evenVBand="0" w:oddHBand="0" w:evenHBand="0" w:firstRowFirstColumn="0" w:firstRowLastColumn="0" w:lastRowFirstColumn="0" w:lastRowLastColumn="0"/>
               <w:rPr>
                 <w:rFonts w:ascii="David" w:eastAsiaTheme="majorEastAsia" w:hAnsi="David" w:cs="David"/>
               </w:rPr>
@@ -15898,7 +16089,7 @@
               <w:spacing w:line="276" w:lineRule="auto"/>
               <w:ind w:left="0"/>
               <w:jc w:val="center"/>
-              <w:cnfStyle w:val="000000100000" w:firstRow="0" w:lastRow="0" w:firstColumn="0" w:lastColumn="0" w:oddVBand="0" w:evenVBand="0" w:oddHBand="1" w:evenHBand="0" w:firstRowFirstColumn="0" w:firstRowLastColumn="0" w:lastRowFirstColumn="0" w:lastRowLastColumn="0"/>
+              <w:cnfStyle w:val="000000000000" w:firstRow="0" w:lastRow="0" w:firstColumn="0" w:lastColumn="0" w:oddVBand="0" w:evenVBand="0" w:oddHBand="0" w:evenHBand="0" w:firstRowFirstColumn="0" w:firstRowLastColumn="0" w:lastRowFirstColumn="0" w:lastRowLastColumn="0"/>
               <w:rPr>
                 <w:rFonts w:ascii="David" w:eastAsiaTheme="majorEastAsia" w:hAnsi="David" w:cs="David"/>
               </w:rPr>
@@ -15923,7 +16114,7 @@
               <w:spacing w:line="276" w:lineRule="auto"/>
               <w:ind w:left="0"/>
               <w:jc w:val="center"/>
-              <w:cnfStyle w:val="000000100000" w:firstRow="0" w:lastRow="0" w:firstColumn="0" w:lastColumn="0" w:oddVBand="0" w:evenVBand="0" w:oddHBand="1" w:evenHBand="0" w:firstRowFirstColumn="0" w:firstRowLastColumn="0" w:lastRowFirstColumn="0" w:lastRowLastColumn="0"/>
+              <w:cnfStyle w:val="000000000000" w:firstRow="0" w:lastRow="0" w:firstColumn="0" w:lastColumn="0" w:oddVBand="0" w:evenVBand="0" w:oddHBand="0" w:evenHBand="0" w:firstRowFirstColumn="0" w:firstRowLastColumn="0" w:lastRowFirstColumn="0" w:lastRowLastColumn="0"/>
               <w:rPr>
                 <w:rFonts w:ascii="David" w:eastAsiaTheme="majorEastAsia" w:hAnsi="David" w:cs="David"/>
               </w:rPr>
@@ -15949,7 +16140,7 @@
               <w:spacing w:line="276" w:lineRule="auto"/>
               <w:ind w:left="0"/>
               <w:jc w:val="center"/>
-              <w:cnfStyle w:val="000000100000" w:firstRow="0" w:lastRow="0" w:firstColumn="0" w:lastColumn="0" w:oddVBand="0" w:evenVBand="0" w:oddHBand="1" w:evenHBand="0" w:firstRowFirstColumn="0" w:firstRowLastColumn="0" w:lastRowFirstColumn="0" w:lastRowLastColumn="0"/>
+              <w:cnfStyle w:val="000000000000" w:firstRow="0" w:lastRow="0" w:firstColumn="0" w:lastColumn="0" w:oddVBand="0" w:evenVBand="0" w:oddHBand="0" w:evenHBand="0" w:firstRowFirstColumn="0" w:firstRowLastColumn="0" w:lastRowFirstColumn="0" w:lastRowLastColumn="0"/>
               <w:rPr>
                 <w:rFonts w:ascii="David" w:eastAsiaTheme="majorEastAsia" w:hAnsi="David" w:cs="David"/>
               </w:rPr>
@@ -15965,6 +16156,7 @@
       </w:tr>
       <w:tr>
         <w:trPr>
+          <w:cnfStyle w:val="000000100000" w:firstRow="0" w:lastRow="0" w:firstColumn="0" w:lastColumn="0" w:oddVBand="0" w:evenVBand="0" w:oddHBand="1" w:evenHBand="0" w:firstRowFirstColumn="0" w:firstRowLastColumn="0" w:lastRowFirstColumn="0" w:lastRowLastColumn="0"/>
           <w:trHeight w:val="1091"/>
         </w:trPr>
         <w:tc>
@@ -16010,7 +16202,7 @@
               <w:spacing w:line="276" w:lineRule="auto"/>
               <w:ind w:left="0"/>
               <w:jc w:val="center"/>
-              <w:cnfStyle w:val="000000000000" w:firstRow="0" w:lastRow="0" w:firstColumn="0" w:lastColumn="0" w:oddVBand="0" w:evenVBand="0" w:oddHBand="0" w:evenHBand="0" w:firstRowFirstColumn="0" w:firstRowLastColumn="0" w:lastRowFirstColumn="0" w:lastRowLastColumn="0"/>
+              <w:cnfStyle w:val="000000100000" w:firstRow="0" w:lastRow="0" w:firstColumn="0" w:lastColumn="0" w:oddVBand="0" w:evenVBand="0" w:oddHBand="1" w:evenHBand="0" w:firstRowFirstColumn="0" w:firstRowLastColumn="0" w:lastRowFirstColumn="0" w:lastRowLastColumn="0"/>
               <w:rPr>
                 <w:rFonts w:ascii="David" w:eastAsiaTheme="majorEastAsia" w:hAnsi="David" w:cs="David"/>
                 <w:color w:val="00B050"/>
@@ -16036,7 +16228,7 @@
               <w:spacing w:line="276" w:lineRule="auto"/>
               <w:ind w:left="0"/>
               <w:jc w:val="center"/>
-              <w:cnfStyle w:val="000000000000" w:firstRow="0" w:lastRow="0" w:firstColumn="0" w:lastColumn="0" w:oddVBand="0" w:evenVBand="0" w:oddHBand="0" w:evenHBand="0" w:firstRowFirstColumn="0" w:firstRowLastColumn="0" w:lastRowFirstColumn="0" w:lastRowLastColumn="0"/>
+              <w:cnfStyle w:val="000000100000" w:firstRow="0" w:lastRow="0" w:firstColumn="0" w:lastColumn="0" w:oddVBand="0" w:evenVBand="0" w:oddHBand="1" w:evenHBand="0" w:firstRowFirstColumn="0" w:firstRowLastColumn="0" w:lastRowFirstColumn="0" w:lastRowLastColumn="0"/>
               <w:rPr>
                 <w:rFonts w:ascii="David" w:eastAsiaTheme="majorEastAsia" w:hAnsi="David" w:cs="David"/>
                 <w:color w:val="00B050"/>
@@ -16062,7 +16254,7 @@
               <w:spacing w:line="276" w:lineRule="auto"/>
               <w:ind w:left="0"/>
               <w:jc w:val="center"/>
-              <w:cnfStyle w:val="000000000000" w:firstRow="0" w:lastRow="0" w:firstColumn="0" w:lastColumn="0" w:oddVBand="0" w:evenVBand="0" w:oddHBand="0" w:evenHBand="0" w:firstRowFirstColumn="0" w:firstRowLastColumn="0" w:lastRowFirstColumn="0" w:lastRowLastColumn="0"/>
+              <w:cnfStyle w:val="000000100000" w:firstRow="0" w:lastRow="0" w:firstColumn="0" w:lastColumn="0" w:oddVBand="0" w:evenVBand="0" w:oddHBand="1" w:evenHBand="0" w:firstRowFirstColumn="0" w:firstRowLastColumn="0" w:lastRowFirstColumn="0" w:lastRowLastColumn="0"/>
               <w:rPr>
                 <w:rFonts w:ascii="David" w:eastAsiaTheme="majorEastAsia" w:hAnsi="David" w:cs="David"/>
                 <w:color w:val="00B050"/>
@@ -16088,7 +16280,7 @@
               <w:spacing w:line="276" w:lineRule="auto"/>
               <w:ind w:left="0"/>
               <w:jc w:val="center"/>
-              <w:cnfStyle w:val="000000000000" w:firstRow="0" w:lastRow="0" w:firstColumn="0" w:lastColumn="0" w:oddVBand="0" w:evenVBand="0" w:oddHBand="0" w:evenHBand="0" w:firstRowFirstColumn="0" w:firstRowLastColumn="0" w:lastRowFirstColumn="0" w:lastRowLastColumn="0"/>
+              <w:cnfStyle w:val="000000100000" w:firstRow="0" w:lastRow="0" w:firstColumn="0" w:lastColumn="0" w:oddVBand="0" w:evenVBand="0" w:oddHBand="1" w:evenHBand="0" w:firstRowFirstColumn="0" w:firstRowLastColumn="0" w:lastRowFirstColumn="0" w:lastRowLastColumn="0"/>
               <w:rPr>
                 <w:rFonts w:ascii="David" w:eastAsiaTheme="majorEastAsia" w:hAnsi="David" w:cs="David"/>
                 <w:color w:val="00B050"/>
@@ -16115,7 +16307,7 @@
               <w:spacing w:line="276" w:lineRule="auto"/>
               <w:ind w:left="0"/>
               <w:jc w:val="center"/>
-              <w:cnfStyle w:val="000000000000" w:firstRow="0" w:lastRow="0" w:firstColumn="0" w:lastColumn="0" w:oddVBand="0" w:evenVBand="0" w:oddHBand="0" w:evenHBand="0" w:firstRowFirstColumn="0" w:firstRowLastColumn="0" w:lastRowFirstColumn="0" w:lastRowLastColumn="0"/>
+              <w:cnfStyle w:val="000000100000" w:firstRow="0" w:lastRow="0" w:firstColumn="0" w:lastColumn="0" w:oddVBand="0" w:evenVBand="0" w:oddHBand="1" w:evenHBand="0" w:firstRowFirstColumn="0" w:firstRowLastColumn="0" w:lastRowFirstColumn="0" w:lastRowLastColumn="0"/>
               <w:rPr>
                 <w:rFonts w:ascii="David" w:eastAsiaTheme="majorEastAsia" w:hAnsi="David" w:cs="David"/>
                 <w:color w:val="00B050"/>
@@ -16133,7 +16325,6 @@
       </w:tr>
       <w:tr>
         <w:trPr>
-          <w:cnfStyle w:val="000000100000" w:firstRow="0" w:lastRow="0" w:firstColumn="0" w:lastColumn="0" w:oddVBand="0" w:evenVBand="0" w:oddHBand="1" w:evenHBand="0" w:firstRowFirstColumn="0" w:firstRowLastColumn="0" w:lastRowFirstColumn="0" w:lastRowLastColumn="0"/>
           <w:trHeight w:val="1091"/>
         </w:trPr>
         <w:tc>
@@ -16179,7 +16370,7 @@
               <w:spacing w:line="276" w:lineRule="auto"/>
               <w:ind w:left="0"/>
               <w:jc w:val="center"/>
-              <w:cnfStyle w:val="000000100000" w:firstRow="0" w:lastRow="0" w:firstColumn="0" w:lastColumn="0" w:oddVBand="0" w:evenVBand="0" w:oddHBand="1" w:evenHBand="0" w:firstRowFirstColumn="0" w:firstRowLastColumn="0" w:lastRowFirstColumn="0" w:lastRowLastColumn="0"/>
+              <w:cnfStyle w:val="000000000000" w:firstRow="0" w:lastRow="0" w:firstColumn="0" w:lastColumn="0" w:oddVBand="0" w:evenVBand="0" w:oddHBand="0" w:evenHBand="0" w:firstRowFirstColumn="0" w:firstRowLastColumn="0" w:lastRowFirstColumn="0" w:lastRowLastColumn="0"/>
               <w:rPr>
                 <w:rFonts w:ascii="David" w:eastAsiaTheme="majorEastAsia" w:hAnsi="David" w:cs="David"/>
               </w:rPr>
@@ -16204,7 +16395,7 @@
               <w:spacing w:line="276" w:lineRule="auto"/>
               <w:ind w:left="0"/>
               <w:jc w:val="center"/>
-              <w:cnfStyle w:val="000000100000" w:firstRow="0" w:lastRow="0" w:firstColumn="0" w:lastColumn="0" w:oddVBand="0" w:evenVBand="0" w:oddHBand="1" w:evenHBand="0" w:firstRowFirstColumn="0" w:firstRowLastColumn="0" w:lastRowFirstColumn="0" w:lastRowLastColumn="0"/>
+              <w:cnfStyle w:val="000000000000" w:firstRow="0" w:lastRow="0" w:firstColumn="0" w:lastColumn="0" w:oddVBand="0" w:evenVBand="0" w:oddHBand="0" w:evenHBand="0" w:firstRowFirstColumn="0" w:firstRowLastColumn="0" w:lastRowFirstColumn="0" w:lastRowLastColumn="0"/>
               <w:rPr>
                 <w:rFonts w:ascii="David" w:eastAsiaTheme="majorEastAsia" w:hAnsi="David" w:cs="David"/>
               </w:rPr>
@@ -16229,7 +16420,7 @@
               <w:spacing w:line="276" w:lineRule="auto"/>
               <w:ind w:left="0"/>
               <w:jc w:val="center"/>
-              <w:cnfStyle w:val="000000100000" w:firstRow="0" w:lastRow="0" w:firstColumn="0" w:lastColumn="0" w:oddVBand="0" w:evenVBand="0" w:oddHBand="1" w:evenHBand="0" w:firstRowFirstColumn="0" w:firstRowLastColumn="0" w:lastRowFirstColumn="0" w:lastRowLastColumn="0"/>
+              <w:cnfStyle w:val="000000000000" w:firstRow="0" w:lastRow="0" w:firstColumn="0" w:lastColumn="0" w:oddVBand="0" w:evenVBand="0" w:oddHBand="0" w:evenHBand="0" w:firstRowFirstColumn="0" w:firstRowLastColumn="0" w:lastRowFirstColumn="0" w:lastRowLastColumn="0"/>
               <w:rPr>
                 <w:rFonts w:ascii="David" w:eastAsiaTheme="majorEastAsia" w:hAnsi="David" w:cs="David"/>
               </w:rPr>
@@ -16254,7 +16445,7 @@
               <w:spacing w:line="276" w:lineRule="auto"/>
               <w:ind w:left="0"/>
               <w:jc w:val="center"/>
-              <w:cnfStyle w:val="000000100000" w:firstRow="0" w:lastRow="0" w:firstColumn="0" w:lastColumn="0" w:oddVBand="0" w:evenVBand="0" w:oddHBand="1" w:evenHBand="0" w:firstRowFirstColumn="0" w:firstRowLastColumn="0" w:lastRowFirstColumn="0" w:lastRowLastColumn="0"/>
+              <w:cnfStyle w:val="000000000000" w:firstRow="0" w:lastRow="0" w:firstColumn="0" w:lastColumn="0" w:oddVBand="0" w:evenVBand="0" w:oddHBand="0" w:evenHBand="0" w:firstRowFirstColumn="0" w:firstRowLastColumn="0" w:lastRowFirstColumn="0" w:lastRowLastColumn="0"/>
               <w:rPr>
                 <w:rFonts w:ascii="David" w:eastAsiaTheme="majorEastAsia" w:hAnsi="David" w:cs="David"/>
               </w:rPr>
@@ -16280,7 +16471,7 @@
               <w:spacing w:line="276" w:lineRule="auto"/>
               <w:ind w:left="0"/>
               <w:jc w:val="center"/>
-              <w:cnfStyle w:val="000000100000" w:firstRow="0" w:lastRow="0" w:firstColumn="0" w:lastColumn="0" w:oddVBand="0" w:evenVBand="0" w:oddHBand="1" w:evenHBand="0" w:firstRowFirstColumn="0" w:firstRowLastColumn="0" w:lastRowFirstColumn="0" w:lastRowLastColumn="0"/>
+              <w:cnfStyle w:val="000000000000" w:firstRow="0" w:lastRow="0" w:firstColumn="0" w:lastColumn="0" w:oddVBand="0" w:evenVBand="0" w:oddHBand="0" w:evenHBand="0" w:firstRowFirstColumn="0" w:firstRowLastColumn="0" w:lastRowFirstColumn="0" w:lastRowLastColumn="0"/>
               <w:rPr>
                 <w:rFonts w:ascii="David" w:eastAsiaTheme="majorEastAsia" w:hAnsi="David" w:cs="David"/>
               </w:rPr>
@@ -16296,6 +16487,7 @@
       </w:tr>
       <w:tr>
         <w:trPr>
+          <w:cnfStyle w:val="000000100000" w:firstRow="0" w:lastRow="0" w:firstColumn="0" w:lastColumn="0" w:oddVBand="0" w:evenVBand="0" w:oddHBand="1" w:evenHBand="0" w:firstRowFirstColumn="0" w:firstRowLastColumn="0" w:lastRowFirstColumn="0" w:lastRowLastColumn="0"/>
           <w:trHeight w:val="1091"/>
         </w:trPr>
         <w:tc>
@@ -16341,7 +16533,7 @@
               <w:spacing w:line="276" w:lineRule="auto"/>
               <w:ind w:left="0"/>
               <w:jc w:val="center"/>
-              <w:cnfStyle w:val="000000000000" w:firstRow="0" w:lastRow="0" w:firstColumn="0" w:lastColumn="0" w:oddVBand="0" w:evenVBand="0" w:oddHBand="0" w:evenHBand="0" w:firstRowFirstColumn="0" w:firstRowLastColumn="0" w:lastRowFirstColumn="0" w:lastRowLastColumn="0"/>
+              <w:cnfStyle w:val="000000100000" w:firstRow="0" w:lastRow="0" w:firstColumn="0" w:lastColumn="0" w:oddVBand="0" w:evenVBand="0" w:oddHBand="1" w:evenHBand="0" w:firstRowFirstColumn="0" w:firstRowLastColumn="0" w:lastRowFirstColumn="0" w:lastRowLastColumn="0"/>
               <w:rPr>
                 <w:rFonts w:ascii="David" w:eastAsiaTheme="majorEastAsia" w:hAnsi="David" w:cs="David"/>
                 <w:color w:val="00B050"/>
@@ -16367,7 +16559,7 @@
               <w:spacing w:line="276" w:lineRule="auto"/>
               <w:ind w:left="0"/>
               <w:jc w:val="center"/>
-              <w:cnfStyle w:val="000000000000" w:firstRow="0" w:lastRow="0" w:firstColumn="0" w:lastColumn="0" w:oddVBand="0" w:evenVBand="0" w:oddHBand="0" w:evenHBand="0" w:firstRowFirstColumn="0" w:firstRowLastColumn="0" w:lastRowFirstColumn="0" w:lastRowLastColumn="0"/>
+              <w:cnfStyle w:val="000000100000" w:firstRow="0" w:lastRow="0" w:firstColumn="0" w:lastColumn="0" w:oddVBand="0" w:evenVBand="0" w:oddHBand="1" w:evenHBand="0" w:firstRowFirstColumn="0" w:firstRowLastColumn="0" w:lastRowFirstColumn="0" w:lastRowLastColumn="0"/>
               <w:rPr>
                 <w:rFonts w:ascii="David" w:eastAsiaTheme="majorEastAsia" w:hAnsi="David" w:cs="David"/>
                 <w:color w:val="00B050"/>
@@ -16393,7 +16585,7 @@
               <w:spacing w:line="276" w:lineRule="auto"/>
               <w:ind w:left="0"/>
               <w:jc w:val="center"/>
-              <w:cnfStyle w:val="000000000000" w:firstRow="0" w:lastRow="0" w:firstColumn="0" w:lastColumn="0" w:oddVBand="0" w:evenVBand="0" w:oddHBand="0" w:evenHBand="0" w:firstRowFirstColumn="0" w:firstRowLastColumn="0" w:lastRowFirstColumn="0" w:lastRowLastColumn="0"/>
+              <w:cnfStyle w:val="000000100000" w:firstRow="0" w:lastRow="0" w:firstColumn="0" w:lastColumn="0" w:oddVBand="0" w:evenVBand="0" w:oddHBand="1" w:evenHBand="0" w:firstRowFirstColumn="0" w:firstRowLastColumn="0" w:lastRowFirstColumn="0" w:lastRowLastColumn="0"/>
               <w:rPr>
                 <w:rFonts w:ascii="David" w:eastAsiaTheme="majorEastAsia" w:hAnsi="David" w:cs="David"/>
                 <w:color w:val="00B050"/>
@@ -16419,7 +16611,7 @@
               <w:spacing w:line="276" w:lineRule="auto"/>
               <w:ind w:left="0"/>
               <w:jc w:val="center"/>
-              <w:cnfStyle w:val="000000000000" w:firstRow="0" w:lastRow="0" w:firstColumn="0" w:lastColumn="0" w:oddVBand="0" w:evenVBand="0" w:oddHBand="0" w:evenHBand="0" w:firstRowFirstColumn="0" w:firstRowLastColumn="0" w:lastRowFirstColumn="0" w:lastRowLastColumn="0"/>
+              <w:cnfStyle w:val="000000100000" w:firstRow="0" w:lastRow="0" w:firstColumn="0" w:lastColumn="0" w:oddVBand="0" w:evenVBand="0" w:oddHBand="1" w:evenHBand="0" w:firstRowFirstColumn="0" w:firstRowLastColumn="0" w:lastRowFirstColumn="0" w:lastRowLastColumn="0"/>
               <w:rPr>
                 <w:rFonts w:ascii="David" w:eastAsiaTheme="majorEastAsia" w:hAnsi="David" w:cs="David"/>
                 <w:color w:val="00B050"/>
@@ -16446,7 +16638,7 @@
               <w:spacing w:line="276" w:lineRule="auto"/>
               <w:ind w:left="0"/>
               <w:jc w:val="center"/>
-              <w:cnfStyle w:val="000000000000" w:firstRow="0" w:lastRow="0" w:firstColumn="0" w:lastColumn="0" w:oddVBand="0" w:evenVBand="0" w:oddHBand="0" w:evenHBand="0" w:firstRowFirstColumn="0" w:firstRowLastColumn="0" w:lastRowFirstColumn="0" w:lastRowLastColumn="0"/>
+              <w:cnfStyle w:val="000000100000" w:firstRow="0" w:lastRow="0" w:firstColumn="0" w:lastColumn="0" w:oddVBand="0" w:evenVBand="0" w:oddHBand="1" w:evenHBand="0" w:firstRowFirstColumn="0" w:firstRowLastColumn="0" w:lastRowFirstColumn="0" w:lastRowLastColumn="0"/>
               <w:rPr>
                 <w:rFonts w:ascii="David" w:eastAsiaTheme="majorEastAsia" w:hAnsi="David" w:cs="David"/>
                 <w:color w:val="00B050"/>
@@ -16464,7 +16656,6 @@
       </w:tr>
       <w:tr>
         <w:trPr>
-          <w:cnfStyle w:val="000000100000" w:firstRow="0" w:lastRow="0" w:firstColumn="0" w:lastColumn="0" w:oddVBand="0" w:evenVBand="0" w:oddHBand="1" w:evenHBand="0" w:firstRowFirstColumn="0" w:firstRowLastColumn="0" w:lastRowFirstColumn="0" w:lastRowLastColumn="0"/>
           <w:trHeight w:val="1091"/>
         </w:trPr>
         <w:tc>
@@ -16512,7 +16703,7 @@
               <w:spacing w:line="276" w:lineRule="auto"/>
               <w:ind w:left="0"/>
               <w:jc w:val="center"/>
-              <w:cnfStyle w:val="000000100000" w:firstRow="0" w:lastRow="0" w:firstColumn="0" w:lastColumn="0" w:oddVBand="0" w:evenVBand="0" w:oddHBand="1" w:evenHBand="0" w:firstRowFirstColumn="0" w:firstRowLastColumn="0" w:lastRowFirstColumn="0" w:lastRowLastColumn="0"/>
+              <w:cnfStyle w:val="000000000000" w:firstRow="0" w:lastRow="0" w:firstColumn="0" w:lastColumn="0" w:oddVBand="0" w:evenVBand="0" w:oddHBand="0" w:evenHBand="0" w:firstRowFirstColumn="0" w:firstRowLastColumn="0" w:lastRowFirstColumn="0" w:lastRowLastColumn="0"/>
               <w:rPr>
                 <w:rFonts w:ascii="David" w:eastAsiaTheme="majorEastAsia" w:hAnsi="David" w:cs="David"/>
                 <w:color w:val="000000" w:themeColor="text1"/>
@@ -16574,7 +16765,7 @@
               <w:spacing w:line="276" w:lineRule="auto"/>
               <w:ind w:left="0"/>
               <w:jc w:val="center"/>
-              <w:cnfStyle w:val="000000100000" w:firstRow="0" w:lastRow="0" w:firstColumn="0" w:lastColumn="0" w:oddVBand="0" w:evenVBand="0" w:oddHBand="1" w:evenHBand="0" w:firstRowFirstColumn="0" w:firstRowLastColumn="0" w:lastRowFirstColumn="0" w:lastRowLastColumn="0"/>
+              <w:cnfStyle w:val="000000000000" w:firstRow="0" w:lastRow="0" w:firstColumn="0" w:lastColumn="0" w:oddVBand="0" w:evenVBand="0" w:oddHBand="0" w:evenHBand="0" w:firstRowFirstColumn="0" w:firstRowLastColumn="0" w:lastRowFirstColumn="0" w:lastRowLastColumn="0"/>
               <w:rPr>
                 <w:rFonts w:ascii="David" w:eastAsiaTheme="majorEastAsia" w:hAnsi="David" w:cs="David"/>
                 <w:color w:val="000000" w:themeColor="text1"/>
@@ -16600,7 +16791,7 @@
               <w:spacing w:line="276" w:lineRule="auto"/>
               <w:ind w:left="0"/>
               <w:jc w:val="center"/>
-              <w:cnfStyle w:val="000000100000" w:firstRow="0" w:lastRow="0" w:firstColumn="0" w:lastColumn="0" w:oddVBand="0" w:evenVBand="0" w:oddHBand="1" w:evenHBand="0" w:firstRowFirstColumn="0" w:firstRowLastColumn="0" w:lastRowFirstColumn="0" w:lastRowLastColumn="0"/>
+              <w:cnfStyle w:val="000000000000" w:firstRow="0" w:lastRow="0" w:firstColumn="0" w:lastColumn="0" w:oddVBand="0" w:evenVBand="0" w:oddHBand="0" w:evenHBand="0" w:firstRowFirstColumn="0" w:firstRowLastColumn="0" w:lastRowFirstColumn="0" w:lastRowLastColumn="0"/>
               <w:rPr>
                 <w:rFonts w:ascii="David" w:eastAsiaTheme="majorEastAsia" w:hAnsi="David" w:cs="David"/>
                 <w:color w:val="000000" w:themeColor="text1"/>
@@ -16627,7 +16818,7 @@
               <w:spacing w:line="276" w:lineRule="auto"/>
               <w:ind w:left="0"/>
               <w:jc w:val="center"/>
-              <w:cnfStyle w:val="000000100000" w:firstRow="0" w:lastRow="0" w:firstColumn="0" w:lastColumn="0" w:oddVBand="0" w:evenVBand="0" w:oddHBand="1" w:evenHBand="0" w:firstRowFirstColumn="0" w:firstRowLastColumn="0" w:lastRowFirstColumn="0" w:lastRowLastColumn="0"/>
+              <w:cnfStyle w:val="000000000000" w:firstRow="0" w:lastRow="0" w:firstColumn="0" w:lastColumn="0" w:oddVBand="0" w:evenVBand="0" w:oddHBand="0" w:evenHBand="0" w:firstRowFirstColumn="0" w:firstRowLastColumn="0" w:lastRowFirstColumn="0" w:lastRowLastColumn="0"/>
               <w:rPr>
                 <w:rFonts w:ascii="David" w:eastAsiaTheme="majorEastAsia" w:hAnsi="David" w:cs="David"/>
                 <w:color w:val="000000" w:themeColor="text1"/>
@@ -16655,7 +16846,7 @@
               <w:spacing w:line="276" w:lineRule="auto"/>
               <w:ind w:left="0"/>
               <w:jc w:val="center"/>
-              <w:cnfStyle w:val="000000100000" w:firstRow="0" w:lastRow="0" w:firstColumn="0" w:lastColumn="0" w:oddVBand="0" w:evenVBand="0" w:oddHBand="1" w:evenHBand="0" w:firstRowFirstColumn="0" w:firstRowLastColumn="0" w:lastRowFirstColumn="0" w:lastRowLastColumn="0"/>
+              <w:cnfStyle w:val="000000000000" w:firstRow="0" w:lastRow="0" w:firstColumn="0" w:lastColumn="0" w:oddVBand="0" w:evenVBand="0" w:oddHBand="0" w:evenHBand="0" w:firstRowFirstColumn="0" w:firstRowLastColumn="0" w:lastRowFirstColumn="0" w:lastRowLastColumn="0"/>
               <w:rPr>
                 <w:rFonts w:ascii="David" w:eastAsiaTheme="majorEastAsia" w:hAnsi="David" w:cs="David"/>
                 <w:color w:val="000000" w:themeColor="text1"/>
@@ -16673,6 +16864,7 @@
       </w:tr>
       <w:tr>
         <w:trPr>
+          <w:cnfStyle w:val="000000100000" w:firstRow="0" w:lastRow="0" w:firstColumn="0" w:lastColumn="0" w:oddVBand="0" w:evenVBand="0" w:oddHBand="1" w:evenHBand="0" w:firstRowFirstColumn="0" w:firstRowLastColumn="0" w:lastRowFirstColumn="0" w:lastRowLastColumn="0"/>
           <w:trHeight w:val="1091"/>
         </w:trPr>
         <w:tc>
@@ -16703,6 +16895,7 @@
                 <w:color w:val="00B050"/>
                 <w:sz w:val="24"/>
               </w:rPr>
+              <w:lastRenderedPageBreak/>
               <w:t>JU-AND-2</w:t>
             </w:r>
           </w:p>
@@ -16718,7 +16911,7 @@
               <w:spacing w:line="276" w:lineRule="auto"/>
               <w:ind w:left="0"/>
               <w:jc w:val="center"/>
-              <w:cnfStyle w:val="000000000000" w:firstRow="0" w:lastRow="0" w:firstColumn="0" w:lastColumn="0" w:oddVBand="0" w:evenVBand="0" w:oddHBand="0" w:evenHBand="0" w:firstRowFirstColumn="0" w:firstRowLastColumn="0" w:lastRowFirstColumn="0" w:lastRowLastColumn="0"/>
+              <w:cnfStyle w:val="000000100000" w:firstRow="0" w:lastRow="0" w:firstColumn="0" w:lastColumn="0" w:oddVBand="0" w:evenVBand="0" w:oddHBand="1" w:evenHBand="0" w:firstRowFirstColumn="0" w:firstRowLastColumn="0" w:lastRowFirstColumn="0" w:lastRowLastColumn="0"/>
               <w:rPr>
                 <w:rFonts w:ascii="David" w:eastAsiaTheme="majorEastAsia" w:hAnsi="David" w:cs="David"/>
                 <w:color w:val="00B050"/>
@@ -16799,7 +16992,7 @@
               <w:spacing w:line="276" w:lineRule="auto"/>
               <w:ind w:left="0"/>
               <w:jc w:val="center"/>
-              <w:cnfStyle w:val="000000000000" w:firstRow="0" w:lastRow="0" w:firstColumn="0" w:lastColumn="0" w:oddVBand="0" w:evenVBand="0" w:oddHBand="0" w:evenHBand="0" w:firstRowFirstColumn="0" w:firstRowLastColumn="0" w:lastRowFirstColumn="0" w:lastRowLastColumn="0"/>
+              <w:cnfStyle w:val="000000100000" w:firstRow="0" w:lastRow="0" w:firstColumn="0" w:lastColumn="0" w:oddVBand="0" w:evenVBand="0" w:oddHBand="1" w:evenHBand="0" w:firstRowFirstColumn="0" w:firstRowLastColumn="0" w:lastRowFirstColumn="0" w:lastRowLastColumn="0"/>
               <w:rPr>
                 <w:rFonts w:ascii="David" w:eastAsiaTheme="majorEastAsia" w:hAnsi="David" w:cs="David"/>
                 <w:color w:val="00B050"/>
@@ -16825,7 +17018,7 @@
               <w:spacing w:line="276" w:lineRule="auto"/>
               <w:ind w:left="0"/>
               <w:jc w:val="center"/>
-              <w:cnfStyle w:val="000000000000" w:firstRow="0" w:lastRow="0" w:firstColumn="0" w:lastColumn="0" w:oddVBand="0" w:evenVBand="0" w:oddHBand="0" w:evenHBand="0" w:firstRowFirstColumn="0" w:firstRowLastColumn="0" w:lastRowFirstColumn="0" w:lastRowLastColumn="0"/>
+              <w:cnfStyle w:val="000000100000" w:firstRow="0" w:lastRow="0" w:firstColumn="0" w:lastColumn="0" w:oddVBand="0" w:evenVBand="0" w:oddHBand="1" w:evenHBand="0" w:firstRowFirstColumn="0" w:firstRowLastColumn="0" w:lastRowFirstColumn="0" w:lastRowLastColumn="0"/>
               <w:rPr>
                 <w:rFonts w:ascii="David" w:eastAsiaTheme="majorEastAsia" w:hAnsi="David" w:cs="David"/>
                 <w:color w:val="00B050"/>
@@ -16851,7 +17044,7 @@
               <w:spacing w:line="276" w:lineRule="auto"/>
               <w:ind w:left="0"/>
               <w:jc w:val="center"/>
-              <w:cnfStyle w:val="000000000000" w:firstRow="0" w:lastRow="0" w:firstColumn="0" w:lastColumn="0" w:oddVBand="0" w:evenVBand="0" w:oddHBand="0" w:evenHBand="0" w:firstRowFirstColumn="0" w:firstRowLastColumn="0" w:lastRowFirstColumn="0" w:lastRowLastColumn="0"/>
+              <w:cnfStyle w:val="000000100000" w:firstRow="0" w:lastRow="0" w:firstColumn="0" w:lastColumn="0" w:oddVBand="0" w:evenVBand="0" w:oddHBand="1" w:evenHBand="0" w:firstRowFirstColumn="0" w:firstRowLastColumn="0" w:lastRowFirstColumn="0" w:lastRowLastColumn="0"/>
               <w:rPr>
                 <w:rFonts w:ascii="David" w:eastAsiaTheme="majorEastAsia" w:hAnsi="David" w:cs="David"/>
                 <w:color w:val="00B050"/>
@@ -16878,7 +17071,7 @@
               <w:spacing w:line="276" w:lineRule="auto"/>
               <w:ind w:left="0"/>
               <w:jc w:val="center"/>
-              <w:cnfStyle w:val="000000000000" w:firstRow="0" w:lastRow="0" w:firstColumn="0" w:lastColumn="0" w:oddVBand="0" w:evenVBand="0" w:oddHBand="0" w:evenHBand="0" w:firstRowFirstColumn="0" w:firstRowLastColumn="0" w:lastRowFirstColumn="0" w:lastRowLastColumn="0"/>
+              <w:cnfStyle w:val="000000100000" w:firstRow="0" w:lastRow="0" w:firstColumn="0" w:lastColumn="0" w:oddVBand="0" w:evenVBand="0" w:oddHBand="1" w:evenHBand="0" w:firstRowFirstColumn="0" w:firstRowLastColumn="0" w:lastRowFirstColumn="0" w:lastRowLastColumn="0"/>
               <w:rPr>
                 <w:rFonts w:ascii="David" w:eastAsiaTheme="majorEastAsia" w:hAnsi="David" w:cs="David"/>
                 <w:color w:val="00B050"/>
@@ -16896,7 +17089,6 @@
       </w:tr>
       <w:tr>
         <w:trPr>
-          <w:cnfStyle w:val="000000100000" w:firstRow="0" w:lastRow="0" w:firstColumn="0" w:lastColumn="0" w:oddVBand="0" w:evenVBand="0" w:oddHBand="1" w:evenHBand="0" w:firstRowFirstColumn="0" w:firstRowLastColumn="0" w:lastRowFirstColumn="0" w:lastRowLastColumn="0"/>
           <w:trHeight w:val="1091"/>
         </w:trPr>
         <w:tc>
@@ -16928,7 +17120,6 @@
                 <w:color w:val="000000" w:themeColor="text1"/>
                 <w:sz w:val="24"/>
               </w:rPr>
-              <w:lastRenderedPageBreak/>
               <w:t>JU-A</w:t>
             </w:r>
             <w:r>
@@ -16965,7 +17156,7 @@
               <w:spacing w:line="276" w:lineRule="auto"/>
               <w:ind w:left="0"/>
               <w:jc w:val="center"/>
-              <w:cnfStyle w:val="000000100000" w:firstRow="0" w:lastRow="0" w:firstColumn="0" w:lastColumn="0" w:oddVBand="0" w:evenVBand="0" w:oddHBand="1" w:evenHBand="0" w:firstRowFirstColumn="0" w:firstRowLastColumn="0" w:lastRowFirstColumn="0" w:lastRowLastColumn="0"/>
+              <w:cnfStyle w:val="000000000000" w:firstRow="0" w:lastRow="0" w:firstColumn="0" w:lastColumn="0" w:oddVBand="0" w:evenVBand="0" w:oddHBand="0" w:evenHBand="0" w:firstRowFirstColumn="0" w:firstRowLastColumn="0" w:lastRowFirstColumn="0" w:lastRowLastColumn="0"/>
               <w:rPr>
                 <w:rFonts w:ascii="David" w:eastAsiaTheme="majorEastAsia" w:hAnsi="David" w:cs="David"/>
                 <w:color w:val="000000" w:themeColor="text1"/>
@@ -17015,7 +17206,7 @@
               <w:spacing w:line="276" w:lineRule="auto"/>
               <w:ind w:left="0"/>
               <w:jc w:val="center"/>
-              <w:cnfStyle w:val="000000100000" w:firstRow="0" w:lastRow="0" w:firstColumn="0" w:lastColumn="0" w:oddVBand="0" w:evenVBand="0" w:oddHBand="1" w:evenHBand="0" w:firstRowFirstColumn="0" w:firstRowLastColumn="0" w:lastRowFirstColumn="0" w:lastRowLastColumn="0"/>
+              <w:cnfStyle w:val="000000000000" w:firstRow="0" w:lastRow="0" w:firstColumn="0" w:lastColumn="0" w:oddVBand="0" w:evenVBand="0" w:oddHBand="0" w:evenHBand="0" w:firstRowFirstColumn="0" w:firstRowLastColumn="0" w:lastRowFirstColumn="0" w:lastRowLastColumn="0"/>
               <w:rPr>
                 <w:rFonts w:ascii="David" w:eastAsiaTheme="majorEastAsia" w:hAnsi="David" w:cs="David"/>
                 <w:color w:val="000000" w:themeColor="text1"/>
@@ -17042,7 +17233,7 @@
               <w:spacing w:line="276" w:lineRule="auto"/>
               <w:ind w:left="0"/>
               <w:jc w:val="center"/>
-              <w:cnfStyle w:val="000000100000" w:firstRow="0" w:lastRow="0" w:firstColumn="0" w:lastColumn="0" w:oddVBand="0" w:evenVBand="0" w:oddHBand="1" w:evenHBand="0" w:firstRowFirstColumn="0" w:firstRowLastColumn="0" w:lastRowFirstColumn="0" w:lastRowLastColumn="0"/>
+              <w:cnfStyle w:val="000000000000" w:firstRow="0" w:lastRow="0" w:firstColumn="0" w:lastColumn="0" w:oddVBand="0" w:evenVBand="0" w:oddHBand="0" w:evenHBand="0" w:firstRowFirstColumn="0" w:firstRowLastColumn="0" w:lastRowFirstColumn="0" w:lastRowLastColumn="0"/>
               <w:rPr>
                 <w:rFonts w:ascii="David" w:eastAsiaTheme="majorEastAsia" w:hAnsi="David" w:cs="David"/>
                 <w:color w:val="000000" w:themeColor="text1"/>
@@ -17069,7 +17260,7 @@
               <w:spacing w:line="276" w:lineRule="auto"/>
               <w:ind w:left="0"/>
               <w:jc w:val="center"/>
-              <w:cnfStyle w:val="000000100000" w:firstRow="0" w:lastRow="0" w:firstColumn="0" w:lastColumn="0" w:oddVBand="0" w:evenVBand="0" w:oddHBand="1" w:evenHBand="0" w:firstRowFirstColumn="0" w:firstRowLastColumn="0" w:lastRowFirstColumn="0" w:lastRowLastColumn="0"/>
+              <w:cnfStyle w:val="000000000000" w:firstRow="0" w:lastRow="0" w:firstColumn="0" w:lastColumn="0" w:oddVBand="0" w:evenVBand="0" w:oddHBand="0" w:evenHBand="0" w:firstRowFirstColumn="0" w:firstRowLastColumn="0" w:lastRowFirstColumn="0" w:lastRowLastColumn="0"/>
               <w:rPr>
                 <w:rFonts w:ascii="David" w:eastAsiaTheme="majorEastAsia" w:hAnsi="David" w:cs="David"/>
                 <w:color w:val="000000" w:themeColor="text1"/>
@@ -17097,7 +17288,7 @@
               <w:spacing w:line="276" w:lineRule="auto"/>
               <w:ind w:left="0"/>
               <w:jc w:val="center"/>
-              <w:cnfStyle w:val="000000100000" w:firstRow="0" w:lastRow="0" w:firstColumn="0" w:lastColumn="0" w:oddVBand="0" w:evenVBand="0" w:oddHBand="1" w:evenHBand="0" w:firstRowFirstColumn="0" w:firstRowLastColumn="0" w:lastRowFirstColumn="0" w:lastRowLastColumn="0"/>
+              <w:cnfStyle w:val="000000000000" w:firstRow="0" w:lastRow="0" w:firstColumn="0" w:lastColumn="0" w:oddVBand="0" w:evenVBand="0" w:oddHBand="0" w:evenHBand="0" w:firstRowFirstColumn="0" w:firstRowLastColumn="0" w:lastRowFirstColumn="0" w:lastRowLastColumn="0"/>
               <w:rPr>
                 <w:rFonts w:ascii="David" w:eastAsiaTheme="majorEastAsia" w:hAnsi="David" w:cs="David"/>
                 <w:color w:val="000000" w:themeColor="text1"/>
@@ -23491,6 +23682,7 @@
   <w:style w:type="character" w:default="1" w:styleId="DefaultParagraphFont">
     <w:name w:val="Default Paragraph Font"/>
     <w:uiPriority w:val="1"/>
+    <w:semiHidden/>
     <w:unhideWhenUsed/>
   </w:style>
   <w:style w:type="table" w:default="1" w:styleId="TableNormal">

</xml_diff>